<commit_message>
Primeiro erro encontrado no teste
</commit_message>
<xml_diff>
--- a/Testes/RELATORIO-TESTE.docx
+++ b/Testes/RELATORIO-TESTE.docx
@@ -970,14 +970,1831 @@
           <w:u w:val="single"/>
         </w:rPr>
       </w:pPr>
+      <w:r>
+        <w:rPr>
+          <w:u w:val="single"/>
+        </w:rPr>
+        <w:t>}</w:t>
+      </w:r>
+    </w:p>
+    <w:p>
+      <w:pPr>
+        <w:rPr>
+          <w:u w:val="single"/>
+        </w:rPr>
+      </w:pPr>
+    </w:p>
+    <w:p>
+      <w:r>
+        <w:t>2)Rodei o primeiro teste, ele deu o seguinte erro:</w:t>
+      </w:r>
+    </w:p>
+    <w:p>
+      <w:pPr>
+        <w:rPr>
+          <w:color w:val="FF0000"/>
+        </w:rPr>
+      </w:pPr>
+      <w:r>
+        <w:rPr>
+          <w:color w:val="FF0000"/>
+        </w:rPr>
+        <w:t xml:space="preserve">The </w:t>
+      </w:r>
+      <w:proofErr w:type="spellStart"/>
+      <w:r>
+        <w:rPr>
+          <w:color w:val="FF0000"/>
+        </w:rPr>
+        <w:t>method</w:t>
+      </w:r>
+      <w:proofErr w:type="spellEnd"/>
+      <w:r>
+        <w:rPr>
+          <w:color w:val="FF0000"/>
+        </w:rPr>
+        <w:t xml:space="preserve"> </w:t>
+      </w:r>
+      <w:proofErr w:type="spellStart"/>
+      <w:proofErr w:type="gramStart"/>
+      <w:r>
+        <w:rPr>
+          <w:color w:val="FF0000"/>
+        </w:rPr>
+        <w:t>calculaPena</w:t>
+      </w:r>
+      <w:proofErr w:type="spellEnd"/>
+      <w:r>
+        <w:rPr>
+          <w:color w:val="FF0000"/>
+        </w:rPr>
+        <w:t>(</w:t>
+      </w:r>
+      <w:proofErr w:type="gramEnd"/>
+      <w:r>
+        <w:rPr>
+          <w:color w:val="FF0000"/>
+        </w:rPr>
+        <w:t xml:space="preserve">Resposta, Resposta) </w:t>
+      </w:r>
+      <w:proofErr w:type="spellStart"/>
+      <w:r>
+        <w:rPr>
+          <w:color w:val="FF0000"/>
+        </w:rPr>
+        <w:t>from</w:t>
+      </w:r>
+      <w:proofErr w:type="spellEnd"/>
+      <w:r>
+        <w:rPr>
+          <w:color w:val="FF0000"/>
+        </w:rPr>
+        <w:t xml:space="preserve"> </w:t>
+      </w:r>
+      <w:proofErr w:type="spellStart"/>
+      <w:r>
+        <w:rPr>
+          <w:color w:val="FF0000"/>
+        </w:rPr>
+        <w:t>tthe</w:t>
+      </w:r>
+      <w:proofErr w:type="spellEnd"/>
+      <w:r>
+        <w:rPr>
+          <w:color w:val="FF0000"/>
+        </w:rPr>
+        <w:t xml:space="preserve"> </w:t>
+      </w:r>
+      <w:proofErr w:type="spellStart"/>
+      <w:r>
+        <w:rPr>
+          <w:color w:val="FF0000"/>
+        </w:rPr>
+        <w:t>type</w:t>
+      </w:r>
+      <w:proofErr w:type="spellEnd"/>
+      <w:r>
+        <w:rPr>
+          <w:color w:val="FF0000"/>
+        </w:rPr>
+        <w:t xml:space="preserve"> </w:t>
+      </w:r>
+      <w:proofErr w:type="spellStart"/>
+      <w:r>
+        <w:rPr>
+          <w:color w:val="FF0000"/>
+        </w:rPr>
+        <w:t>JulgamnetoPrisioneiro</w:t>
+      </w:r>
+      <w:proofErr w:type="spellEnd"/>
+      <w:r>
+        <w:rPr>
+          <w:color w:val="FF0000"/>
+        </w:rPr>
+        <w:t xml:space="preserve"> </w:t>
+      </w:r>
+      <w:proofErr w:type="spellStart"/>
+      <w:r>
+        <w:rPr>
+          <w:color w:val="FF0000"/>
+        </w:rPr>
+        <w:t>refers</w:t>
+      </w:r>
+      <w:proofErr w:type="spellEnd"/>
+      <w:r>
+        <w:rPr>
+          <w:color w:val="FF0000"/>
+        </w:rPr>
+        <w:t xml:space="preserve"> </w:t>
+      </w:r>
+      <w:proofErr w:type="spellStart"/>
+      <w:r>
+        <w:rPr>
+          <w:color w:val="FF0000"/>
+        </w:rPr>
+        <w:t>to</w:t>
+      </w:r>
+      <w:proofErr w:type="spellEnd"/>
+      <w:r>
+        <w:rPr>
+          <w:color w:val="FF0000"/>
+        </w:rPr>
+        <w:t xml:space="preserve"> </w:t>
+      </w:r>
+      <w:proofErr w:type="spellStart"/>
+      <w:r>
+        <w:rPr>
+          <w:color w:val="FF0000"/>
+        </w:rPr>
+        <w:t>the</w:t>
+      </w:r>
+      <w:proofErr w:type="spellEnd"/>
+      <w:r>
+        <w:rPr>
+          <w:color w:val="FF0000"/>
+        </w:rPr>
+        <w:t xml:space="preserve"> </w:t>
+      </w:r>
+      <w:proofErr w:type="spellStart"/>
+      <w:r>
+        <w:rPr>
+          <w:color w:val="FF0000"/>
+        </w:rPr>
+        <w:t>missing</w:t>
+      </w:r>
+      <w:proofErr w:type="spellEnd"/>
+      <w:r>
+        <w:rPr>
+          <w:color w:val="FF0000"/>
+        </w:rPr>
+        <w:t xml:space="preserve"> </w:t>
+      </w:r>
+      <w:proofErr w:type="spellStart"/>
+      <w:r>
+        <w:rPr>
+          <w:color w:val="FF0000"/>
+        </w:rPr>
+        <w:t>type</w:t>
+      </w:r>
+      <w:proofErr w:type="spellEnd"/>
+      <w:r>
+        <w:rPr>
+          <w:color w:val="FF0000"/>
+        </w:rPr>
+        <w:t xml:space="preserve"> Resposta.</w:t>
+      </w:r>
+    </w:p>
+    <w:p>
+      <w:r>
+        <w:t xml:space="preserve">Classe utilizada: </w:t>
+      </w:r>
+    </w:p>
+    <w:p>
+      <w:pPr>
+        <w:autoSpaceDE w:val="0"/>
+        <w:autoSpaceDN w:val="0"/>
+        <w:adjustRightInd w:val="0"/>
+        <w:spacing w:after="0" w:line="240" w:lineRule="auto"/>
+        <w:rPr>
+          <w:rFonts w:ascii="Consolas" w:hAnsi="Consolas" w:cs="Consolas"/>
+          <w:sz w:val="20"/>
+          <w:szCs w:val="20"/>
+        </w:rPr>
+      </w:pPr>
+      <w:proofErr w:type="spellStart"/>
+      <w:r>
+        <w:rPr>
+          <w:rFonts w:ascii="Consolas" w:hAnsi="Consolas" w:cs="Consolas"/>
+          <w:b/>
+          <w:bCs/>
+          <w:color w:val="7F0055"/>
+          <w:sz w:val="20"/>
+          <w:szCs w:val="20"/>
+        </w:rPr>
+        <w:t>public</w:t>
+      </w:r>
+      <w:proofErr w:type="spellEnd"/>
+      <w:r>
+        <w:rPr>
+          <w:rFonts w:ascii="Consolas" w:hAnsi="Consolas" w:cs="Consolas"/>
+          <w:color w:val="000000"/>
+          <w:sz w:val="20"/>
+          <w:szCs w:val="20"/>
+        </w:rPr>
+        <w:t xml:space="preserve"> </w:t>
+      </w:r>
+      <w:proofErr w:type="spellStart"/>
+      <w:r>
+        <w:rPr>
+          <w:rFonts w:ascii="Consolas" w:hAnsi="Consolas" w:cs="Consolas"/>
+          <w:b/>
+          <w:bCs/>
+          <w:color w:val="7F0055"/>
+          <w:sz w:val="20"/>
+          <w:szCs w:val="20"/>
+        </w:rPr>
+        <w:t>class</w:t>
+      </w:r>
+      <w:proofErr w:type="spellEnd"/>
+      <w:r>
+        <w:rPr>
+          <w:rFonts w:ascii="Consolas" w:hAnsi="Consolas" w:cs="Consolas"/>
+          <w:color w:val="000000"/>
+          <w:sz w:val="20"/>
+          <w:szCs w:val="20"/>
+        </w:rPr>
+        <w:t xml:space="preserve"> </w:t>
+      </w:r>
+      <w:proofErr w:type="spellStart"/>
+      <w:r>
+        <w:rPr>
+          <w:rFonts w:ascii="Consolas" w:hAnsi="Consolas" w:cs="Consolas"/>
+          <w:color w:val="000000"/>
+          <w:sz w:val="20"/>
+          <w:szCs w:val="20"/>
+        </w:rPr>
+        <w:t>JulgamentoPrisioneiro</w:t>
+      </w:r>
+      <w:proofErr w:type="spellEnd"/>
+      <w:r>
+        <w:rPr>
+          <w:rFonts w:ascii="Consolas" w:hAnsi="Consolas" w:cs="Consolas"/>
+          <w:color w:val="000000"/>
+          <w:sz w:val="20"/>
+          <w:szCs w:val="20"/>
+        </w:rPr>
+        <w:t xml:space="preserve"> {</w:t>
+      </w:r>
+    </w:p>
+    <w:p>
+      <w:pPr>
+        <w:autoSpaceDE w:val="0"/>
+        <w:autoSpaceDN w:val="0"/>
+        <w:adjustRightInd w:val="0"/>
+        <w:spacing w:after="0" w:line="240" w:lineRule="auto"/>
+        <w:rPr>
+          <w:rFonts w:ascii="Consolas" w:hAnsi="Consolas" w:cs="Consolas"/>
+          <w:sz w:val="20"/>
+          <w:szCs w:val="20"/>
+        </w:rPr>
+      </w:pPr>
+      <w:r>
+        <w:rPr>
+          <w:rFonts w:ascii="Consolas" w:hAnsi="Consolas" w:cs="Consolas"/>
+          <w:color w:val="000000"/>
+          <w:sz w:val="20"/>
+          <w:szCs w:val="20"/>
+        </w:rPr>
+        <w:tab/>
+      </w:r>
+      <w:proofErr w:type="spellStart"/>
+      <w:r>
+        <w:rPr>
+          <w:rFonts w:ascii="Consolas" w:hAnsi="Consolas" w:cs="Consolas"/>
+          <w:b/>
+          <w:bCs/>
+          <w:color w:val="7F0055"/>
+          <w:sz w:val="20"/>
+          <w:szCs w:val="20"/>
+        </w:rPr>
+        <w:t>private</w:t>
+      </w:r>
+      <w:proofErr w:type="spellEnd"/>
+      <w:r>
+        <w:rPr>
+          <w:rFonts w:ascii="Consolas" w:hAnsi="Consolas" w:cs="Consolas"/>
+          <w:color w:val="000000"/>
+          <w:sz w:val="20"/>
+          <w:szCs w:val="20"/>
+        </w:rPr>
+        <w:t xml:space="preserve"> </w:t>
+      </w:r>
+      <w:proofErr w:type="spellStart"/>
+      <w:r>
+        <w:rPr>
+          <w:rFonts w:ascii="Consolas" w:hAnsi="Consolas" w:cs="Consolas"/>
+          <w:b/>
+          <w:bCs/>
+          <w:color w:val="7F0055"/>
+          <w:sz w:val="20"/>
+          <w:szCs w:val="20"/>
+        </w:rPr>
+        <w:t>int</w:t>
+      </w:r>
+      <w:proofErr w:type="spellEnd"/>
+      <w:r>
+        <w:rPr>
+          <w:rFonts w:ascii="Consolas" w:hAnsi="Consolas" w:cs="Consolas"/>
+          <w:color w:val="000000"/>
+          <w:sz w:val="20"/>
+          <w:szCs w:val="20"/>
+        </w:rPr>
+        <w:t xml:space="preserve"> </w:t>
+      </w:r>
+      <w:r>
+        <w:rPr>
+          <w:rFonts w:ascii="Consolas" w:hAnsi="Consolas" w:cs="Consolas"/>
+          <w:color w:val="0000C0"/>
+          <w:sz w:val="20"/>
+          <w:szCs w:val="20"/>
+        </w:rPr>
+        <w:t>PENA_INOCENCIA</w:t>
+      </w:r>
+      <w:r>
+        <w:rPr>
+          <w:rFonts w:ascii="Consolas" w:hAnsi="Consolas" w:cs="Consolas"/>
+          <w:color w:val="000000"/>
+          <w:sz w:val="20"/>
+          <w:szCs w:val="20"/>
+        </w:rPr>
+        <w:t xml:space="preserve"> = 13;</w:t>
+      </w:r>
+    </w:p>
+    <w:p>
+      <w:pPr>
+        <w:autoSpaceDE w:val="0"/>
+        <w:autoSpaceDN w:val="0"/>
+        <w:adjustRightInd w:val="0"/>
+        <w:spacing w:after="0" w:line="240" w:lineRule="auto"/>
+        <w:rPr>
+          <w:rFonts w:ascii="Consolas" w:hAnsi="Consolas" w:cs="Consolas"/>
+          <w:sz w:val="20"/>
+          <w:szCs w:val="20"/>
+        </w:rPr>
+      </w:pPr>
+      <w:r>
+        <w:rPr>
+          <w:rFonts w:ascii="Consolas" w:hAnsi="Consolas" w:cs="Consolas"/>
+          <w:color w:val="000000"/>
+          <w:sz w:val="20"/>
+          <w:szCs w:val="20"/>
+        </w:rPr>
+        <w:tab/>
+      </w:r>
+      <w:proofErr w:type="spellStart"/>
+      <w:r>
+        <w:rPr>
+          <w:rFonts w:ascii="Consolas" w:hAnsi="Consolas" w:cs="Consolas"/>
+          <w:b/>
+          <w:bCs/>
+          <w:color w:val="7F0055"/>
+          <w:sz w:val="20"/>
+          <w:szCs w:val="20"/>
+        </w:rPr>
+        <w:t>private</w:t>
+      </w:r>
+      <w:proofErr w:type="spellEnd"/>
+      <w:r>
+        <w:rPr>
+          <w:rFonts w:ascii="Consolas" w:hAnsi="Consolas" w:cs="Consolas"/>
+          <w:color w:val="000000"/>
+          <w:sz w:val="20"/>
+          <w:szCs w:val="20"/>
+        </w:rPr>
+        <w:t xml:space="preserve"> </w:t>
+      </w:r>
+      <w:proofErr w:type="spellStart"/>
+      <w:r>
+        <w:rPr>
+          <w:rFonts w:ascii="Consolas" w:hAnsi="Consolas" w:cs="Consolas"/>
+          <w:b/>
+          <w:bCs/>
+          <w:color w:val="7F0055"/>
+          <w:sz w:val="20"/>
+          <w:szCs w:val="20"/>
+        </w:rPr>
+        <w:t>int</w:t>
+      </w:r>
+      <w:proofErr w:type="spellEnd"/>
+      <w:r>
+        <w:rPr>
+          <w:rFonts w:ascii="Consolas" w:hAnsi="Consolas" w:cs="Consolas"/>
+          <w:color w:val="000000"/>
+          <w:sz w:val="20"/>
+          <w:szCs w:val="20"/>
+        </w:rPr>
+        <w:t xml:space="preserve"> </w:t>
+      </w:r>
+      <w:r>
+        <w:rPr>
+          <w:rFonts w:ascii="Consolas" w:hAnsi="Consolas" w:cs="Consolas"/>
+          <w:color w:val="0000C0"/>
+          <w:sz w:val="20"/>
+          <w:szCs w:val="20"/>
+        </w:rPr>
+        <w:t>PENA_CONDENACAO_</w:t>
+      </w:r>
+      <w:proofErr w:type="gramStart"/>
+      <w:r>
+        <w:rPr>
+          <w:rFonts w:ascii="Consolas" w:hAnsi="Consolas" w:cs="Consolas"/>
+          <w:color w:val="0000C0"/>
+          <w:sz w:val="20"/>
+          <w:szCs w:val="20"/>
+        </w:rPr>
+        <w:t>MUTUA</w:t>
+      </w:r>
+      <w:proofErr w:type="gramEnd"/>
+      <w:r>
+        <w:rPr>
+          <w:rFonts w:ascii="Consolas" w:hAnsi="Consolas" w:cs="Consolas"/>
+          <w:color w:val="000000"/>
+          <w:sz w:val="20"/>
+          <w:szCs w:val="20"/>
+        </w:rPr>
+        <w:t xml:space="preserve"> = 15;</w:t>
+      </w:r>
+    </w:p>
+    <w:p>
+      <w:pPr>
+        <w:autoSpaceDE w:val="0"/>
+        <w:autoSpaceDN w:val="0"/>
+        <w:adjustRightInd w:val="0"/>
+        <w:spacing w:after="0" w:line="240" w:lineRule="auto"/>
+        <w:rPr>
+          <w:rFonts w:ascii="Consolas" w:hAnsi="Consolas" w:cs="Consolas"/>
+          <w:sz w:val="20"/>
+          <w:szCs w:val="20"/>
+        </w:rPr>
+      </w:pPr>
+      <w:r>
+        <w:rPr>
+          <w:rFonts w:ascii="Consolas" w:hAnsi="Consolas" w:cs="Consolas"/>
+          <w:color w:val="000000"/>
+          <w:sz w:val="20"/>
+          <w:szCs w:val="20"/>
+        </w:rPr>
+        <w:tab/>
+      </w:r>
+      <w:proofErr w:type="spellStart"/>
+      <w:r>
+        <w:rPr>
+          <w:rFonts w:ascii="Consolas" w:hAnsi="Consolas" w:cs="Consolas"/>
+          <w:b/>
+          <w:bCs/>
+          <w:color w:val="7F0055"/>
+          <w:sz w:val="20"/>
+          <w:szCs w:val="20"/>
+        </w:rPr>
+        <w:t>private</w:t>
+      </w:r>
+      <w:proofErr w:type="spellEnd"/>
+      <w:r>
+        <w:rPr>
+          <w:rFonts w:ascii="Consolas" w:hAnsi="Consolas" w:cs="Consolas"/>
+          <w:color w:val="000000"/>
+          <w:sz w:val="20"/>
+          <w:szCs w:val="20"/>
+        </w:rPr>
+        <w:t xml:space="preserve"> </w:t>
+      </w:r>
+      <w:proofErr w:type="spellStart"/>
+      <w:r>
+        <w:rPr>
+          <w:rFonts w:ascii="Consolas" w:hAnsi="Consolas" w:cs="Consolas"/>
+          <w:b/>
+          <w:bCs/>
+          <w:color w:val="7F0055"/>
+          <w:sz w:val="20"/>
+          <w:szCs w:val="20"/>
+        </w:rPr>
+        <w:t>int</w:t>
+      </w:r>
+      <w:proofErr w:type="spellEnd"/>
+      <w:r>
+        <w:rPr>
+          <w:rFonts w:ascii="Consolas" w:hAnsi="Consolas" w:cs="Consolas"/>
+          <w:color w:val="000000"/>
+          <w:sz w:val="20"/>
+          <w:szCs w:val="20"/>
+        </w:rPr>
+        <w:t xml:space="preserve"> </w:t>
+      </w:r>
+      <w:r>
+        <w:rPr>
+          <w:rFonts w:ascii="Consolas" w:hAnsi="Consolas" w:cs="Consolas"/>
+          <w:color w:val="0000C0"/>
+          <w:sz w:val="20"/>
+          <w:szCs w:val="20"/>
+        </w:rPr>
+        <w:t>PENA_CONDENACAO_INDIVIDUAL</w:t>
+      </w:r>
+      <w:r>
+        <w:rPr>
+          <w:rFonts w:ascii="Consolas" w:hAnsi="Consolas" w:cs="Consolas"/>
+          <w:color w:val="000000"/>
+          <w:sz w:val="20"/>
+          <w:szCs w:val="20"/>
+        </w:rPr>
+        <w:t xml:space="preserve"> = 10;</w:t>
+      </w:r>
+    </w:p>
+    <w:p>
+      <w:pPr>
+        <w:autoSpaceDE w:val="0"/>
+        <w:autoSpaceDN w:val="0"/>
+        <w:adjustRightInd w:val="0"/>
+        <w:spacing w:after="0" w:line="240" w:lineRule="auto"/>
+        <w:rPr>
+          <w:rFonts w:ascii="Consolas" w:hAnsi="Consolas" w:cs="Consolas"/>
+          <w:sz w:val="20"/>
+          <w:szCs w:val="20"/>
+        </w:rPr>
+      </w:pPr>
+      <w:r>
+        <w:rPr>
+          <w:rFonts w:ascii="Consolas" w:hAnsi="Consolas" w:cs="Consolas"/>
+          <w:color w:val="000000"/>
+          <w:sz w:val="20"/>
+          <w:szCs w:val="20"/>
+        </w:rPr>
+        <w:tab/>
+      </w:r>
+      <w:proofErr w:type="spellStart"/>
+      <w:r>
+        <w:rPr>
+          <w:rFonts w:ascii="Consolas" w:hAnsi="Consolas" w:cs="Consolas"/>
+          <w:b/>
+          <w:bCs/>
+          <w:color w:val="7F0055"/>
+          <w:sz w:val="20"/>
+          <w:szCs w:val="20"/>
+        </w:rPr>
+        <w:t>private</w:t>
+      </w:r>
+      <w:proofErr w:type="spellEnd"/>
+      <w:r>
+        <w:rPr>
+          <w:rFonts w:ascii="Consolas" w:hAnsi="Consolas" w:cs="Consolas"/>
+          <w:color w:val="000000"/>
+          <w:sz w:val="20"/>
+          <w:szCs w:val="20"/>
+        </w:rPr>
+        <w:t xml:space="preserve"> </w:t>
+      </w:r>
+      <w:proofErr w:type="spellStart"/>
+      <w:r>
+        <w:rPr>
+          <w:rFonts w:ascii="Consolas" w:hAnsi="Consolas" w:cs="Consolas"/>
+          <w:b/>
+          <w:bCs/>
+          <w:color w:val="7F0055"/>
+          <w:sz w:val="20"/>
+          <w:szCs w:val="20"/>
+        </w:rPr>
+        <w:t>int</w:t>
+      </w:r>
+      <w:proofErr w:type="spellEnd"/>
+      <w:r>
+        <w:rPr>
+          <w:rFonts w:ascii="Consolas" w:hAnsi="Consolas" w:cs="Consolas"/>
+          <w:color w:val="000000"/>
+          <w:sz w:val="20"/>
+          <w:szCs w:val="20"/>
+        </w:rPr>
+        <w:t xml:space="preserve"> </w:t>
+      </w:r>
+      <w:r>
+        <w:rPr>
+          <w:rFonts w:ascii="Consolas" w:hAnsi="Consolas" w:cs="Consolas"/>
+          <w:color w:val="0000C0"/>
+          <w:sz w:val="20"/>
+          <w:szCs w:val="20"/>
+        </w:rPr>
+        <w:t>PENA_CONDENACAO_CUMPLICES</w:t>
+      </w:r>
+      <w:r>
+        <w:rPr>
+          <w:rFonts w:ascii="Consolas" w:hAnsi="Consolas" w:cs="Consolas"/>
+          <w:color w:val="000000"/>
+          <w:sz w:val="20"/>
+          <w:szCs w:val="20"/>
+        </w:rPr>
+        <w:t xml:space="preserve"> = 11;</w:t>
+      </w:r>
+    </w:p>
+    <w:p>
+      <w:pPr>
+        <w:autoSpaceDE w:val="0"/>
+        <w:autoSpaceDN w:val="0"/>
+        <w:adjustRightInd w:val="0"/>
+        <w:spacing w:after="0" w:line="240" w:lineRule="auto"/>
+        <w:rPr>
+          <w:rFonts w:ascii="Consolas" w:hAnsi="Consolas" w:cs="Consolas"/>
+          <w:sz w:val="20"/>
+          <w:szCs w:val="20"/>
+        </w:rPr>
+      </w:pPr>
+    </w:p>
+    <w:p>
+      <w:pPr>
+        <w:autoSpaceDE w:val="0"/>
+        <w:autoSpaceDN w:val="0"/>
+        <w:adjustRightInd w:val="0"/>
+        <w:spacing w:after="0" w:line="240" w:lineRule="auto"/>
+        <w:rPr>
+          <w:rFonts w:ascii="Consolas" w:hAnsi="Consolas" w:cs="Consolas"/>
+          <w:sz w:val="20"/>
+          <w:szCs w:val="20"/>
+        </w:rPr>
+      </w:pPr>
+      <w:r>
+        <w:rPr>
+          <w:rFonts w:ascii="Consolas" w:hAnsi="Consolas" w:cs="Consolas"/>
+          <w:color w:val="000000"/>
+          <w:sz w:val="20"/>
+          <w:szCs w:val="20"/>
+        </w:rPr>
+        <w:tab/>
+      </w:r>
+      <w:proofErr w:type="spellStart"/>
+      <w:r>
+        <w:rPr>
+          <w:rFonts w:ascii="Consolas" w:hAnsi="Consolas" w:cs="Consolas"/>
+          <w:b/>
+          <w:bCs/>
+          <w:color w:val="7F0055"/>
+          <w:sz w:val="20"/>
+          <w:szCs w:val="20"/>
+        </w:rPr>
+        <w:t>public</w:t>
+      </w:r>
+      <w:proofErr w:type="spellEnd"/>
+      <w:r>
+        <w:rPr>
+          <w:rFonts w:ascii="Consolas" w:hAnsi="Consolas" w:cs="Consolas"/>
+          <w:color w:val="000000"/>
+          <w:sz w:val="20"/>
+          <w:szCs w:val="20"/>
+        </w:rPr>
+        <w:t xml:space="preserve"> </w:t>
+      </w:r>
+      <w:proofErr w:type="spellStart"/>
+      <w:r>
+        <w:rPr>
+          <w:rFonts w:ascii="Consolas" w:hAnsi="Consolas" w:cs="Consolas"/>
+          <w:b/>
+          <w:bCs/>
+          <w:color w:val="7F0055"/>
+          <w:sz w:val="20"/>
+          <w:szCs w:val="20"/>
+        </w:rPr>
+        <w:t>int</w:t>
+      </w:r>
+      <w:proofErr w:type="spellEnd"/>
+      <w:r>
+        <w:rPr>
+          <w:rFonts w:ascii="Consolas" w:hAnsi="Consolas" w:cs="Consolas"/>
+          <w:color w:val="000000"/>
+          <w:sz w:val="20"/>
+          <w:szCs w:val="20"/>
+        </w:rPr>
+        <w:t xml:space="preserve"> </w:t>
+      </w:r>
+      <w:proofErr w:type="spellStart"/>
+      <w:proofErr w:type="gramStart"/>
+      <w:r>
+        <w:rPr>
+          <w:rFonts w:ascii="Consolas" w:hAnsi="Consolas" w:cs="Consolas"/>
+          <w:color w:val="000000"/>
+          <w:sz w:val="20"/>
+          <w:szCs w:val="20"/>
+        </w:rPr>
+        <w:t>calculaPena</w:t>
+      </w:r>
+      <w:proofErr w:type="spellEnd"/>
+      <w:r>
+        <w:rPr>
+          <w:rFonts w:ascii="Consolas" w:hAnsi="Consolas" w:cs="Consolas"/>
+          <w:color w:val="000000"/>
+          <w:sz w:val="20"/>
+          <w:szCs w:val="20"/>
+        </w:rPr>
+        <w:t>(</w:t>
+      </w:r>
+      <w:proofErr w:type="gramEnd"/>
+      <w:r>
+        <w:rPr>
+          <w:rFonts w:ascii="Consolas" w:hAnsi="Consolas" w:cs="Consolas"/>
+          <w:color w:val="000000"/>
+          <w:sz w:val="20"/>
+          <w:szCs w:val="20"/>
+          <w:u w:val="single"/>
+        </w:rPr>
+        <w:t>Resposta</w:t>
+      </w:r>
+      <w:r>
+        <w:rPr>
+          <w:rFonts w:ascii="Consolas" w:hAnsi="Consolas" w:cs="Consolas"/>
+          <w:color w:val="000000"/>
+          <w:sz w:val="20"/>
+          <w:szCs w:val="20"/>
+        </w:rPr>
+        <w:t xml:space="preserve"> </w:t>
+      </w:r>
+      <w:proofErr w:type="spellStart"/>
+      <w:r>
+        <w:rPr>
+          <w:rFonts w:ascii="Consolas" w:hAnsi="Consolas" w:cs="Consolas"/>
+          <w:color w:val="6A3E3E"/>
+          <w:sz w:val="20"/>
+          <w:szCs w:val="20"/>
+        </w:rPr>
+        <w:t>respostaPrisioneiroA</w:t>
+      </w:r>
+      <w:proofErr w:type="spellEnd"/>
+      <w:r>
+        <w:rPr>
+          <w:rFonts w:ascii="Consolas" w:hAnsi="Consolas" w:cs="Consolas"/>
+          <w:color w:val="000000"/>
+          <w:sz w:val="20"/>
+          <w:szCs w:val="20"/>
+        </w:rPr>
+        <w:t xml:space="preserve">, </w:t>
+      </w:r>
+      <w:r>
+        <w:rPr>
+          <w:rFonts w:ascii="Consolas" w:hAnsi="Consolas" w:cs="Consolas"/>
+          <w:color w:val="000000"/>
+          <w:sz w:val="20"/>
+          <w:szCs w:val="20"/>
+          <w:u w:val="single"/>
+        </w:rPr>
+        <w:t>Resposta</w:t>
+      </w:r>
+      <w:r>
+        <w:rPr>
+          <w:rFonts w:ascii="Consolas" w:hAnsi="Consolas" w:cs="Consolas"/>
+          <w:color w:val="000000"/>
+          <w:sz w:val="20"/>
+          <w:szCs w:val="20"/>
+        </w:rPr>
+        <w:t xml:space="preserve"> </w:t>
+      </w:r>
+      <w:proofErr w:type="spellStart"/>
+      <w:r>
+        <w:rPr>
+          <w:rFonts w:ascii="Consolas" w:hAnsi="Consolas" w:cs="Consolas"/>
+          <w:color w:val="6A3E3E"/>
+          <w:sz w:val="20"/>
+          <w:szCs w:val="20"/>
+        </w:rPr>
+        <w:t>respostaPrisioneiroB</w:t>
+      </w:r>
+      <w:proofErr w:type="spellEnd"/>
+      <w:r>
+        <w:rPr>
+          <w:rFonts w:ascii="Consolas" w:hAnsi="Consolas" w:cs="Consolas"/>
+          <w:color w:val="000000"/>
+          <w:sz w:val="20"/>
+          <w:szCs w:val="20"/>
+        </w:rPr>
+        <w:t>) {</w:t>
+      </w:r>
+    </w:p>
+    <w:p>
+      <w:pPr>
+        <w:autoSpaceDE w:val="0"/>
+        <w:autoSpaceDN w:val="0"/>
+        <w:adjustRightInd w:val="0"/>
+        <w:spacing w:after="0" w:line="240" w:lineRule="auto"/>
+        <w:rPr>
+          <w:rFonts w:ascii="Consolas" w:hAnsi="Consolas" w:cs="Consolas"/>
+          <w:sz w:val="20"/>
+          <w:szCs w:val="20"/>
+        </w:rPr>
+      </w:pPr>
+      <w:r>
+        <w:rPr>
+          <w:rFonts w:ascii="Consolas" w:hAnsi="Consolas" w:cs="Consolas"/>
+          <w:color w:val="000000"/>
+          <w:sz w:val="20"/>
+          <w:szCs w:val="20"/>
+        </w:rPr>
+        <w:tab/>
+      </w:r>
+      <w:r>
+        <w:rPr>
+          <w:rFonts w:ascii="Consolas" w:hAnsi="Consolas" w:cs="Consolas"/>
+          <w:color w:val="000000"/>
+          <w:sz w:val="20"/>
+          <w:szCs w:val="20"/>
+        </w:rPr>
+        <w:tab/>
+      </w:r>
+      <w:proofErr w:type="spellStart"/>
+      <w:r>
+        <w:rPr>
+          <w:rFonts w:ascii="Consolas" w:hAnsi="Consolas" w:cs="Consolas"/>
+          <w:b/>
+          <w:bCs/>
+          <w:color w:val="7F0055"/>
+          <w:sz w:val="20"/>
+          <w:szCs w:val="20"/>
+        </w:rPr>
+        <w:t>if</w:t>
+      </w:r>
+      <w:proofErr w:type="spellEnd"/>
+      <w:r>
+        <w:rPr>
+          <w:rFonts w:ascii="Consolas" w:hAnsi="Consolas" w:cs="Consolas"/>
+          <w:color w:val="000000"/>
+          <w:sz w:val="20"/>
+          <w:szCs w:val="20"/>
+        </w:rPr>
+        <w:t xml:space="preserve"> (</w:t>
+      </w:r>
+      <w:proofErr w:type="spellStart"/>
+      <w:r>
+        <w:rPr>
+          <w:rFonts w:ascii="Consolas" w:hAnsi="Consolas" w:cs="Consolas"/>
+          <w:color w:val="6A3E3E"/>
+          <w:sz w:val="20"/>
+          <w:szCs w:val="20"/>
+        </w:rPr>
+        <w:t>respostaPrisioneiroA</w:t>
+      </w:r>
+      <w:proofErr w:type="spellEnd"/>
+      <w:r>
+        <w:rPr>
+          <w:rFonts w:ascii="Consolas" w:hAnsi="Consolas" w:cs="Consolas"/>
+          <w:color w:val="000000"/>
+          <w:sz w:val="20"/>
+          <w:szCs w:val="20"/>
+        </w:rPr>
+        <w:t xml:space="preserve"> == </w:t>
+      </w:r>
+      <w:proofErr w:type="spellStart"/>
+      <w:r>
+        <w:rPr>
+          <w:rFonts w:ascii="Consolas" w:hAnsi="Consolas" w:cs="Consolas"/>
+          <w:color w:val="000000"/>
+          <w:sz w:val="20"/>
+          <w:szCs w:val="20"/>
+          <w:u w:val="single"/>
+        </w:rPr>
+        <w:t>Resposta</w:t>
+      </w:r>
+      <w:r>
+        <w:rPr>
+          <w:rFonts w:ascii="Consolas" w:hAnsi="Consolas" w:cs="Consolas"/>
+          <w:color w:val="000000"/>
+          <w:sz w:val="20"/>
+          <w:szCs w:val="20"/>
+        </w:rPr>
+        <w:t>.DELACAO</w:t>
+      </w:r>
+      <w:proofErr w:type="spellEnd"/>
+      <w:r>
+        <w:rPr>
+          <w:rFonts w:ascii="Consolas" w:hAnsi="Consolas" w:cs="Consolas"/>
+          <w:color w:val="000000"/>
+          <w:sz w:val="20"/>
+          <w:szCs w:val="20"/>
+        </w:rPr>
+        <w:t>) {</w:t>
+      </w:r>
+    </w:p>
+    <w:p>
+      <w:pPr>
+        <w:autoSpaceDE w:val="0"/>
+        <w:autoSpaceDN w:val="0"/>
+        <w:adjustRightInd w:val="0"/>
+        <w:spacing w:after="0" w:line="240" w:lineRule="auto"/>
+        <w:rPr>
+          <w:rFonts w:ascii="Consolas" w:hAnsi="Consolas" w:cs="Consolas"/>
+          <w:sz w:val="20"/>
+          <w:szCs w:val="20"/>
+        </w:rPr>
+      </w:pPr>
+      <w:r>
+        <w:rPr>
+          <w:rFonts w:ascii="Consolas" w:hAnsi="Consolas" w:cs="Consolas"/>
+          <w:color w:val="000000"/>
+          <w:sz w:val="20"/>
+          <w:szCs w:val="20"/>
+        </w:rPr>
+        <w:tab/>
+      </w:r>
+      <w:r>
+        <w:rPr>
+          <w:rFonts w:ascii="Consolas" w:hAnsi="Consolas" w:cs="Consolas"/>
+          <w:color w:val="000000"/>
+          <w:sz w:val="20"/>
+          <w:szCs w:val="20"/>
+        </w:rPr>
+        <w:tab/>
+      </w:r>
+      <w:r>
+        <w:rPr>
+          <w:rFonts w:ascii="Consolas" w:hAnsi="Consolas" w:cs="Consolas"/>
+          <w:color w:val="000000"/>
+          <w:sz w:val="20"/>
+          <w:szCs w:val="20"/>
+        </w:rPr>
+        <w:tab/>
+      </w:r>
+      <w:proofErr w:type="spellStart"/>
+      <w:r>
+        <w:rPr>
+          <w:rFonts w:ascii="Consolas" w:hAnsi="Consolas" w:cs="Consolas"/>
+          <w:b/>
+          <w:bCs/>
+          <w:color w:val="7F0055"/>
+          <w:sz w:val="20"/>
+          <w:szCs w:val="20"/>
+        </w:rPr>
+        <w:t>if</w:t>
+      </w:r>
+      <w:proofErr w:type="spellEnd"/>
+      <w:r>
+        <w:rPr>
+          <w:rFonts w:ascii="Consolas" w:hAnsi="Consolas" w:cs="Consolas"/>
+          <w:color w:val="000000"/>
+          <w:sz w:val="20"/>
+          <w:szCs w:val="20"/>
+        </w:rPr>
+        <w:t xml:space="preserve"> (</w:t>
+      </w:r>
+      <w:proofErr w:type="spellStart"/>
+      <w:r>
+        <w:rPr>
+          <w:rFonts w:ascii="Consolas" w:hAnsi="Consolas" w:cs="Consolas"/>
+          <w:color w:val="6A3E3E"/>
+          <w:sz w:val="20"/>
+          <w:szCs w:val="20"/>
+        </w:rPr>
+        <w:t>respostaPrisioneiroB</w:t>
+      </w:r>
+      <w:proofErr w:type="spellEnd"/>
+      <w:r>
+        <w:rPr>
+          <w:rFonts w:ascii="Consolas" w:hAnsi="Consolas" w:cs="Consolas"/>
+          <w:color w:val="000000"/>
+          <w:sz w:val="20"/>
+          <w:szCs w:val="20"/>
+        </w:rPr>
+        <w:t xml:space="preserve"> == </w:t>
+      </w:r>
+      <w:proofErr w:type="spellStart"/>
+      <w:r>
+        <w:rPr>
+          <w:rFonts w:ascii="Consolas" w:hAnsi="Consolas" w:cs="Consolas"/>
+          <w:color w:val="000000"/>
+          <w:sz w:val="20"/>
+          <w:szCs w:val="20"/>
+          <w:u w:val="single"/>
+        </w:rPr>
+        <w:t>Resposta</w:t>
+      </w:r>
+      <w:r>
+        <w:rPr>
+          <w:rFonts w:ascii="Consolas" w:hAnsi="Consolas" w:cs="Consolas"/>
+          <w:color w:val="000000"/>
+          <w:sz w:val="20"/>
+          <w:szCs w:val="20"/>
+        </w:rPr>
+        <w:t>.DELACAO</w:t>
+      </w:r>
+      <w:proofErr w:type="spellEnd"/>
+      <w:r>
+        <w:rPr>
+          <w:rFonts w:ascii="Consolas" w:hAnsi="Consolas" w:cs="Consolas"/>
+          <w:color w:val="000000"/>
+          <w:sz w:val="20"/>
+          <w:szCs w:val="20"/>
+        </w:rPr>
+        <w:t>) {</w:t>
+      </w:r>
+    </w:p>
+    <w:p>
+      <w:pPr>
+        <w:autoSpaceDE w:val="0"/>
+        <w:autoSpaceDN w:val="0"/>
+        <w:adjustRightInd w:val="0"/>
+        <w:spacing w:after="0" w:line="240" w:lineRule="auto"/>
+        <w:rPr>
+          <w:rFonts w:ascii="Consolas" w:hAnsi="Consolas" w:cs="Consolas"/>
+          <w:sz w:val="20"/>
+          <w:szCs w:val="20"/>
+        </w:rPr>
+      </w:pPr>
+      <w:r>
+        <w:rPr>
+          <w:rFonts w:ascii="Consolas" w:hAnsi="Consolas" w:cs="Consolas"/>
+          <w:color w:val="000000"/>
+          <w:sz w:val="20"/>
+          <w:szCs w:val="20"/>
+        </w:rPr>
+        <w:tab/>
+      </w:r>
+      <w:r>
+        <w:rPr>
+          <w:rFonts w:ascii="Consolas" w:hAnsi="Consolas" w:cs="Consolas"/>
+          <w:color w:val="000000"/>
+          <w:sz w:val="20"/>
+          <w:szCs w:val="20"/>
+        </w:rPr>
+        <w:tab/>
+      </w:r>
+      <w:r>
+        <w:rPr>
+          <w:rFonts w:ascii="Consolas" w:hAnsi="Consolas" w:cs="Consolas"/>
+          <w:color w:val="000000"/>
+          <w:sz w:val="20"/>
+          <w:szCs w:val="20"/>
+        </w:rPr>
+        <w:tab/>
+      </w:r>
+      <w:r>
+        <w:rPr>
+          <w:rFonts w:ascii="Consolas" w:hAnsi="Consolas" w:cs="Consolas"/>
+          <w:color w:val="000000"/>
+          <w:sz w:val="20"/>
+          <w:szCs w:val="20"/>
+        </w:rPr>
+        <w:tab/>
+      </w:r>
+      <w:proofErr w:type="spellStart"/>
+      <w:r>
+        <w:rPr>
+          <w:rFonts w:ascii="Consolas" w:hAnsi="Consolas" w:cs="Consolas"/>
+          <w:b/>
+          <w:bCs/>
+          <w:color w:val="7F0055"/>
+          <w:sz w:val="20"/>
+          <w:szCs w:val="20"/>
+        </w:rPr>
+        <w:t>return</w:t>
+      </w:r>
+      <w:proofErr w:type="spellEnd"/>
+      <w:r>
+        <w:rPr>
+          <w:rFonts w:ascii="Consolas" w:hAnsi="Consolas" w:cs="Consolas"/>
+          <w:color w:val="000000"/>
+          <w:sz w:val="20"/>
+          <w:szCs w:val="20"/>
+        </w:rPr>
+        <w:t xml:space="preserve"> </w:t>
+      </w:r>
+      <w:r>
+        <w:rPr>
+          <w:rFonts w:ascii="Consolas" w:hAnsi="Consolas" w:cs="Consolas"/>
+          <w:color w:val="0000C0"/>
+          <w:sz w:val="20"/>
+          <w:szCs w:val="20"/>
+        </w:rPr>
+        <w:t>PENA_CONDENACAO_</w:t>
+      </w:r>
+      <w:proofErr w:type="gramStart"/>
+      <w:r>
+        <w:rPr>
+          <w:rFonts w:ascii="Consolas" w:hAnsi="Consolas" w:cs="Consolas"/>
+          <w:color w:val="0000C0"/>
+          <w:sz w:val="20"/>
+          <w:szCs w:val="20"/>
+        </w:rPr>
+        <w:t>MUTUA</w:t>
+      </w:r>
+      <w:proofErr w:type="gramEnd"/>
+      <w:r>
+        <w:rPr>
+          <w:rFonts w:ascii="Consolas" w:hAnsi="Consolas" w:cs="Consolas"/>
+          <w:color w:val="000000"/>
+          <w:sz w:val="20"/>
+          <w:szCs w:val="20"/>
+        </w:rPr>
+        <w:t>;</w:t>
+      </w:r>
+    </w:p>
+    <w:p>
+      <w:pPr>
+        <w:autoSpaceDE w:val="0"/>
+        <w:autoSpaceDN w:val="0"/>
+        <w:adjustRightInd w:val="0"/>
+        <w:spacing w:after="0" w:line="240" w:lineRule="auto"/>
+        <w:rPr>
+          <w:rFonts w:ascii="Consolas" w:hAnsi="Consolas" w:cs="Consolas"/>
+          <w:sz w:val="20"/>
+          <w:szCs w:val="20"/>
+        </w:rPr>
+      </w:pPr>
+      <w:r>
+        <w:rPr>
+          <w:rFonts w:ascii="Consolas" w:hAnsi="Consolas" w:cs="Consolas"/>
+          <w:color w:val="000000"/>
+          <w:sz w:val="20"/>
+          <w:szCs w:val="20"/>
+        </w:rPr>
+        <w:tab/>
+      </w:r>
+      <w:r>
+        <w:rPr>
+          <w:rFonts w:ascii="Consolas" w:hAnsi="Consolas" w:cs="Consolas"/>
+          <w:color w:val="000000"/>
+          <w:sz w:val="20"/>
+          <w:szCs w:val="20"/>
+        </w:rPr>
+        <w:tab/>
+      </w:r>
+      <w:r>
+        <w:rPr>
+          <w:rFonts w:ascii="Consolas" w:hAnsi="Consolas" w:cs="Consolas"/>
+          <w:color w:val="000000"/>
+          <w:sz w:val="20"/>
+          <w:szCs w:val="20"/>
+        </w:rPr>
+        <w:tab/>
+        <w:t xml:space="preserve">} </w:t>
+      </w:r>
+      <w:proofErr w:type="spellStart"/>
+      <w:r>
+        <w:rPr>
+          <w:rFonts w:ascii="Consolas" w:hAnsi="Consolas" w:cs="Consolas"/>
+          <w:b/>
+          <w:bCs/>
+          <w:color w:val="7F0055"/>
+          <w:sz w:val="20"/>
+          <w:szCs w:val="20"/>
+        </w:rPr>
+        <w:t>else</w:t>
+      </w:r>
+      <w:proofErr w:type="spellEnd"/>
+      <w:r>
+        <w:rPr>
+          <w:rFonts w:ascii="Consolas" w:hAnsi="Consolas" w:cs="Consolas"/>
+          <w:color w:val="000000"/>
+          <w:sz w:val="20"/>
+          <w:szCs w:val="20"/>
+        </w:rPr>
+        <w:t xml:space="preserve"> {</w:t>
+      </w:r>
+    </w:p>
+    <w:p>
+      <w:pPr>
+        <w:autoSpaceDE w:val="0"/>
+        <w:autoSpaceDN w:val="0"/>
+        <w:adjustRightInd w:val="0"/>
+        <w:spacing w:after="0" w:line="240" w:lineRule="auto"/>
+        <w:rPr>
+          <w:rFonts w:ascii="Consolas" w:hAnsi="Consolas" w:cs="Consolas"/>
+          <w:sz w:val="20"/>
+          <w:szCs w:val="20"/>
+        </w:rPr>
+      </w:pPr>
+      <w:r>
+        <w:rPr>
+          <w:rFonts w:ascii="Consolas" w:hAnsi="Consolas" w:cs="Consolas"/>
+          <w:color w:val="000000"/>
+          <w:sz w:val="20"/>
+          <w:szCs w:val="20"/>
+        </w:rPr>
+        <w:tab/>
+      </w:r>
+      <w:r>
+        <w:rPr>
+          <w:rFonts w:ascii="Consolas" w:hAnsi="Consolas" w:cs="Consolas"/>
+          <w:color w:val="000000"/>
+          <w:sz w:val="20"/>
+          <w:szCs w:val="20"/>
+        </w:rPr>
+        <w:tab/>
+      </w:r>
+      <w:r>
+        <w:rPr>
+          <w:rFonts w:ascii="Consolas" w:hAnsi="Consolas" w:cs="Consolas"/>
+          <w:color w:val="000000"/>
+          <w:sz w:val="20"/>
+          <w:szCs w:val="20"/>
+        </w:rPr>
+        <w:tab/>
+      </w:r>
+      <w:r>
+        <w:rPr>
+          <w:rFonts w:ascii="Consolas" w:hAnsi="Consolas" w:cs="Consolas"/>
+          <w:color w:val="000000"/>
+          <w:sz w:val="20"/>
+          <w:szCs w:val="20"/>
+        </w:rPr>
+        <w:tab/>
+      </w:r>
+      <w:proofErr w:type="spellStart"/>
+      <w:r>
+        <w:rPr>
+          <w:rFonts w:ascii="Consolas" w:hAnsi="Consolas" w:cs="Consolas"/>
+          <w:b/>
+          <w:bCs/>
+          <w:color w:val="7F0055"/>
+          <w:sz w:val="20"/>
+          <w:szCs w:val="20"/>
+        </w:rPr>
+        <w:t>return</w:t>
+      </w:r>
+      <w:proofErr w:type="spellEnd"/>
+      <w:r>
+        <w:rPr>
+          <w:rFonts w:ascii="Consolas" w:hAnsi="Consolas" w:cs="Consolas"/>
+          <w:color w:val="000000"/>
+          <w:sz w:val="20"/>
+          <w:szCs w:val="20"/>
+        </w:rPr>
+        <w:t xml:space="preserve"> </w:t>
+      </w:r>
+      <w:r>
+        <w:rPr>
+          <w:rFonts w:ascii="Consolas" w:hAnsi="Consolas" w:cs="Consolas"/>
+          <w:color w:val="0000C0"/>
+          <w:sz w:val="20"/>
+          <w:szCs w:val="20"/>
+        </w:rPr>
+        <w:t>PENA_INOCENCIA</w:t>
+      </w:r>
+      <w:r>
+        <w:rPr>
+          <w:rFonts w:ascii="Consolas" w:hAnsi="Consolas" w:cs="Consolas"/>
+          <w:color w:val="000000"/>
+          <w:sz w:val="20"/>
+          <w:szCs w:val="20"/>
+        </w:rPr>
+        <w:t>;</w:t>
+      </w:r>
+    </w:p>
+    <w:p>
+      <w:pPr>
+        <w:autoSpaceDE w:val="0"/>
+        <w:autoSpaceDN w:val="0"/>
+        <w:adjustRightInd w:val="0"/>
+        <w:spacing w:after="0" w:line="240" w:lineRule="auto"/>
+        <w:rPr>
+          <w:rFonts w:ascii="Consolas" w:hAnsi="Consolas" w:cs="Consolas"/>
+          <w:sz w:val="20"/>
+          <w:szCs w:val="20"/>
+        </w:rPr>
+      </w:pPr>
+      <w:r>
+        <w:rPr>
+          <w:rFonts w:ascii="Consolas" w:hAnsi="Consolas" w:cs="Consolas"/>
+          <w:color w:val="000000"/>
+          <w:sz w:val="20"/>
+          <w:szCs w:val="20"/>
+        </w:rPr>
+        <w:tab/>
+      </w:r>
+      <w:r>
+        <w:rPr>
+          <w:rFonts w:ascii="Consolas" w:hAnsi="Consolas" w:cs="Consolas"/>
+          <w:color w:val="000000"/>
+          <w:sz w:val="20"/>
+          <w:szCs w:val="20"/>
+        </w:rPr>
+        <w:tab/>
+      </w:r>
+      <w:r>
+        <w:rPr>
+          <w:rFonts w:ascii="Consolas" w:hAnsi="Consolas" w:cs="Consolas"/>
+          <w:color w:val="000000"/>
+          <w:sz w:val="20"/>
+          <w:szCs w:val="20"/>
+        </w:rPr>
+        <w:tab/>
+        <w:t>}</w:t>
+      </w:r>
+    </w:p>
+    <w:p>
+      <w:pPr>
+        <w:autoSpaceDE w:val="0"/>
+        <w:autoSpaceDN w:val="0"/>
+        <w:adjustRightInd w:val="0"/>
+        <w:spacing w:after="0" w:line="240" w:lineRule="auto"/>
+        <w:rPr>
+          <w:rFonts w:ascii="Consolas" w:hAnsi="Consolas" w:cs="Consolas"/>
+          <w:sz w:val="20"/>
+          <w:szCs w:val="20"/>
+        </w:rPr>
+      </w:pPr>
+      <w:r>
+        <w:rPr>
+          <w:rFonts w:ascii="Consolas" w:hAnsi="Consolas" w:cs="Consolas"/>
+          <w:color w:val="000000"/>
+          <w:sz w:val="20"/>
+          <w:szCs w:val="20"/>
+        </w:rPr>
+        <w:tab/>
+      </w:r>
+      <w:r>
+        <w:rPr>
+          <w:rFonts w:ascii="Consolas" w:hAnsi="Consolas" w:cs="Consolas"/>
+          <w:color w:val="000000"/>
+          <w:sz w:val="20"/>
+          <w:szCs w:val="20"/>
+        </w:rPr>
+        <w:tab/>
+        <w:t xml:space="preserve">} </w:t>
+      </w:r>
+      <w:proofErr w:type="spellStart"/>
+      <w:r>
+        <w:rPr>
+          <w:rFonts w:ascii="Consolas" w:hAnsi="Consolas" w:cs="Consolas"/>
+          <w:b/>
+          <w:bCs/>
+          <w:color w:val="7F0055"/>
+          <w:sz w:val="20"/>
+          <w:szCs w:val="20"/>
+        </w:rPr>
+        <w:t>else</w:t>
+      </w:r>
+      <w:proofErr w:type="spellEnd"/>
+      <w:r>
+        <w:rPr>
+          <w:rFonts w:ascii="Consolas" w:hAnsi="Consolas" w:cs="Consolas"/>
+          <w:color w:val="000000"/>
+          <w:sz w:val="20"/>
+          <w:szCs w:val="20"/>
+        </w:rPr>
+        <w:t xml:space="preserve"> {</w:t>
+      </w:r>
+    </w:p>
+    <w:p>
+      <w:pPr>
+        <w:autoSpaceDE w:val="0"/>
+        <w:autoSpaceDN w:val="0"/>
+        <w:adjustRightInd w:val="0"/>
+        <w:spacing w:after="0" w:line="240" w:lineRule="auto"/>
+        <w:rPr>
+          <w:rFonts w:ascii="Consolas" w:hAnsi="Consolas" w:cs="Consolas"/>
+          <w:sz w:val="20"/>
+          <w:szCs w:val="20"/>
+        </w:rPr>
+      </w:pPr>
+      <w:r>
+        <w:rPr>
+          <w:rFonts w:ascii="Consolas" w:hAnsi="Consolas" w:cs="Consolas"/>
+          <w:color w:val="000000"/>
+          <w:sz w:val="20"/>
+          <w:szCs w:val="20"/>
+        </w:rPr>
+        <w:tab/>
+      </w:r>
+      <w:r>
+        <w:rPr>
+          <w:rFonts w:ascii="Consolas" w:hAnsi="Consolas" w:cs="Consolas"/>
+          <w:color w:val="000000"/>
+          <w:sz w:val="20"/>
+          <w:szCs w:val="20"/>
+        </w:rPr>
+        <w:tab/>
+      </w:r>
+      <w:r>
+        <w:rPr>
+          <w:rFonts w:ascii="Consolas" w:hAnsi="Consolas" w:cs="Consolas"/>
+          <w:color w:val="000000"/>
+          <w:sz w:val="20"/>
+          <w:szCs w:val="20"/>
+        </w:rPr>
+        <w:tab/>
+      </w:r>
+      <w:proofErr w:type="spellStart"/>
+      <w:r>
+        <w:rPr>
+          <w:rFonts w:ascii="Consolas" w:hAnsi="Consolas" w:cs="Consolas"/>
+          <w:b/>
+          <w:bCs/>
+          <w:color w:val="7F0055"/>
+          <w:sz w:val="20"/>
+          <w:szCs w:val="20"/>
+        </w:rPr>
+        <w:t>if</w:t>
+      </w:r>
+      <w:proofErr w:type="spellEnd"/>
+      <w:r>
+        <w:rPr>
+          <w:rFonts w:ascii="Consolas" w:hAnsi="Consolas" w:cs="Consolas"/>
+          <w:color w:val="000000"/>
+          <w:sz w:val="20"/>
+          <w:szCs w:val="20"/>
+        </w:rPr>
+        <w:t xml:space="preserve"> (</w:t>
+      </w:r>
+      <w:proofErr w:type="spellStart"/>
+      <w:r>
+        <w:rPr>
+          <w:rFonts w:ascii="Consolas" w:hAnsi="Consolas" w:cs="Consolas"/>
+          <w:color w:val="6A3E3E"/>
+          <w:sz w:val="20"/>
+          <w:szCs w:val="20"/>
+        </w:rPr>
+        <w:t>respostaPrisioneiroB</w:t>
+      </w:r>
+      <w:proofErr w:type="spellEnd"/>
+      <w:r>
+        <w:rPr>
+          <w:rFonts w:ascii="Consolas" w:hAnsi="Consolas" w:cs="Consolas"/>
+          <w:color w:val="000000"/>
+          <w:sz w:val="20"/>
+          <w:szCs w:val="20"/>
+        </w:rPr>
+        <w:t xml:space="preserve"> == </w:t>
+      </w:r>
+      <w:proofErr w:type="spellStart"/>
+      <w:r>
+        <w:rPr>
+          <w:rFonts w:ascii="Consolas" w:hAnsi="Consolas" w:cs="Consolas"/>
+          <w:color w:val="000000"/>
+          <w:sz w:val="20"/>
+          <w:szCs w:val="20"/>
+          <w:u w:val="single"/>
+        </w:rPr>
+        <w:t>Resposta</w:t>
+      </w:r>
+      <w:r>
+        <w:rPr>
+          <w:rFonts w:ascii="Consolas" w:hAnsi="Consolas" w:cs="Consolas"/>
+          <w:color w:val="000000"/>
+          <w:sz w:val="20"/>
+          <w:szCs w:val="20"/>
+        </w:rPr>
+        <w:t>.DELACAO</w:t>
+      </w:r>
+      <w:proofErr w:type="spellEnd"/>
+      <w:r>
+        <w:rPr>
+          <w:rFonts w:ascii="Consolas" w:hAnsi="Consolas" w:cs="Consolas"/>
+          <w:color w:val="000000"/>
+          <w:sz w:val="20"/>
+          <w:szCs w:val="20"/>
+        </w:rPr>
+        <w:t>) {</w:t>
+      </w:r>
+    </w:p>
+    <w:p>
+      <w:pPr>
+        <w:autoSpaceDE w:val="0"/>
+        <w:autoSpaceDN w:val="0"/>
+        <w:adjustRightInd w:val="0"/>
+        <w:spacing w:after="0" w:line="240" w:lineRule="auto"/>
+        <w:rPr>
+          <w:rFonts w:ascii="Consolas" w:hAnsi="Consolas" w:cs="Consolas"/>
+          <w:sz w:val="20"/>
+          <w:szCs w:val="20"/>
+        </w:rPr>
+      </w:pPr>
+      <w:r>
+        <w:rPr>
+          <w:rFonts w:ascii="Consolas" w:hAnsi="Consolas" w:cs="Consolas"/>
+          <w:color w:val="000000"/>
+          <w:sz w:val="20"/>
+          <w:szCs w:val="20"/>
+        </w:rPr>
+        <w:tab/>
+      </w:r>
+      <w:r>
+        <w:rPr>
+          <w:rFonts w:ascii="Consolas" w:hAnsi="Consolas" w:cs="Consolas"/>
+          <w:color w:val="000000"/>
+          <w:sz w:val="20"/>
+          <w:szCs w:val="20"/>
+        </w:rPr>
+        <w:tab/>
+      </w:r>
+      <w:r>
+        <w:rPr>
+          <w:rFonts w:ascii="Consolas" w:hAnsi="Consolas" w:cs="Consolas"/>
+          <w:color w:val="000000"/>
+          <w:sz w:val="20"/>
+          <w:szCs w:val="20"/>
+        </w:rPr>
+        <w:tab/>
+      </w:r>
+      <w:r>
+        <w:rPr>
+          <w:rFonts w:ascii="Consolas" w:hAnsi="Consolas" w:cs="Consolas"/>
+          <w:color w:val="000000"/>
+          <w:sz w:val="20"/>
+          <w:szCs w:val="20"/>
+        </w:rPr>
+        <w:tab/>
+      </w:r>
+      <w:proofErr w:type="spellStart"/>
+      <w:r>
+        <w:rPr>
+          <w:rFonts w:ascii="Consolas" w:hAnsi="Consolas" w:cs="Consolas"/>
+          <w:b/>
+          <w:bCs/>
+          <w:color w:val="7F0055"/>
+          <w:sz w:val="20"/>
+          <w:szCs w:val="20"/>
+        </w:rPr>
+        <w:t>return</w:t>
+      </w:r>
+      <w:proofErr w:type="spellEnd"/>
+      <w:r>
+        <w:rPr>
+          <w:rFonts w:ascii="Consolas" w:hAnsi="Consolas" w:cs="Consolas"/>
+          <w:color w:val="000000"/>
+          <w:sz w:val="20"/>
+          <w:szCs w:val="20"/>
+        </w:rPr>
+        <w:t xml:space="preserve"> </w:t>
+      </w:r>
+      <w:r>
+        <w:rPr>
+          <w:rFonts w:ascii="Consolas" w:hAnsi="Consolas" w:cs="Consolas"/>
+          <w:color w:val="0000C0"/>
+          <w:sz w:val="20"/>
+          <w:szCs w:val="20"/>
+        </w:rPr>
+        <w:t>PENA_CONDENACAO_INDIVIDUAL</w:t>
+      </w:r>
+      <w:r>
+        <w:rPr>
+          <w:rFonts w:ascii="Consolas" w:hAnsi="Consolas" w:cs="Consolas"/>
+          <w:color w:val="000000"/>
+          <w:sz w:val="20"/>
+          <w:szCs w:val="20"/>
+        </w:rPr>
+        <w:t>;</w:t>
+      </w:r>
+    </w:p>
+    <w:p>
+      <w:pPr>
+        <w:autoSpaceDE w:val="0"/>
+        <w:autoSpaceDN w:val="0"/>
+        <w:adjustRightInd w:val="0"/>
+        <w:spacing w:after="0" w:line="240" w:lineRule="auto"/>
+        <w:rPr>
+          <w:rFonts w:ascii="Consolas" w:hAnsi="Consolas" w:cs="Consolas"/>
+          <w:sz w:val="20"/>
+          <w:szCs w:val="20"/>
+        </w:rPr>
+      </w:pPr>
+      <w:r>
+        <w:rPr>
+          <w:rFonts w:ascii="Consolas" w:hAnsi="Consolas" w:cs="Consolas"/>
+          <w:color w:val="000000"/>
+          <w:sz w:val="20"/>
+          <w:szCs w:val="20"/>
+        </w:rPr>
+        <w:tab/>
+      </w:r>
+      <w:r>
+        <w:rPr>
+          <w:rFonts w:ascii="Consolas" w:hAnsi="Consolas" w:cs="Consolas"/>
+          <w:color w:val="000000"/>
+          <w:sz w:val="20"/>
+          <w:szCs w:val="20"/>
+        </w:rPr>
+        <w:tab/>
+      </w:r>
+      <w:r>
+        <w:rPr>
+          <w:rFonts w:ascii="Consolas" w:hAnsi="Consolas" w:cs="Consolas"/>
+          <w:color w:val="000000"/>
+          <w:sz w:val="20"/>
+          <w:szCs w:val="20"/>
+        </w:rPr>
+        <w:tab/>
+        <w:t xml:space="preserve">} </w:t>
+      </w:r>
+      <w:proofErr w:type="spellStart"/>
+      <w:r>
+        <w:rPr>
+          <w:rFonts w:ascii="Consolas" w:hAnsi="Consolas" w:cs="Consolas"/>
+          <w:b/>
+          <w:bCs/>
+          <w:color w:val="7F0055"/>
+          <w:sz w:val="20"/>
+          <w:szCs w:val="20"/>
+        </w:rPr>
+        <w:t>else</w:t>
+      </w:r>
+      <w:proofErr w:type="spellEnd"/>
+      <w:r>
+        <w:rPr>
+          <w:rFonts w:ascii="Consolas" w:hAnsi="Consolas" w:cs="Consolas"/>
+          <w:color w:val="000000"/>
+          <w:sz w:val="20"/>
+          <w:szCs w:val="20"/>
+        </w:rPr>
+        <w:t xml:space="preserve"> {</w:t>
+      </w:r>
+    </w:p>
+    <w:p>
+      <w:pPr>
+        <w:autoSpaceDE w:val="0"/>
+        <w:autoSpaceDN w:val="0"/>
+        <w:adjustRightInd w:val="0"/>
+        <w:spacing w:after="0" w:line="240" w:lineRule="auto"/>
+        <w:rPr>
+          <w:rFonts w:ascii="Consolas" w:hAnsi="Consolas" w:cs="Consolas"/>
+          <w:sz w:val="20"/>
+          <w:szCs w:val="20"/>
+        </w:rPr>
+      </w:pPr>
+      <w:r>
+        <w:rPr>
+          <w:rFonts w:ascii="Consolas" w:hAnsi="Consolas" w:cs="Consolas"/>
+          <w:color w:val="000000"/>
+          <w:sz w:val="20"/>
+          <w:szCs w:val="20"/>
+        </w:rPr>
+        <w:tab/>
+      </w:r>
+      <w:r>
+        <w:rPr>
+          <w:rFonts w:ascii="Consolas" w:hAnsi="Consolas" w:cs="Consolas"/>
+          <w:color w:val="000000"/>
+          <w:sz w:val="20"/>
+          <w:szCs w:val="20"/>
+        </w:rPr>
+        <w:tab/>
+      </w:r>
+      <w:r>
+        <w:rPr>
+          <w:rFonts w:ascii="Consolas" w:hAnsi="Consolas" w:cs="Consolas"/>
+          <w:color w:val="000000"/>
+          <w:sz w:val="20"/>
+          <w:szCs w:val="20"/>
+        </w:rPr>
+        <w:tab/>
+      </w:r>
+      <w:r>
+        <w:rPr>
+          <w:rFonts w:ascii="Consolas" w:hAnsi="Consolas" w:cs="Consolas"/>
+          <w:color w:val="000000"/>
+          <w:sz w:val="20"/>
+          <w:szCs w:val="20"/>
+        </w:rPr>
+        <w:tab/>
+      </w:r>
+      <w:proofErr w:type="spellStart"/>
+      <w:r>
+        <w:rPr>
+          <w:rFonts w:ascii="Consolas" w:hAnsi="Consolas" w:cs="Consolas"/>
+          <w:b/>
+          <w:bCs/>
+          <w:color w:val="7F0055"/>
+          <w:sz w:val="20"/>
+          <w:szCs w:val="20"/>
+        </w:rPr>
+        <w:t>return</w:t>
+      </w:r>
+      <w:proofErr w:type="spellEnd"/>
+      <w:r>
+        <w:rPr>
+          <w:rFonts w:ascii="Consolas" w:hAnsi="Consolas" w:cs="Consolas"/>
+          <w:color w:val="000000"/>
+          <w:sz w:val="20"/>
+          <w:szCs w:val="20"/>
+        </w:rPr>
+        <w:t xml:space="preserve"> </w:t>
+      </w:r>
+      <w:r>
+        <w:rPr>
+          <w:rFonts w:ascii="Consolas" w:hAnsi="Consolas" w:cs="Consolas"/>
+          <w:color w:val="0000C0"/>
+          <w:sz w:val="20"/>
+          <w:szCs w:val="20"/>
+        </w:rPr>
+        <w:t>PENA_CONDENACAO_CUMPLICES</w:t>
+      </w:r>
+      <w:r>
+        <w:rPr>
+          <w:rFonts w:ascii="Consolas" w:hAnsi="Consolas" w:cs="Consolas"/>
+          <w:color w:val="000000"/>
+          <w:sz w:val="20"/>
+          <w:szCs w:val="20"/>
+        </w:rPr>
+        <w:t>;</w:t>
+      </w:r>
+    </w:p>
+    <w:p>
+      <w:pPr>
+        <w:autoSpaceDE w:val="0"/>
+        <w:autoSpaceDN w:val="0"/>
+        <w:adjustRightInd w:val="0"/>
+        <w:spacing w:after="0" w:line="240" w:lineRule="auto"/>
+        <w:rPr>
+          <w:rFonts w:ascii="Consolas" w:hAnsi="Consolas" w:cs="Consolas"/>
+          <w:sz w:val="20"/>
+          <w:szCs w:val="20"/>
+        </w:rPr>
+      </w:pPr>
+      <w:r>
+        <w:rPr>
+          <w:rFonts w:ascii="Consolas" w:hAnsi="Consolas" w:cs="Consolas"/>
+          <w:color w:val="000000"/>
+          <w:sz w:val="20"/>
+          <w:szCs w:val="20"/>
+        </w:rPr>
+        <w:tab/>
+      </w:r>
+      <w:r>
+        <w:rPr>
+          <w:rFonts w:ascii="Consolas" w:hAnsi="Consolas" w:cs="Consolas"/>
+          <w:color w:val="000000"/>
+          <w:sz w:val="20"/>
+          <w:szCs w:val="20"/>
+        </w:rPr>
+        <w:tab/>
+      </w:r>
+      <w:r>
+        <w:rPr>
+          <w:rFonts w:ascii="Consolas" w:hAnsi="Consolas" w:cs="Consolas"/>
+          <w:color w:val="000000"/>
+          <w:sz w:val="20"/>
+          <w:szCs w:val="20"/>
+        </w:rPr>
+        <w:tab/>
+        <w:t>}</w:t>
+      </w:r>
+    </w:p>
+    <w:p>
+      <w:pPr>
+        <w:autoSpaceDE w:val="0"/>
+        <w:autoSpaceDN w:val="0"/>
+        <w:adjustRightInd w:val="0"/>
+        <w:spacing w:after="0" w:line="240" w:lineRule="auto"/>
+        <w:rPr>
+          <w:rFonts w:ascii="Consolas" w:hAnsi="Consolas" w:cs="Consolas"/>
+          <w:sz w:val="20"/>
+          <w:szCs w:val="20"/>
+        </w:rPr>
+      </w:pPr>
+      <w:r>
+        <w:rPr>
+          <w:rFonts w:ascii="Consolas" w:hAnsi="Consolas" w:cs="Consolas"/>
+          <w:color w:val="000000"/>
+          <w:sz w:val="20"/>
+          <w:szCs w:val="20"/>
+        </w:rPr>
+        <w:tab/>
+      </w:r>
+      <w:r>
+        <w:rPr>
+          <w:rFonts w:ascii="Consolas" w:hAnsi="Consolas" w:cs="Consolas"/>
+          <w:color w:val="000000"/>
+          <w:sz w:val="20"/>
+          <w:szCs w:val="20"/>
+        </w:rPr>
+        <w:tab/>
+        <w:t>}</w:t>
+      </w:r>
       <w:bookmarkStart w:id="0" w:name="_GoBack"/>
-      <w:r>
-        <w:rPr>
-          <w:u w:val="single"/>
-        </w:rPr>
+      <w:bookmarkEnd w:id="0"/>
+    </w:p>
+    <w:p>
+      <w:pPr>
+        <w:autoSpaceDE w:val="0"/>
+        <w:autoSpaceDN w:val="0"/>
+        <w:adjustRightInd w:val="0"/>
+        <w:spacing w:after="0" w:line="240" w:lineRule="auto"/>
+        <w:rPr>
+          <w:rFonts w:ascii="Consolas" w:hAnsi="Consolas" w:cs="Consolas"/>
+          <w:sz w:val="20"/>
+          <w:szCs w:val="20"/>
+        </w:rPr>
+      </w:pPr>
+      <w:r>
+        <w:rPr>
+          <w:rFonts w:ascii="Consolas" w:hAnsi="Consolas" w:cs="Consolas"/>
+          <w:color w:val="000000"/>
+          <w:sz w:val="20"/>
+          <w:szCs w:val="20"/>
+        </w:rPr>
+        <w:tab/>
         <w:t>}</w:t>
       </w:r>
-      <w:bookmarkEnd w:id="0"/>
+    </w:p>
+    <w:p>
+      <w:r>
+        <w:rPr>
+          <w:rFonts w:ascii="Consolas" w:hAnsi="Consolas" w:cs="Consolas"/>
+          <w:color w:val="000000"/>
+          <w:sz w:val="20"/>
+          <w:szCs w:val="20"/>
+        </w:rPr>
+        <w:t>}</w:t>
+      </w:r>
     </w:p>
     <w:sectPr>
       <w:pgSz w:w="11906" w:h="16838"/>

</xml_diff>

<commit_message>
Primeiro erro da classe de teste
</commit_message>
<xml_diff>
--- a/Testes/RELATORIO-TESTE.docx
+++ b/Testes/RELATORIO-TESTE.docx
@@ -973,6 +973,1816 @@
       <w:r>
         <w:rPr>
           <w:u w:val="single"/>
+        </w:rPr>
+        <w:t>}</w:t>
+      </w:r>
+    </w:p>
+    <w:p>
+      <w:r>
+        <w:t>2)Rodei o primeiro teste, ele deu o seguinte erro:</w:t>
+      </w:r>
+    </w:p>
+    <w:p>
+      <w:pPr>
+        <w:rPr>
+          <w:color w:val="FF0000"/>
+        </w:rPr>
+      </w:pPr>
+      <w:r>
+        <w:rPr>
+          <w:color w:val="FF0000"/>
+        </w:rPr>
+        <w:t xml:space="preserve">The </w:t>
+      </w:r>
+      <w:proofErr w:type="spellStart"/>
+      <w:r>
+        <w:rPr>
+          <w:color w:val="FF0000"/>
+        </w:rPr>
+        <w:t>method</w:t>
+      </w:r>
+      <w:proofErr w:type="spellEnd"/>
+      <w:r>
+        <w:rPr>
+          <w:color w:val="FF0000"/>
+        </w:rPr>
+        <w:t xml:space="preserve"> </w:t>
+      </w:r>
+      <w:proofErr w:type="spellStart"/>
+      <w:proofErr w:type="gramStart"/>
+      <w:r>
+        <w:rPr>
+          <w:color w:val="FF0000"/>
+        </w:rPr>
+        <w:t>calculaPena</w:t>
+      </w:r>
+      <w:proofErr w:type="spellEnd"/>
+      <w:r>
+        <w:rPr>
+          <w:color w:val="FF0000"/>
+        </w:rPr>
+        <w:t>(</w:t>
+      </w:r>
+      <w:proofErr w:type="gramEnd"/>
+      <w:r>
+        <w:rPr>
+          <w:color w:val="FF0000"/>
+        </w:rPr>
+        <w:t xml:space="preserve">Resposta, Resposta) </w:t>
+      </w:r>
+      <w:proofErr w:type="spellStart"/>
+      <w:r>
+        <w:rPr>
+          <w:color w:val="FF0000"/>
+        </w:rPr>
+        <w:t>from</w:t>
+      </w:r>
+      <w:proofErr w:type="spellEnd"/>
+      <w:r>
+        <w:rPr>
+          <w:color w:val="FF0000"/>
+        </w:rPr>
+        <w:t xml:space="preserve"> </w:t>
+      </w:r>
+      <w:proofErr w:type="spellStart"/>
+      <w:r>
+        <w:rPr>
+          <w:color w:val="FF0000"/>
+        </w:rPr>
+        <w:t>tthe</w:t>
+      </w:r>
+      <w:proofErr w:type="spellEnd"/>
+      <w:r>
+        <w:rPr>
+          <w:color w:val="FF0000"/>
+        </w:rPr>
+        <w:t xml:space="preserve"> </w:t>
+      </w:r>
+      <w:proofErr w:type="spellStart"/>
+      <w:r>
+        <w:rPr>
+          <w:color w:val="FF0000"/>
+        </w:rPr>
+        <w:t>type</w:t>
+      </w:r>
+      <w:proofErr w:type="spellEnd"/>
+      <w:r>
+        <w:rPr>
+          <w:color w:val="FF0000"/>
+        </w:rPr>
+        <w:t xml:space="preserve"> </w:t>
+      </w:r>
+      <w:proofErr w:type="spellStart"/>
+      <w:r>
+        <w:rPr>
+          <w:color w:val="FF0000"/>
+        </w:rPr>
+        <w:t>JulgamnetoPrisioneiro</w:t>
+      </w:r>
+      <w:proofErr w:type="spellEnd"/>
+      <w:r>
+        <w:rPr>
+          <w:color w:val="FF0000"/>
+        </w:rPr>
+        <w:t xml:space="preserve"> </w:t>
+      </w:r>
+      <w:proofErr w:type="spellStart"/>
+      <w:r>
+        <w:rPr>
+          <w:color w:val="FF0000"/>
+        </w:rPr>
+        <w:t>refers</w:t>
+      </w:r>
+      <w:proofErr w:type="spellEnd"/>
+      <w:r>
+        <w:rPr>
+          <w:color w:val="FF0000"/>
+        </w:rPr>
+        <w:t xml:space="preserve"> </w:t>
+      </w:r>
+      <w:proofErr w:type="spellStart"/>
+      <w:r>
+        <w:rPr>
+          <w:color w:val="FF0000"/>
+        </w:rPr>
+        <w:t>to</w:t>
+      </w:r>
+      <w:proofErr w:type="spellEnd"/>
+      <w:r>
+        <w:rPr>
+          <w:color w:val="FF0000"/>
+        </w:rPr>
+        <w:t xml:space="preserve"> </w:t>
+      </w:r>
+      <w:proofErr w:type="spellStart"/>
+      <w:r>
+        <w:rPr>
+          <w:color w:val="FF0000"/>
+        </w:rPr>
+        <w:t>the</w:t>
+      </w:r>
+      <w:proofErr w:type="spellEnd"/>
+      <w:r>
+        <w:rPr>
+          <w:color w:val="FF0000"/>
+        </w:rPr>
+        <w:t xml:space="preserve"> </w:t>
+      </w:r>
+      <w:proofErr w:type="spellStart"/>
+      <w:r>
+        <w:rPr>
+          <w:color w:val="FF0000"/>
+        </w:rPr>
+        <w:t>missing</w:t>
+      </w:r>
+      <w:proofErr w:type="spellEnd"/>
+      <w:r>
+        <w:rPr>
+          <w:color w:val="FF0000"/>
+        </w:rPr>
+        <w:t xml:space="preserve"> </w:t>
+      </w:r>
+      <w:proofErr w:type="spellStart"/>
+      <w:r>
+        <w:rPr>
+          <w:color w:val="FF0000"/>
+        </w:rPr>
+        <w:t>type</w:t>
+      </w:r>
+      <w:proofErr w:type="spellEnd"/>
+      <w:r>
+        <w:rPr>
+          <w:color w:val="FF0000"/>
+        </w:rPr>
+        <w:t xml:space="preserve"> Resposta.</w:t>
+      </w:r>
+    </w:p>
+    <w:p>
+      <w:r>
+        <w:t xml:space="preserve">Classe utilizada: </w:t>
+      </w:r>
+    </w:p>
+    <w:p>
+      <w:pPr>
+        <w:autoSpaceDE w:val="0"/>
+        <w:autoSpaceDN w:val="0"/>
+        <w:adjustRightInd w:val="0"/>
+        <w:spacing w:after="0" w:line="240" w:lineRule="auto"/>
+        <w:rPr>
+          <w:rFonts w:ascii="Consolas" w:hAnsi="Consolas" w:cs="Consolas"/>
+          <w:sz w:val="20"/>
+          <w:szCs w:val="20"/>
+        </w:rPr>
+      </w:pPr>
+      <w:proofErr w:type="spellStart"/>
+      <w:r>
+        <w:rPr>
+          <w:rFonts w:ascii="Consolas" w:hAnsi="Consolas" w:cs="Consolas"/>
+          <w:b/>
+          <w:bCs/>
+          <w:color w:val="7F0055"/>
+          <w:sz w:val="20"/>
+          <w:szCs w:val="20"/>
+        </w:rPr>
+        <w:t>public</w:t>
+      </w:r>
+      <w:proofErr w:type="spellEnd"/>
+      <w:r>
+        <w:rPr>
+          <w:rFonts w:ascii="Consolas" w:hAnsi="Consolas" w:cs="Consolas"/>
+          <w:color w:val="000000"/>
+          <w:sz w:val="20"/>
+          <w:szCs w:val="20"/>
+        </w:rPr>
+        <w:t xml:space="preserve"> </w:t>
+      </w:r>
+      <w:proofErr w:type="spellStart"/>
+      <w:r>
+        <w:rPr>
+          <w:rFonts w:ascii="Consolas" w:hAnsi="Consolas" w:cs="Consolas"/>
+          <w:b/>
+          <w:bCs/>
+          <w:color w:val="7F0055"/>
+          <w:sz w:val="20"/>
+          <w:szCs w:val="20"/>
+        </w:rPr>
+        <w:t>class</w:t>
+      </w:r>
+      <w:proofErr w:type="spellEnd"/>
+      <w:r>
+        <w:rPr>
+          <w:rFonts w:ascii="Consolas" w:hAnsi="Consolas" w:cs="Consolas"/>
+          <w:color w:val="000000"/>
+          <w:sz w:val="20"/>
+          <w:szCs w:val="20"/>
+        </w:rPr>
+        <w:t xml:space="preserve"> </w:t>
+      </w:r>
+      <w:proofErr w:type="spellStart"/>
+      <w:r>
+        <w:rPr>
+          <w:rFonts w:ascii="Consolas" w:hAnsi="Consolas" w:cs="Consolas"/>
+          <w:color w:val="000000"/>
+          <w:sz w:val="20"/>
+          <w:szCs w:val="20"/>
+        </w:rPr>
+        <w:t>JulgamentoPrisioneiro</w:t>
+      </w:r>
+      <w:proofErr w:type="spellEnd"/>
+      <w:r>
+        <w:rPr>
+          <w:rFonts w:ascii="Consolas" w:hAnsi="Consolas" w:cs="Consolas"/>
+          <w:color w:val="000000"/>
+          <w:sz w:val="20"/>
+          <w:szCs w:val="20"/>
+        </w:rPr>
+        <w:t xml:space="preserve"> {</w:t>
+      </w:r>
+    </w:p>
+    <w:p>
+      <w:pPr>
+        <w:autoSpaceDE w:val="0"/>
+        <w:autoSpaceDN w:val="0"/>
+        <w:adjustRightInd w:val="0"/>
+        <w:spacing w:after="0" w:line="240" w:lineRule="auto"/>
+        <w:rPr>
+          <w:rFonts w:ascii="Consolas" w:hAnsi="Consolas" w:cs="Consolas"/>
+          <w:sz w:val="20"/>
+          <w:szCs w:val="20"/>
+        </w:rPr>
+      </w:pPr>
+      <w:r>
+        <w:rPr>
+          <w:rFonts w:ascii="Consolas" w:hAnsi="Consolas" w:cs="Consolas"/>
+          <w:color w:val="000000"/>
+          <w:sz w:val="20"/>
+          <w:szCs w:val="20"/>
+        </w:rPr>
+        <w:tab/>
+      </w:r>
+      <w:proofErr w:type="spellStart"/>
+      <w:r>
+        <w:rPr>
+          <w:rFonts w:ascii="Consolas" w:hAnsi="Consolas" w:cs="Consolas"/>
+          <w:b/>
+          <w:bCs/>
+          <w:color w:val="7F0055"/>
+          <w:sz w:val="20"/>
+          <w:szCs w:val="20"/>
+        </w:rPr>
+        <w:t>private</w:t>
+      </w:r>
+      <w:proofErr w:type="spellEnd"/>
+      <w:r>
+        <w:rPr>
+          <w:rFonts w:ascii="Consolas" w:hAnsi="Consolas" w:cs="Consolas"/>
+          <w:color w:val="000000"/>
+          <w:sz w:val="20"/>
+          <w:szCs w:val="20"/>
+        </w:rPr>
+        <w:t xml:space="preserve"> </w:t>
+      </w:r>
+      <w:proofErr w:type="spellStart"/>
+      <w:r>
+        <w:rPr>
+          <w:rFonts w:ascii="Consolas" w:hAnsi="Consolas" w:cs="Consolas"/>
+          <w:b/>
+          <w:bCs/>
+          <w:color w:val="7F0055"/>
+          <w:sz w:val="20"/>
+          <w:szCs w:val="20"/>
+        </w:rPr>
+        <w:t>int</w:t>
+      </w:r>
+      <w:proofErr w:type="spellEnd"/>
+      <w:r>
+        <w:rPr>
+          <w:rFonts w:ascii="Consolas" w:hAnsi="Consolas" w:cs="Consolas"/>
+          <w:color w:val="000000"/>
+          <w:sz w:val="20"/>
+          <w:szCs w:val="20"/>
+        </w:rPr>
+        <w:t xml:space="preserve"> </w:t>
+      </w:r>
+      <w:r>
+        <w:rPr>
+          <w:rFonts w:ascii="Consolas" w:hAnsi="Consolas" w:cs="Consolas"/>
+          <w:color w:val="0000C0"/>
+          <w:sz w:val="20"/>
+          <w:szCs w:val="20"/>
+        </w:rPr>
+        <w:t>PENA_INOCENCIA</w:t>
+      </w:r>
+      <w:r>
+        <w:rPr>
+          <w:rFonts w:ascii="Consolas" w:hAnsi="Consolas" w:cs="Consolas"/>
+          <w:color w:val="000000"/>
+          <w:sz w:val="20"/>
+          <w:szCs w:val="20"/>
+        </w:rPr>
+        <w:t xml:space="preserve"> = 13;</w:t>
+      </w:r>
+    </w:p>
+    <w:p>
+      <w:pPr>
+        <w:autoSpaceDE w:val="0"/>
+        <w:autoSpaceDN w:val="0"/>
+        <w:adjustRightInd w:val="0"/>
+        <w:spacing w:after="0" w:line="240" w:lineRule="auto"/>
+        <w:rPr>
+          <w:rFonts w:ascii="Consolas" w:hAnsi="Consolas" w:cs="Consolas"/>
+          <w:sz w:val="20"/>
+          <w:szCs w:val="20"/>
+        </w:rPr>
+      </w:pPr>
+      <w:r>
+        <w:rPr>
+          <w:rFonts w:ascii="Consolas" w:hAnsi="Consolas" w:cs="Consolas"/>
+          <w:color w:val="000000"/>
+          <w:sz w:val="20"/>
+          <w:szCs w:val="20"/>
+        </w:rPr>
+        <w:tab/>
+      </w:r>
+      <w:proofErr w:type="spellStart"/>
+      <w:r>
+        <w:rPr>
+          <w:rFonts w:ascii="Consolas" w:hAnsi="Consolas" w:cs="Consolas"/>
+          <w:b/>
+          <w:bCs/>
+          <w:color w:val="7F0055"/>
+          <w:sz w:val="20"/>
+          <w:szCs w:val="20"/>
+        </w:rPr>
+        <w:t>private</w:t>
+      </w:r>
+      <w:proofErr w:type="spellEnd"/>
+      <w:r>
+        <w:rPr>
+          <w:rFonts w:ascii="Consolas" w:hAnsi="Consolas" w:cs="Consolas"/>
+          <w:color w:val="000000"/>
+          <w:sz w:val="20"/>
+          <w:szCs w:val="20"/>
+        </w:rPr>
+        <w:t xml:space="preserve"> </w:t>
+      </w:r>
+      <w:proofErr w:type="spellStart"/>
+      <w:r>
+        <w:rPr>
+          <w:rFonts w:ascii="Consolas" w:hAnsi="Consolas" w:cs="Consolas"/>
+          <w:b/>
+          <w:bCs/>
+          <w:color w:val="7F0055"/>
+          <w:sz w:val="20"/>
+          <w:szCs w:val="20"/>
+        </w:rPr>
+        <w:t>int</w:t>
+      </w:r>
+      <w:proofErr w:type="spellEnd"/>
+      <w:r>
+        <w:rPr>
+          <w:rFonts w:ascii="Consolas" w:hAnsi="Consolas" w:cs="Consolas"/>
+          <w:color w:val="000000"/>
+          <w:sz w:val="20"/>
+          <w:szCs w:val="20"/>
+        </w:rPr>
+        <w:t xml:space="preserve"> </w:t>
+      </w:r>
+      <w:r>
+        <w:rPr>
+          <w:rFonts w:ascii="Consolas" w:hAnsi="Consolas" w:cs="Consolas"/>
+          <w:color w:val="0000C0"/>
+          <w:sz w:val="20"/>
+          <w:szCs w:val="20"/>
+        </w:rPr>
+        <w:t>PENA_CONDENACAO_</w:t>
+      </w:r>
+      <w:proofErr w:type="gramStart"/>
+      <w:r>
+        <w:rPr>
+          <w:rFonts w:ascii="Consolas" w:hAnsi="Consolas" w:cs="Consolas"/>
+          <w:color w:val="0000C0"/>
+          <w:sz w:val="20"/>
+          <w:szCs w:val="20"/>
+        </w:rPr>
+        <w:t>MUTUA</w:t>
+      </w:r>
+      <w:proofErr w:type="gramEnd"/>
+      <w:r>
+        <w:rPr>
+          <w:rFonts w:ascii="Consolas" w:hAnsi="Consolas" w:cs="Consolas"/>
+          <w:color w:val="000000"/>
+          <w:sz w:val="20"/>
+          <w:szCs w:val="20"/>
+        </w:rPr>
+        <w:t xml:space="preserve"> = 15;</w:t>
+      </w:r>
+    </w:p>
+    <w:p>
+      <w:pPr>
+        <w:autoSpaceDE w:val="0"/>
+        <w:autoSpaceDN w:val="0"/>
+        <w:adjustRightInd w:val="0"/>
+        <w:spacing w:after="0" w:line="240" w:lineRule="auto"/>
+        <w:rPr>
+          <w:rFonts w:ascii="Consolas" w:hAnsi="Consolas" w:cs="Consolas"/>
+          <w:sz w:val="20"/>
+          <w:szCs w:val="20"/>
+        </w:rPr>
+      </w:pPr>
+      <w:r>
+        <w:rPr>
+          <w:rFonts w:ascii="Consolas" w:hAnsi="Consolas" w:cs="Consolas"/>
+          <w:color w:val="000000"/>
+          <w:sz w:val="20"/>
+          <w:szCs w:val="20"/>
+        </w:rPr>
+        <w:tab/>
+      </w:r>
+      <w:proofErr w:type="spellStart"/>
+      <w:r>
+        <w:rPr>
+          <w:rFonts w:ascii="Consolas" w:hAnsi="Consolas" w:cs="Consolas"/>
+          <w:b/>
+          <w:bCs/>
+          <w:color w:val="7F0055"/>
+          <w:sz w:val="20"/>
+          <w:szCs w:val="20"/>
+        </w:rPr>
+        <w:t>private</w:t>
+      </w:r>
+      <w:proofErr w:type="spellEnd"/>
+      <w:r>
+        <w:rPr>
+          <w:rFonts w:ascii="Consolas" w:hAnsi="Consolas" w:cs="Consolas"/>
+          <w:color w:val="000000"/>
+          <w:sz w:val="20"/>
+          <w:szCs w:val="20"/>
+        </w:rPr>
+        <w:t xml:space="preserve"> </w:t>
+      </w:r>
+      <w:proofErr w:type="spellStart"/>
+      <w:r>
+        <w:rPr>
+          <w:rFonts w:ascii="Consolas" w:hAnsi="Consolas" w:cs="Consolas"/>
+          <w:b/>
+          <w:bCs/>
+          <w:color w:val="7F0055"/>
+          <w:sz w:val="20"/>
+          <w:szCs w:val="20"/>
+        </w:rPr>
+        <w:t>int</w:t>
+      </w:r>
+      <w:proofErr w:type="spellEnd"/>
+      <w:r>
+        <w:rPr>
+          <w:rFonts w:ascii="Consolas" w:hAnsi="Consolas" w:cs="Consolas"/>
+          <w:color w:val="000000"/>
+          <w:sz w:val="20"/>
+          <w:szCs w:val="20"/>
+        </w:rPr>
+        <w:t xml:space="preserve"> </w:t>
+      </w:r>
+      <w:r>
+        <w:rPr>
+          <w:rFonts w:ascii="Consolas" w:hAnsi="Consolas" w:cs="Consolas"/>
+          <w:color w:val="0000C0"/>
+          <w:sz w:val="20"/>
+          <w:szCs w:val="20"/>
+        </w:rPr>
+        <w:t>PENA_CONDENACAO_INDIVIDUAL</w:t>
+      </w:r>
+      <w:r>
+        <w:rPr>
+          <w:rFonts w:ascii="Consolas" w:hAnsi="Consolas" w:cs="Consolas"/>
+          <w:color w:val="000000"/>
+          <w:sz w:val="20"/>
+          <w:szCs w:val="20"/>
+        </w:rPr>
+        <w:t xml:space="preserve"> = 10;</w:t>
+      </w:r>
+    </w:p>
+    <w:p>
+      <w:pPr>
+        <w:autoSpaceDE w:val="0"/>
+        <w:autoSpaceDN w:val="0"/>
+        <w:adjustRightInd w:val="0"/>
+        <w:spacing w:after="0" w:line="240" w:lineRule="auto"/>
+        <w:rPr>
+          <w:rFonts w:ascii="Consolas" w:hAnsi="Consolas" w:cs="Consolas"/>
+          <w:sz w:val="20"/>
+          <w:szCs w:val="20"/>
+        </w:rPr>
+      </w:pPr>
+      <w:r>
+        <w:rPr>
+          <w:rFonts w:ascii="Consolas" w:hAnsi="Consolas" w:cs="Consolas"/>
+          <w:color w:val="000000"/>
+          <w:sz w:val="20"/>
+          <w:szCs w:val="20"/>
+        </w:rPr>
+        <w:tab/>
+      </w:r>
+      <w:proofErr w:type="spellStart"/>
+      <w:r>
+        <w:rPr>
+          <w:rFonts w:ascii="Consolas" w:hAnsi="Consolas" w:cs="Consolas"/>
+          <w:b/>
+          <w:bCs/>
+          <w:color w:val="7F0055"/>
+          <w:sz w:val="20"/>
+          <w:szCs w:val="20"/>
+        </w:rPr>
+        <w:t>private</w:t>
+      </w:r>
+      <w:proofErr w:type="spellEnd"/>
+      <w:r>
+        <w:rPr>
+          <w:rFonts w:ascii="Consolas" w:hAnsi="Consolas" w:cs="Consolas"/>
+          <w:color w:val="000000"/>
+          <w:sz w:val="20"/>
+          <w:szCs w:val="20"/>
+        </w:rPr>
+        <w:t xml:space="preserve"> </w:t>
+      </w:r>
+      <w:proofErr w:type="spellStart"/>
+      <w:r>
+        <w:rPr>
+          <w:rFonts w:ascii="Consolas" w:hAnsi="Consolas" w:cs="Consolas"/>
+          <w:b/>
+          <w:bCs/>
+          <w:color w:val="7F0055"/>
+          <w:sz w:val="20"/>
+          <w:szCs w:val="20"/>
+        </w:rPr>
+        <w:t>int</w:t>
+      </w:r>
+      <w:proofErr w:type="spellEnd"/>
+      <w:r>
+        <w:rPr>
+          <w:rFonts w:ascii="Consolas" w:hAnsi="Consolas" w:cs="Consolas"/>
+          <w:color w:val="000000"/>
+          <w:sz w:val="20"/>
+          <w:szCs w:val="20"/>
+        </w:rPr>
+        <w:t xml:space="preserve"> </w:t>
+      </w:r>
+      <w:r>
+        <w:rPr>
+          <w:rFonts w:ascii="Consolas" w:hAnsi="Consolas" w:cs="Consolas"/>
+          <w:color w:val="0000C0"/>
+          <w:sz w:val="20"/>
+          <w:szCs w:val="20"/>
+        </w:rPr>
+        <w:t>PENA_CONDENACAO_CUMPLICES</w:t>
+      </w:r>
+      <w:r>
+        <w:rPr>
+          <w:rFonts w:ascii="Consolas" w:hAnsi="Consolas" w:cs="Consolas"/>
+          <w:color w:val="000000"/>
+          <w:sz w:val="20"/>
+          <w:szCs w:val="20"/>
+        </w:rPr>
+        <w:t xml:space="preserve"> = 11;</w:t>
+      </w:r>
+    </w:p>
+    <w:p>
+      <w:pPr>
+        <w:autoSpaceDE w:val="0"/>
+        <w:autoSpaceDN w:val="0"/>
+        <w:adjustRightInd w:val="0"/>
+        <w:spacing w:after="0" w:line="240" w:lineRule="auto"/>
+        <w:rPr>
+          <w:rFonts w:ascii="Consolas" w:hAnsi="Consolas" w:cs="Consolas"/>
+          <w:sz w:val="20"/>
+          <w:szCs w:val="20"/>
+        </w:rPr>
+      </w:pPr>
+    </w:p>
+    <w:p>
+      <w:pPr>
+        <w:autoSpaceDE w:val="0"/>
+        <w:autoSpaceDN w:val="0"/>
+        <w:adjustRightInd w:val="0"/>
+        <w:spacing w:after="0" w:line="240" w:lineRule="auto"/>
+        <w:rPr>
+          <w:rFonts w:ascii="Consolas" w:hAnsi="Consolas" w:cs="Consolas"/>
+          <w:sz w:val="20"/>
+          <w:szCs w:val="20"/>
+        </w:rPr>
+      </w:pPr>
+      <w:r>
+        <w:rPr>
+          <w:rFonts w:ascii="Consolas" w:hAnsi="Consolas" w:cs="Consolas"/>
+          <w:color w:val="000000"/>
+          <w:sz w:val="20"/>
+          <w:szCs w:val="20"/>
+        </w:rPr>
+        <w:tab/>
+      </w:r>
+      <w:proofErr w:type="spellStart"/>
+      <w:r>
+        <w:rPr>
+          <w:rFonts w:ascii="Consolas" w:hAnsi="Consolas" w:cs="Consolas"/>
+          <w:b/>
+          <w:bCs/>
+          <w:color w:val="7F0055"/>
+          <w:sz w:val="20"/>
+          <w:szCs w:val="20"/>
+        </w:rPr>
+        <w:t>public</w:t>
+      </w:r>
+      <w:proofErr w:type="spellEnd"/>
+      <w:r>
+        <w:rPr>
+          <w:rFonts w:ascii="Consolas" w:hAnsi="Consolas" w:cs="Consolas"/>
+          <w:color w:val="000000"/>
+          <w:sz w:val="20"/>
+          <w:szCs w:val="20"/>
+        </w:rPr>
+        <w:t xml:space="preserve"> </w:t>
+      </w:r>
+      <w:proofErr w:type="spellStart"/>
+      <w:r>
+        <w:rPr>
+          <w:rFonts w:ascii="Consolas" w:hAnsi="Consolas" w:cs="Consolas"/>
+          <w:b/>
+          <w:bCs/>
+          <w:color w:val="7F0055"/>
+          <w:sz w:val="20"/>
+          <w:szCs w:val="20"/>
+        </w:rPr>
+        <w:t>int</w:t>
+      </w:r>
+      <w:proofErr w:type="spellEnd"/>
+      <w:r>
+        <w:rPr>
+          <w:rFonts w:ascii="Consolas" w:hAnsi="Consolas" w:cs="Consolas"/>
+          <w:color w:val="000000"/>
+          <w:sz w:val="20"/>
+          <w:szCs w:val="20"/>
+        </w:rPr>
+        <w:t xml:space="preserve"> </w:t>
+      </w:r>
+      <w:proofErr w:type="spellStart"/>
+      <w:proofErr w:type="gramStart"/>
+      <w:r>
+        <w:rPr>
+          <w:rFonts w:ascii="Consolas" w:hAnsi="Consolas" w:cs="Consolas"/>
+          <w:color w:val="000000"/>
+          <w:sz w:val="20"/>
+          <w:szCs w:val="20"/>
+        </w:rPr>
+        <w:t>calculaPena</w:t>
+      </w:r>
+      <w:proofErr w:type="spellEnd"/>
+      <w:r>
+        <w:rPr>
+          <w:rFonts w:ascii="Consolas" w:hAnsi="Consolas" w:cs="Consolas"/>
+          <w:color w:val="000000"/>
+          <w:sz w:val="20"/>
+          <w:szCs w:val="20"/>
+        </w:rPr>
+        <w:t>(</w:t>
+      </w:r>
+      <w:proofErr w:type="gramEnd"/>
+      <w:r>
+        <w:rPr>
+          <w:rFonts w:ascii="Consolas" w:hAnsi="Consolas" w:cs="Consolas"/>
+          <w:color w:val="000000"/>
+          <w:sz w:val="20"/>
+          <w:szCs w:val="20"/>
+          <w:u w:val="single"/>
+        </w:rPr>
+        <w:t>Resposta</w:t>
+      </w:r>
+      <w:r>
+        <w:rPr>
+          <w:rFonts w:ascii="Consolas" w:hAnsi="Consolas" w:cs="Consolas"/>
+          <w:color w:val="000000"/>
+          <w:sz w:val="20"/>
+          <w:szCs w:val="20"/>
+        </w:rPr>
+        <w:t xml:space="preserve"> </w:t>
+      </w:r>
+      <w:proofErr w:type="spellStart"/>
+      <w:r>
+        <w:rPr>
+          <w:rFonts w:ascii="Consolas" w:hAnsi="Consolas" w:cs="Consolas"/>
+          <w:color w:val="6A3E3E"/>
+          <w:sz w:val="20"/>
+          <w:szCs w:val="20"/>
+        </w:rPr>
+        <w:t>respostaPrisioneiroA</w:t>
+      </w:r>
+      <w:proofErr w:type="spellEnd"/>
+      <w:r>
+        <w:rPr>
+          <w:rFonts w:ascii="Consolas" w:hAnsi="Consolas" w:cs="Consolas"/>
+          <w:color w:val="000000"/>
+          <w:sz w:val="20"/>
+          <w:szCs w:val="20"/>
+        </w:rPr>
+        <w:t xml:space="preserve">, </w:t>
+      </w:r>
+      <w:r>
+        <w:rPr>
+          <w:rFonts w:ascii="Consolas" w:hAnsi="Consolas" w:cs="Consolas"/>
+          <w:color w:val="000000"/>
+          <w:sz w:val="20"/>
+          <w:szCs w:val="20"/>
+          <w:u w:val="single"/>
+        </w:rPr>
+        <w:t>Resposta</w:t>
+      </w:r>
+      <w:r>
+        <w:rPr>
+          <w:rFonts w:ascii="Consolas" w:hAnsi="Consolas" w:cs="Consolas"/>
+          <w:color w:val="000000"/>
+          <w:sz w:val="20"/>
+          <w:szCs w:val="20"/>
+        </w:rPr>
+        <w:t xml:space="preserve"> </w:t>
+      </w:r>
+      <w:proofErr w:type="spellStart"/>
+      <w:r>
+        <w:rPr>
+          <w:rFonts w:ascii="Consolas" w:hAnsi="Consolas" w:cs="Consolas"/>
+          <w:color w:val="6A3E3E"/>
+          <w:sz w:val="20"/>
+          <w:szCs w:val="20"/>
+        </w:rPr>
+        <w:t>respostaPrisioneiroB</w:t>
+      </w:r>
+      <w:proofErr w:type="spellEnd"/>
+      <w:r>
+        <w:rPr>
+          <w:rFonts w:ascii="Consolas" w:hAnsi="Consolas" w:cs="Consolas"/>
+          <w:color w:val="000000"/>
+          <w:sz w:val="20"/>
+          <w:szCs w:val="20"/>
+        </w:rPr>
+        <w:t>) {</w:t>
+      </w:r>
+    </w:p>
+    <w:p>
+      <w:pPr>
+        <w:autoSpaceDE w:val="0"/>
+        <w:autoSpaceDN w:val="0"/>
+        <w:adjustRightInd w:val="0"/>
+        <w:spacing w:after="0" w:line="240" w:lineRule="auto"/>
+        <w:rPr>
+          <w:rFonts w:ascii="Consolas" w:hAnsi="Consolas" w:cs="Consolas"/>
+          <w:sz w:val="20"/>
+          <w:szCs w:val="20"/>
+        </w:rPr>
+      </w:pPr>
+      <w:r>
+        <w:rPr>
+          <w:rFonts w:ascii="Consolas" w:hAnsi="Consolas" w:cs="Consolas"/>
+          <w:color w:val="000000"/>
+          <w:sz w:val="20"/>
+          <w:szCs w:val="20"/>
+        </w:rPr>
+        <w:tab/>
+      </w:r>
+      <w:r>
+        <w:rPr>
+          <w:rFonts w:ascii="Consolas" w:hAnsi="Consolas" w:cs="Consolas"/>
+          <w:color w:val="000000"/>
+          <w:sz w:val="20"/>
+          <w:szCs w:val="20"/>
+        </w:rPr>
+        <w:tab/>
+      </w:r>
+      <w:proofErr w:type="spellStart"/>
+      <w:r>
+        <w:rPr>
+          <w:rFonts w:ascii="Consolas" w:hAnsi="Consolas" w:cs="Consolas"/>
+          <w:b/>
+          <w:bCs/>
+          <w:color w:val="7F0055"/>
+          <w:sz w:val="20"/>
+          <w:szCs w:val="20"/>
+        </w:rPr>
+        <w:t>if</w:t>
+      </w:r>
+      <w:proofErr w:type="spellEnd"/>
+      <w:r>
+        <w:rPr>
+          <w:rFonts w:ascii="Consolas" w:hAnsi="Consolas" w:cs="Consolas"/>
+          <w:color w:val="000000"/>
+          <w:sz w:val="20"/>
+          <w:szCs w:val="20"/>
+        </w:rPr>
+        <w:t xml:space="preserve"> (</w:t>
+      </w:r>
+      <w:proofErr w:type="spellStart"/>
+      <w:r>
+        <w:rPr>
+          <w:rFonts w:ascii="Consolas" w:hAnsi="Consolas" w:cs="Consolas"/>
+          <w:color w:val="6A3E3E"/>
+          <w:sz w:val="20"/>
+          <w:szCs w:val="20"/>
+        </w:rPr>
+        <w:t>respostaPrisioneiroA</w:t>
+      </w:r>
+      <w:proofErr w:type="spellEnd"/>
+      <w:r>
+        <w:rPr>
+          <w:rFonts w:ascii="Consolas" w:hAnsi="Consolas" w:cs="Consolas"/>
+          <w:color w:val="000000"/>
+          <w:sz w:val="20"/>
+          <w:szCs w:val="20"/>
+        </w:rPr>
+        <w:t xml:space="preserve"> == </w:t>
+      </w:r>
+      <w:proofErr w:type="spellStart"/>
+      <w:r>
+        <w:rPr>
+          <w:rFonts w:ascii="Consolas" w:hAnsi="Consolas" w:cs="Consolas"/>
+          <w:color w:val="000000"/>
+          <w:sz w:val="20"/>
+          <w:szCs w:val="20"/>
+          <w:u w:val="single"/>
+        </w:rPr>
+        <w:t>Resposta</w:t>
+      </w:r>
+      <w:r>
+        <w:rPr>
+          <w:rFonts w:ascii="Consolas" w:hAnsi="Consolas" w:cs="Consolas"/>
+          <w:color w:val="000000"/>
+          <w:sz w:val="20"/>
+          <w:szCs w:val="20"/>
+        </w:rPr>
+        <w:t>.DELACAO</w:t>
+      </w:r>
+      <w:proofErr w:type="spellEnd"/>
+      <w:r>
+        <w:rPr>
+          <w:rFonts w:ascii="Consolas" w:hAnsi="Consolas" w:cs="Consolas"/>
+          <w:color w:val="000000"/>
+          <w:sz w:val="20"/>
+          <w:szCs w:val="20"/>
+        </w:rPr>
+        <w:t>) {</w:t>
+      </w:r>
+    </w:p>
+    <w:p>
+      <w:pPr>
+        <w:autoSpaceDE w:val="0"/>
+        <w:autoSpaceDN w:val="0"/>
+        <w:adjustRightInd w:val="0"/>
+        <w:spacing w:after="0" w:line="240" w:lineRule="auto"/>
+        <w:rPr>
+          <w:rFonts w:ascii="Consolas" w:hAnsi="Consolas" w:cs="Consolas"/>
+          <w:sz w:val="20"/>
+          <w:szCs w:val="20"/>
+        </w:rPr>
+      </w:pPr>
+      <w:r>
+        <w:rPr>
+          <w:rFonts w:ascii="Consolas" w:hAnsi="Consolas" w:cs="Consolas"/>
+          <w:color w:val="000000"/>
+          <w:sz w:val="20"/>
+          <w:szCs w:val="20"/>
+        </w:rPr>
+        <w:tab/>
+      </w:r>
+      <w:r>
+        <w:rPr>
+          <w:rFonts w:ascii="Consolas" w:hAnsi="Consolas" w:cs="Consolas"/>
+          <w:color w:val="000000"/>
+          <w:sz w:val="20"/>
+          <w:szCs w:val="20"/>
+        </w:rPr>
+        <w:tab/>
+      </w:r>
+      <w:r>
+        <w:rPr>
+          <w:rFonts w:ascii="Consolas" w:hAnsi="Consolas" w:cs="Consolas"/>
+          <w:color w:val="000000"/>
+          <w:sz w:val="20"/>
+          <w:szCs w:val="20"/>
+        </w:rPr>
+        <w:tab/>
+      </w:r>
+      <w:proofErr w:type="spellStart"/>
+      <w:r>
+        <w:rPr>
+          <w:rFonts w:ascii="Consolas" w:hAnsi="Consolas" w:cs="Consolas"/>
+          <w:b/>
+          <w:bCs/>
+          <w:color w:val="7F0055"/>
+          <w:sz w:val="20"/>
+          <w:szCs w:val="20"/>
+        </w:rPr>
+        <w:t>if</w:t>
+      </w:r>
+      <w:proofErr w:type="spellEnd"/>
+      <w:r>
+        <w:rPr>
+          <w:rFonts w:ascii="Consolas" w:hAnsi="Consolas" w:cs="Consolas"/>
+          <w:color w:val="000000"/>
+          <w:sz w:val="20"/>
+          <w:szCs w:val="20"/>
+        </w:rPr>
+        <w:t xml:space="preserve"> (</w:t>
+      </w:r>
+      <w:proofErr w:type="spellStart"/>
+      <w:r>
+        <w:rPr>
+          <w:rFonts w:ascii="Consolas" w:hAnsi="Consolas" w:cs="Consolas"/>
+          <w:color w:val="6A3E3E"/>
+          <w:sz w:val="20"/>
+          <w:szCs w:val="20"/>
+        </w:rPr>
+        <w:t>respostaPrisioneiroB</w:t>
+      </w:r>
+      <w:proofErr w:type="spellEnd"/>
+      <w:r>
+        <w:rPr>
+          <w:rFonts w:ascii="Consolas" w:hAnsi="Consolas" w:cs="Consolas"/>
+          <w:color w:val="000000"/>
+          <w:sz w:val="20"/>
+          <w:szCs w:val="20"/>
+        </w:rPr>
+        <w:t xml:space="preserve"> == </w:t>
+      </w:r>
+      <w:proofErr w:type="spellStart"/>
+      <w:r>
+        <w:rPr>
+          <w:rFonts w:ascii="Consolas" w:hAnsi="Consolas" w:cs="Consolas"/>
+          <w:color w:val="000000"/>
+          <w:sz w:val="20"/>
+          <w:szCs w:val="20"/>
+          <w:u w:val="single"/>
+        </w:rPr>
+        <w:t>Resposta</w:t>
+      </w:r>
+      <w:r>
+        <w:rPr>
+          <w:rFonts w:ascii="Consolas" w:hAnsi="Consolas" w:cs="Consolas"/>
+          <w:color w:val="000000"/>
+          <w:sz w:val="20"/>
+          <w:szCs w:val="20"/>
+        </w:rPr>
+        <w:t>.DELACAO</w:t>
+      </w:r>
+      <w:proofErr w:type="spellEnd"/>
+      <w:r>
+        <w:rPr>
+          <w:rFonts w:ascii="Consolas" w:hAnsi="Consolas" w:cs="Consolas"/>
+          <w:color w:val="000000"/>
+          <w:sz w:val="20"/>
+          <w:szCs w:val="20"/>
+        </w:rPr>
+        <w:t>) {</w:t>
+      </w:r>
+    </w:p>
+    <w:p>
+      <w:pPr>
+        <w:autoSpaceDE w:val="0"/>
+        <w:autoSpaceDN w:val="0"/>
+        <w:adjustRightInd w:val="0"/>
+        <w:spacing w:after="0" w:line="240" w:lineRule="auto"/>
+        <w:rPr>
+          <w:rFonts w:ascii="Consolas" w:hAnsi="Consolas" w:cs="Consolas"/>
+          <w:sz w:val="20"/>
+          <w:szCs w:val="20"/>
+        </w:rPr>
+      </w:pPr>
+      <w:r>
+        <w:rPr>
+          <w:rFonts w:ascii="Consolas" w:hAnsi="Consolas" w:cs="Consolas"/>
+          <w:color w:val="000000"/>
+          <w:sz w:val="20"/>
+          <w:szCs w:val="20"/>
+        </w:rPr>
+        <w:tab/>
+      </w:r>
+      <w:r>
+        <w:rPr>
+          <w:rFonts w:ascii="Consolas" w:hAnsi="Consolas" w:cs="Consolas"/>
+          <w:color w:val="000000"/>
+          <w:sz w:val="20"/>
+          <w:szCs w:val="20"/>
+        </w:rPr>
+        <w:tab/>
+      </w:r>
+      <w:r>
+        <w:rPr>
+          <w:rFonts w:ascii="Consolas" w:hAnsi="Consolas" w:cs="Consolas"/>
+          <w:color w:val="000000"/>
+          <w:sz w:val="20"/>
+          <w:szCs w:val="20"/>
+        </w:rPr>
+        <w:tab/>
+      </w:r>
+      <w:r>
+        <w:rPr>
+          <w:rFonts w:ascii="Consolas" w:hAnsi="Consolas" w:cs="Consolas"/>
+          <w:color w:val="000000"/>
+          <w:sz w:val="20"/>
+          <w:szCs w:val="20"/>
+        </w:rPr>
+        <w:tab/>
+      </w:r>
+      <w:proofErr w:type="spellStart"/>
+      <w:r>
+        <w:rPr>
+          <w:rFonts w:ascii="Consolas" w:hAnsi="Consolas" w:cs="Consolas"/>
+          <w:b/>
+          <w:bCs/>
+          <w:color w:val="7F0055"/>
+          <w:sz w:val="20"/>
+          <w:szCs w:val="20"/>
+        </w:rPr>
+        <w:t>return</w:t>
+      </w:r>
+      <w:proofErr w:type="spellEnd"/>
+      <w:r>
+        <w:rPr>
+          <w:rFonts w:ascii="Consolas" w:hAnsi="Consolas" w:cs="Consolas"/>
+          <w:color w:val="000000"/>
+          <w:sz w:val="20"/>
+          <w:szCs w:val="20"/>
+        </w:rPr>
+        <w:t xml:space="preserve"> </w:t>
+      </w:r>
+      <w:r>
+        <w:rPr>
+          <w:rFonts w:ascii="Consolas" w:hAnsi="Consolas" w:cs="Consolas"/>
+          <w:color w:val="0000C0"/>
+          <w:sz w:val="20"/>
+          <w:szCs w:val="20"/>
+        </w:rPr>
+        <w:t>PENA_CONDENACAO_</w:t>
+      </w:r>
+      <w:proofErr w:type="gramStart"/>
+      <w:r>
+        <w:rPr>
+          <w:rFonts w:ascii="Consolas" w:hAnsi="Consolas" w:cs="Consolas"/>
+          <w:color w:val="0000C0"/>
+          <w:sz w:val="20"/>
+          <w:szCs w:val="20"/>
+        </w:rPr>
+        <w:t>MUTUA</w:t>
+      </w:r>
+      <w:proofErr w:type="gramEnd"/>
+      <w:r>
+        <w:rPr>
+          <w:rFonts w:ascii="Consolas" w:hAnsi="Consolas" w:cs="Consolas"/>
+          <w:color w:val="000000"/>
+          <w:sz w:val="20"/>
+          <w:szCs w:val="20"/>
+        </w:rPr>
+        <w:t>;</w:t>
+      </w:r>
+    </w:p>
+    <w:p>
+      <w:pPr>
+        <w:autoSpaceDE w:val="0"/>
+        <w:autoSpaceDN w:val="0"/>
+        <w:adjustRightInd w:val="0"/>
+        <w:spacing w:after="0" w:line="240" w:lineRule="auto"/>
+        <w:rPr>
+          <w:rFonts w:ascii="Consolas" w:hAnsi="Consolas" w:cs="Consolas"/>
+          <w:sz w:val="20"/>
+          <w:szCs w:val="20"/>
+        </w:rPr>
+      </w:pPr>
+      <w:r>
+        <w:rPr>
+          <w:rFonts w:ascii="Consolas" w:hAnsi="Consolas" w:cs="Consolas"/>
+          <w:color w:val="000000"/>
+          <w:sz w:val="20"/>
+          <w:szCs w:val="20"/>
+        </w:rPr>
+        <w:tab/>
+      </w:r>
+      <w:r>
+        <w:rPr>
+          <w:rFonts w:ascii="Consolas" w:hAnsi="Consolas" w:cs="Consolas"/>
+          <w:color w:val="000000"/>
+          <w:sz w:val="20"/>
+          <w:szCs w:val="20"/>
+        </w:rPr>
+        <w:tab/>
+      </w:r>
+      <w:r>
+        <w:rPr>
+          <w:rFonts w:ascii="Consolas" w:hAnsi="Consolas" w:cs="Consolas"/>
+          <w:color w:val="000000"/>
+          <w:sz w:val="20"/>
+          <w:szCs w:val="20"/>
+        </w:rPr>
+        <w:tab/>
+        <w:t xml:space="preserve">} </w:t>
+      </w:r>
+      <w:proofErr w:type="spellStart"/>
+      <w:r>
+        <w:rPr>
+          <w:rFonts w:ascii="Consolas" w:hAnsi="Consolas" w:cs="Consolas"/>
+          <w:b/>
+          <w:bCs/>
+          <w:color w:val="7F0055"/>
+          <w:sz w:val="20"/>
+          <w:szCs w:val="20"/>
+        </w:rPr>
+        <w:t>else</w:t>
+      </w:r>
+      <w:proofErr w:type="spellEnd"/>
+      <w:r>
+        <w:rPr>
+          <w:rFonts w:ascii="Consolas" w:hAnsi="Consolas" w:cs="Consolas"/>
+          <w:color w:val="000000"/>
+          <w:sz w:val="20"/>
+          <w:szCs w:val="20"/>
+        </w:rPr>
+        <w:t xml:space="preserve"> {</w:t>
+      </w:r>
+    </w:p>
+    <w:p>
+      <w:pPr>
+        <w:autoSpaceDE w:val="0"/>
+        <w:autoSpaceDN w:val="0"/>
+        <w:adjustRightInd w:val="0"/>
+        <w:spacing w:after="0" w:line="240" w:lineRule="auto"/>
+        <w:rPr>
+          <w:rFonts w:ascii="Consolas" w:hAnsi="Consolas" w:cs="Consolas"/>
+          <w:sz w:val="20"/>
+          <w:szCs w:val="20"/>
+        </w:rPr>
+      </w:pPr>
+      <w:r>
+        <w:rPr>
+          <w:rFonts w:ascii="Consolas" w:hAnsi="Consolas" w:cs="Consolas"/>
+          <w:color w:val="000000"/>
+          <w:sz w:val="20"/>
+          <w:szCs w:val="20"/>
+        </w:rPr>
+        <w:tab/>
+      </w:r>
+      <w:r>
+        <w:rPr>
+          <w:rFonts w:ascii="Consolas" w:hAnsi="Consolas" w:cs="Consolas"/>
+          <w:color w:val="000000"/>
+          <w:sz w:val="20"/>
+          <w:szCs w:val="20"/>
+        </w:rPr>
+        <w:tab/>
+      </w:r>
+      <w:r>
+        <w:rPr>
+          <w:rFonts w:ascii="Consolas" w:hAnsi="Consolas" w:cs="Consolas"/>
+          <w:color w:val="000000"/>
+          <w:sz w:val="20"/>
+          <w:szCs w:val="20"/>
+        </w:rPr>
+        <w:tab/>
+      </w:r>
+      <w:r>
+        <w:rPr>
+          <w:rFonts w:ascii="Consolas" w:hAnsi="Consolas" w:cs="Consolas"/>
+          <w:color w:val="000000"/>
+          <w:sz w:val="20"/>
+          <w:szCs w:val="20"/>
+        </w:rPr>
+        <w:tab/>
+      </w:r>
+      <w:proofErr w:type="spellStart"/>
+      <w:r>
+        <w:rPr>
+          <w:rFonts w:ascii="Consolas" w:hAnsi="Consolas" w:cs="Consolas"/>
+          <w:b/>
+          <w:bCs/>
+          <w:color w:val="7F0055"/>
+          <w:sz w:val="20"/>
+          <w:szCs w:val="20"/>
+        </w:rPr>
+        <w:t>return</w:t>
+      </w:r>
+      <w:proofErr w:type="spellEnd"/>
+      <w:r>
+        <w:rPr>
+          <w:rFonts w:ascii="Consolas" w:hAnsi="Consolas" w:cs="Consolas"/>
+          <w:color w:val="000000"/>
+          <w:sz w:val="20"/>
+          <w:szCs w:val="20"/>
+        </w:rPr>
+        <w:t xml:space="preserve"> </w:t>
+      </w:r>
+      <w:r>
+        <w:rPr>
+          <w:rFonts w:ascii="Consolas" w:hAnsi="Consolas" w:cs="Consolas"/>
+          <w:color w:val="0000C0"/>
+          <w:sz w:val="20"/>
+          <w:szCs w:val="20"/>
+        </w:rPr>
+        <w:t>PENA_INOCENCIA</w:t>
+      </w:r>
+      <w:r>
+        <w:rPr>
+          <w:rFonts w:ascii="Consolas" w:hAnsi="Consolas" w:cs="Consolas"/>
+          <w:color w:val="000000"/>
+          <w:sz w:val="20"/>
+          <w:szCs w:val="20"/>
+        </w:rPr>
+        <w:t>;</w:t>
+      </w:r>
+    </w:p>
+    <w:p>
+      <w:pPr>
+        <w:autoSpaceDE w:val="0"/>
+        <w:autoSpaceDN w:val="0"/>
+        <w:adjustRightInd w:val="0"/>
+        <w:spacing w:after="0" w:line="240" w:lineRule="auto"/>
+        <w:rPr>
+          <w:rFonts w:ascii="Consolas" w:hAnsi="Consolas" w:cs="Consolas"/>
+          <w:sz w:val="20"/>
+          <w:szCs w:val="20"/>
+        </w:rPr>
+      </w:pPr>
+      <w:r>
+        <w:rPr>
+          <w:rFonts w:ascii="Consolas" w:hAnsi="Consolas" w:cs="Consolas"/>
+          <w:color w:val="000000"/>
+          <w:sz w:val="20"/>
+          <w:szCs w:val="20"/>
+        </w:rPr>
+        <w:tab/>
+      </w:r>
+      <w:r>
+        <w:rPr>
+          <w:rFonts w:ascii="Consolas" w:hAnsi="Consolas" w:cs="Consolas"/>
+          <w:color w:val="000000"/>
+          <w:sz w:val="20"/>
+          <w:szCs w:val="20"/>
+        </w:rPr>
+        <w:tab/>
+      </w:r>
+      <w:r>
+        <w:rPr>
+          <w:rFonts w:ascii="Consolas" w:hAnsi="Consolas" w:cs="Consolas"/>
+          <w:color w:val="000000"/>
+          <w:sz w:val="20"/>
+          <w:szCs w:val="20"/>
+        </w:rPr>
+        <w:tab/>
+        <w:t>}</w:t>
+      </w:r>
+    </w:p>
+    <w:p>
+      <w:pPr>
+        <w:autoSpaceDE w:val="0"/>
+        <w:autoSpaceDN w:val="0"/>
+        <w:adjustRightInd w:val="0"/>
+        <w:spacing w:after="0" w:line="240" w:lineRule="auto"/>
+        <w:rPr>
+          <w:rFonts w:ascii="Consolas" w:hAnsi="Consolas" w:cs="Consolas"/>
+          <w:sz w:val="20"/>
+          <w:szCs w:val="20"/>
+        </w:rPr>
+      </w:pPr>
+      <w:r>
+        <w:rPr>
+          <w:rFonts w:ascii="Consolas" w:hAnsi="Consolas" w:cs="Consolas"/>
+          <w:color w:val="000000"/>
+          <w:sz w:val="20"/>
+          <w:szCs w:val="20"/>
+        </w:rPr>
+        <w:tab/>
+      </w:r>
+      <w:r>
+        <w:rPr>
+          <w:rFonts w:ascii="Consolas" w:hAnsi="Consolas" w:cs="Consolas"/>
+          <w:color w:val="000000"/>
+          <w:sz w:val="20"/>
+          <w:szCs w:val="20"/>
+        </w:rPr>
+        <w:tab/>
+        <w:t xml:space="preserve">} </w:t>
+      </w:r>
+      <w:proofErr w:type="spellStart"/>
+      <w:r>
+        <w:rPr>
+          <w:rFonts w:ascii="Consolas" w:hAnsi="Consolas" w:cs="Consolas"/>
+          <w:b/>
+          <w:bCs/>
+          <w:color w:val="7F0055"/>
+          <w:sz w:val="20"/>
+          <w:szCs w:val="20"/>
+        </w:rPr>
+        <w:t>else</w:t>
+      </w:r>
+      <w:proofErr w:type="spellEnd"/>
+      <w:r>
+        <w:rPr>
+          <w:rFonts w:ascii="Consolas" w:hAnsi="Consolas" w:cs="Consolas"/>
+          <w:color w:val="000000"/>
+          <w:sz w:val="20"/>
+          <w:szCs w:val="20"/>
+        </w:rPr>
+        <w:t xml:space="preserve"> {</w:t>
+      </w:r>
+    </w:p>
+    <w:p>
+      <w:pPr>
+        <w:autoSpaceDE w:val="0"/>
+        <w:autoSpaceDN w:val="0"/>
+        <w:adjustRightInd w:val="0"/>
+        <w:spacing w:after="0" w:line="240" w:lineRule="auto"/>
+        <w:rPr>
+          <w:rFonts w:ascii="Consolas" w:hAnsi="Consolas" w:cs="Consolas"/>
+          <w:sz w:val="20"/>
+          <w:szCs w:val="20"/>
+        </w:rPr>
+      </w:pPr>
+      <w:r>
+        <w:rPr>
+          <w:rFonts w:ascii="Consolas" w:hAnsi="Consolas" w:cs="Consolas"/>
+          <w:color w:val="000000"/>
+          <w:sz w:val="20"/>
+          <w:szCs w:val="20"/>
+        </w:rPr>
+        <w:tab/>
+      </w:r>
+      <w:r>
+        <w:rPr>
+          <w:rFonts w:ascii="Consolas" w:hAnsi="Consolas" w:cs="Consolas"/>
+          <w:color w:val="000000"/>
+          <w:sz w:val="20"/>
+          <w:szCs w:val="20"/>
+        </w:rPr>
+        <w:tab/>
+      </w:r>
+      <w:r>
+        <w:rPr>
+          <w:rFonts w:ascii="Consolas" w:hAnsi="Consolas" w:cs="Consolas"/>
+          <w:color w:val="000000"/>
+          <w:sz w:val="20"/>
+          <w:szCs w:val="20"/>
+        </w:rPr>
+        <w:tab/>
+      </w:r>
+      <w:proofErr w:type="spellStart"/>
+      <w:r>
+        <w:rPr>
+          <w:rFonts w:ascii="Consolas" w:hAnsi="Consolas" w:cs="Consolas"/>
+          <w:b/>
+          <w:bCs/>
+          <w:color w:val="7F0055"/>
+          <w:sz w:val="20"/>
+          <w:szCs w:val="20"/>
+        </w:rPr>
+        <w:t>if</w:t>
+      </w:r>
+      <w:proofErr w:type="spellEnd"/>
+      <w:r>
+        <w:rPr>
+          <w:rFonts w:ascii="Consolas" w:hAnsi="Consolas" w:cs="Consolas"/>
+          <w:color w:val="000000"/>
+          <w:sz w:val="20"/>
+          <w:szCs w:val="20"/>
+        </w:rPr>
+        <w:t xml:space="preserve"> (</w:t>
+      </w:r>
+      <w:proofErr w:type="spellStart"/>
+      <w:r>
+        <w:rPr>
+          <w:rFonts w:ascii="Consolas" w:hAnsi="Consolas" w:cs="Consolas"/>
+          <w:color w:val="6A3E3E"/>
+          <w:sz w:val="20"/>
+          <w:szCs w:val="20"/>
+        </w:rPr>
+        <w:t>respostaPrisioneiroB</w:t>
+      </w:r>
+      <w:proofErr w:type="spellEnd"/>
+      <w:r>
+        <w:rPr>
+          <w:rFonts w:ascii="Consolas" w:hAnsi="Consolas" w:cs="Consolas"/>
+          <w:color w:val="000000"/>
+          <w:sz w:val="20"/>
+          <w:szCs w:val="20"/>
+        </w:rPr>
+        <w:t xml:space="preserve"> == </w:t>
+      </w:r>
+      <w:proofErr w:type="spellStart"/>
+      <w:r>
+        <w:rPr>
+          <w:rFonts w:ascii="Consolas" w:hAnsi="Consolas" w:cs="Consolas"/>
+          <w:color w:val="000000"/>
+          <w:sz w:val="20"/>
+          <w:szCs w:val="20"/>
+          <w:u w:val="single"/>
+        </w:rPr>
+        <w:t>Resposta</w:t>
+      </w:r>
+      <w:r>
+        <w:rPr>
+          <w:rFonts w:ascii="Consolas" w:hAnsi="Consolas" w:cs="Consolas"/>
+          <w:color w:val="000000"/>
+          <w:sz w:val="20"/>
+          <w:szCs w:val="20"/>
+        </w:rPr>
+        <w:t>.DELACAO</w:t>
+      </w:r>
+      <w:proofErr w:type="spellEnd"/>
+      <w:r>
+        <w:rPr>
+          <w:rFonts w:ascii="Consolas" w:hAnsi="Consolas" w:cs="Consolas"/>
+          <w:color w:val="000000"/>
+          <w:sz w:val="20"/>
+          <w:szCs w:val="20"/>
+        </w:rPr>
+        <w:t>) {</w:t>
+      </w:r>
+    </w:p>
+    <w:p>
+      <w:pPr>
+        <w:autoSpaceDE w:val="0"/>
+        <w:autoSpaceDN w:val="0"/>
+        <w:adjustRightInd w:val="0"/>
+        <w:spacing w:after="0" w:line="240" w:lineRule="auto"/>
+        <w:rPr>
+          <w:rFonts w:ascii="Consolas" w:hAnsi="Consolas" w:cs="Consolas"/>
+          <w:sz w:val="20"/>
+          <w:szCs w:val="20"/>
+        </w:rPr>
+      </w:pPr>
+      <w:r>
+        <w:rPr>
+          <w:rFonts w:ascii="Consolas" w:hAnsi="Consolas" w:cs="Consolas"/>
+          <w:color w:val="000000"/>
+          <w:sz w:val="20"/>
+          <w:szCs w:val="20"/>
+        </w:rPr>
+        <w:tab/>
+      </w:r>
+      <w:r>
+        <w:rPr>
+          <w:rFonts w:ascii="Consolas" w:hAnsi="Consolas" w:cs="Consolas"/>
+          <w:color w:val="000000"/>
+          <w:sz w:val="20"/>
+          <w:szCs w:val="20"/>
+        </w:rPr>
+        <w:tab/>
+      </w:r>
+      <w:r>
+        <w:rPr>
+          <w:rFonts w:ascii="Consolas" w:hAnsi="Consolas" w:cs="Consolas"/>
+          <w:color w:val="000000"/>
+          <w:sz w:val="20"/>
+          <w:szCs w:val="20"/>
+        </w:rPr>
+        <w:tab/>
+      </w:r>
+      <w:r>
+        <w:rPr>
+          <w:rFonts w:ascii="Consolas" w:hAnsi="Consolas" w:cs="Consolas"/>
+          <w:color w:val="000000"/>
+          <w:sz w:val="20"/>
+          <w:szCs w:val="20"/>
+        </w:rPr>
+        <w:tab/>
+      </w:r>
+      <w:proofErr w:type="spellStart"/>
+      <w:r>
+        <w:rPr>
+          <w:rFonts w:ascii="Consolas" w:hAnsi="Consolas" w:cs="Consolas"/>
+          <w:b/>
+          <w:bCs/>
+          <w:color w:val="7F0055"/>
+          <w:sz w:val="20"/>
+          <w:szCs w:val="20"/>
+        </w:rPr>
+        <w:t>return</w:t>
+      </w:r>
+      <w:proofErr w:type="spellEnd"/>
+      <w:r>
+        <w:rPr>
+          <w:rFonts w:ascii="Consolas" w:hAnsi="Consolas" w:cs="Consolas"/>
+          <w:color w:val="000000"/>
+          <w:sz w:val="20"/>
+          <w:szCs w:val="20"/>
+        </w:rPr>
+        <w:t xml:space="preserve"> </w:t>
+      </w:r>
+      <w:r>
+        <w:rPr>
+          <w:rFonts w:ascii="Consolas" w:hAnsi="Consolas" w:cs="Consolas"/>
+          <w:color w:val="0000C0"/>
+          <w:sz w:val="20"/>
+          <w:szCs w:val="20"/>
+        </w:rPr>
+        <w:t>PENA_CONDENACAO_INDIVIDUAL</w:t>
+      </w:r>
+      <w:r>
+        <w:rPr>
+          <w:rFonts w:ascii="Consolas" w:hAnsi="Consolas" w:cs="Consolas"/>
+          <w:color w:val="000000"/>
+          <w:sz w:val="20"/>
+          <w:szCs w:val="20"/>
+        </w:rPr>
+        <w:t>;</w:t>
+      </w:r>
+    </w:p>
+    <w:p>
+      <w:pPr>
+        <w:autoSpaceDE w:val="0"/>
+        <w:autoSpaceDN w:val="0"/>
+        <w:adjustRightInd w:val="0"/>
+        <w:spacing w:after="0" w:line="240" w:lineRule="auto"/>
+        <w:rPr>
+          <w:rFonts w:ascii="Consolas" w:hAnsi="Consolas" w:cs="Consolas"/>
+          <w:sz w:val="20"/>
+          <w:szCs w:val="20"/>
+        </w:rPr>
+      </w:pPr>
+      <w:r>
+        <w:rPr>
+          <w:rFonts w:ascii="Consolas" w:hAnsi="Consolas" w:cs="Consolas"/>
+          <w:color w:val="000000"/>
+          <w:sz w:val="20"/>
+          <w:szCs w:val="20"/>
+        </w:rPr>
+        <w:tab/>
+      </w:r>
+      <w:r>
+        <w:rPr>
+          <w:rFonts w:ascii="Consolas" w:hAnsi="Consolas" w:cs="Consolas"/>
+          <w:color w:val="000000"/>
+          <w:sz w:val="20"/>
+          <w:szCs w:val="20"/>
+        </w:rPr>
+        <w:tab/>
+      </w:r>
+      <w:r>
+        <w:rPr>
+          <w:rFonts w:ascii="Consolas" w:hAnsi="Consolas" w:cs="Consolas"/>
+          <w:color w:val="000000"/>
+          <w:sz w:val="20"/>
+          <w:szCs w:val="20"/>
+        </w:rPr>
+        <w:tab/>
+        <w:t xml:space="preserve">} </w:t>
+      </w:r>
+      <w:proofErr w:type="spellStart"/>
+      <w:r>
+        <w:rPr>
+          <w:rFonts w:ascii="Consolas" w:hAnsi="Consolas" w:cs="Consolas"/>
+          <w:b/>
+          <w:bCs/>
+          <w:color w:val="7F0055"/>
+          <w:sz w:val="20"/>
+          <w:szCs w:val="20"/>
+        </w:rPr>
+        <w:t>else</w:t>
+      </w:r>
+      <w:proofErr w:type="spellEnd"/>
+      <w:r>
+        <w:rPr>
+          <w:rFonts w:ascii="Consolas" w:hAnsi="Consolas" w:cs="Consolas"/>
+          <w:color w:val="000000"/>
+          <w:sz w:val="20"/>
+          <w:szCs w:val="20"/>
+        </w:rPr>
+        <w:t xml:space="preserve"> {</w:t>
+      </w:r>
+    </w:p>
+    <w:p>
+      <w:pPr>
+        <w:autoSpaceDE w:val="0"/>
+        <w:autoSpaceDN w:val="0"/>
+        <w:adjustRightInd w:val="0"/>
+        <w:spacing w:after="0" w:line="240" w:lineRule="auto"/>
+        <w:rPr>
+          <w:rFonts w:ascii="Consolas" w:hAnsi="Consolas" w:cs="Consolas"/>
+          <w:sz w:val="20"/>
+          <w:szCs w:val="20"/>
+        </w:rPr>
+      </w:pPr>
+      <w:r>
+        <w:rPr>
+          <w:rFonts w:ascii="Consolas" w:hAnsi="Consolas" w:cs="Consolas"/>
+          <w:color w:val="000000"/>
+          <w:sz w:val="20"/>
+          <w:szCs w:val="20"/>
+        </w:rPr>
+        <w:tab/>
+      </w:r>
+      <w:r>
+        <w:rPr>
+          <w:rFonts w:ascii="Consolas" w:hAnsi="Consolas" w:cs="Consolas"/>
+          <w:color w:val="000000"/>
+          <w:sz w:val="20"/>
+          <w:szCs w:val="20"/>
+        </w:rPr>
+        <w:tab/>
+      </w:r>
+      <w:r>
+        <w:rPr>
+          <w:rFonts w:ascii="Consolas" w:hAnsi="Consolas" w:cs="Consolas"/>
+          <w:color w:val="000000"/>
+          <w:sz w:val="20"/>
+          <w:szCs w:val="20"/>
+        </w:rPr>
+        <w:tab/>
+      </w:r>
+      <w:r>
+        <w:rPr>
+          <w:rFonts w:ascii="Consolas" w:hAnsi="Consolas" w:cs="Consolas"/>
+          <w:color w:val="000000"/>
+          <w:sz w:val="20"/>
+          <w:szCs w:val="20"/>
+        </w:rPr>
+        <w:tab/>
+      </w:r>
+      <w:proofErr w:type="spellStart"/>
+      <w:r>
+        <w:rPr>
+          <w:rFonts w:ascii="Consolas" w:hAnsi="Consolas" w:cs="Consolas"/>
+          <w:b/>
+          <w:bCs/>
+          <w:color w:val="7F0055"/>
+          <w:sz w:val="20"/>
+          <w:szCs w:val="20"/>
+        </w:rPr>
+        <w:t>return</w:t>
+      </w:r>
+      <w:proofErr w:type="spellEnd"/>
+      <w:r>
+        <w:rPr>
+          <w:rFonts w:ascii="Consolas" w:hAnsi="Consolas" w:cs="Consolas"/>
+          <w:color w:val="000000"/>
+          <w:sz w:val="20"/>
+          <w:szCs w:val="20"/>
+        </w:rPr>
+        <w:t xml:space="preserve"> </w:t>
+      </w:r>
+      <w:r>
+        <w:rPr>
+          <w:rFonts w:ascii="Consolas" w:hAnsi="Consolas" w:cs="Consolas"/>
+          <w:color w:val="0000C0"/>
+          <w:sz w:val="20"/>
+          <w:szCs w:val="20"/>
+        </w:rPr>
+        <w:t>PENA_CONDENACAO_CUMPLICES</w:t>
+      </w:r>
+      <w:r>
+        <w:rPr>
+          <w:rFonts w:ascii="Consolas" w:hAnsi="Consolas" w:cs="Consolas"/>
+          <w:color w:val="000000"/>
+          <w:sz w:val="20"/>
+          <w:szCs w:val="20"/>
+        </w:rPr>
+        <w:t>;</w:t>
+      </w:r>
+    </w:p>
+    <w:p>
+      <w:pPr>
+        <w:autoSpaceDE w:val="0"/>
+        <w:autoSpaceDN w:val="0"/>
+        <w:adjustRightInd w:val="0"/>
+        <w:spacing w:after="0" w:line="240" w:lineRule="auto"/>
+        <w:rPr>
+          <w:rFonts w:ascii="Consolas" w:hAnsi="Consolas" w:cs="Consolas"/>
+          <w:sz w:val="20"/>
+          <w:szCs w:val="20"/>
+        </w:rPr>
+      </w:pPr>
+      <w:r>
+        <w:rPr>
+          <w:rFonts w:ascii="Consolas" w:hAnsi="Consolas" w:cs="Consolas"/>
+          <w:color w:val="000000"/>
+          <w:sz w:val="20"/>
+          <w:szCs w:val="20"/>
+        </w:rPr>
+        <w:tab/>
+      </w:r>
+      <w:r>
+        <w:rPr>
+          <w:rFonts w:ascii="Consolas" w:hAnsi="Consolas" w:cs="Consolas"/>
+          <w:color w:val="000000"/>
+          <w:sz w:val="20"/>
+          <w:szCs w:val="20"/>
+        </w:rPr>
+        <w:tab/>
+      </w:r>
+      <w:r>
+        <w:rPr>
+          <w:rFonts w:ascii="Consolas" w:hAnsi="Consolas" w:cs="Consolas"/>
+          <w:color w:val="000000"/>
+          <w:sz w:val="20"/>
+          <w:szCs w:val="20"/>
+        </w:rPr>
+        <w:tab/>
+        <w:t>}</w:t>
+      </w:r>
+    </w:p>
+    <w:p>
+      <w:pPr>
+        <w:autoSpaceDE w:val="0"/>
+        <w:autoSpaceDN w:val="0"/>
+        <w:adjustRightInd w:val="0"/>
+        <w:spacing w:after="0" w:line="240" w:lineRule="auto"/>
+        <w:rPr>
+          <w:rFonts w:ascii="Consolas" w:hAnsi="Consolas" w:cs="Consolas"/>
+          <w:sz w:val="20"/>
+          <w:szCs w:val="20"/>
+        </w:rPr>
+      </w:pPr>
+      <w:r>
+        <w:rPr>
+          <w:rFonts w:ascii="Consolas" w:hAnsi="Consolas" w:cs="Consolas"/>
+          <w:color w:val="000000"/>
+          <w:sz w:val="20"/>
+          <w:szCs w:val="20"/>
+        </w:rPr>
+        <w:tab/>
+      </w:r>
+      <w:r>
+        <w:rPr>
+          <w:rFonts w:ascii="Consolas" w:hAnsi="Consolas" w:cs="Consolas"/>
+          <w:color w:val="000000"/>
+          <w:sz w:val="20"/>
+          <w:szCs w:val="20"/>
+        </w:rPr>
+        <w:tab/>
+        <w:t>}</w:t>
+      </w:r>
+    </w:p>
+    <w:p>
+      <w:pPr>
+        <w:autoSpaceDE w:val="0"/>
+        <w:autoSpaceDN w:val="0"/>
+        <w:adjustRightInd w:val="0"/>
+        <w:spacing w:after="0" w:line="240" w:lineRule="auto"/>
+        <w:rPr>
+          <w:rFonts w:ascii="Consolas" w:hAnsi="Consolas" w:cs="Consolas"/>
+          <w:sz w:val="20"/>
+          <w:szCs w:val="20"/>
+        </w:rPr>
+      </w:pPr>
+      <w:r>
+        <w:rPr>
+          <w:rFonts w:ascii="Consolas" w:hAnsi="Consolas" w:cs="Consolas"/>
+          <w:color w:val="000000"/>
+          <w:sz w:val="20"/>
+          <w:szCs w:val="20"/>
+        </w:rPr>
+        <w:tab/>
+        <w:t>}</w:t>
+      </w:r>
+    </w:p>
+    <w:p>
+      <w:r>
+        <w:rPr>
+          <w:rFonts w:ascii="Consolas" w:hAnsi="Consolas" w:cs="Consolas"/>
+          <w:color w:val="000000"/>
+          <w:sz w:val="20"/>
+          <w:szCs w:val="20"/>
         </w:rPr>
         <w:t>}</w:t>
       </w:r>

</xml_diff>

<commit_message>
Classe fornecida pelo professor concertada
Classe fornecida pelo professor concertada e exibindo novos erros
</commit_message>
<xml_diff>
--- a/Testes/RELATORIO-TESTE.docx
+++ b/Testes/RELATORIO-TESTE.docx
@@ -978,9 +978,3860 @@
       </w:r>
     </w:p>
     <w:p>
+      <w:r>
+        <w:t>2)Rodei o primeiro teste, ele deu o seguinte erro:</w:t>
+      </w:r>
+    </w:p>
+    <w:p>
       <w:pPr>
         <w:rPr>
+          <w:color w:val="FF0000"/>
+        </w:rPr>
+      </w:pPr>
+      <w:r>
+        <w:rPr>
+          <w:color w:val="FF0000"/>
+        </w:rPr>
+        <w:t xml:space="preserve">The </w:t>
+      </w:r>
+      <w:proofErr w:type="spellStart"/>
+      <w:r>
+        <w:rPr>
+          <w:color w:val="FF0000"/>
+        </w:rPr>
+        <w:t>method</w:t>
+      </w:r>
+      <w:proofErr w:type="spellEnd"/>
+      <w:r>
+        <w:rPr>
+          <w:color w:val="FF0000"/>
+        </w:rPr>
+        <w:t xml:space="preserve"> </w:t>
+      </w:r>
+      <w:proofErr w:type="spellStart"/>
+      <w:proofErr w:type="gramStart"/>
+      <w:r>
+        <w:rPr>
+          <w:color w:val="FF0000"/>
+        </w:rPr>
+        <w:t>calculaPena</w:t>
+      </w:r>
+      <w:proofErr w:type="spellEnd"/>
+      <w:r>
+        <w:rPr>
+          <w:color w:val="FF0000"/>
+        </w:rPr>
+        <w:t>(</w:t>
+      </w:r>
+      <w:proofErr w:type="gramEnd"/>
+      <w:r>
+        <w:rPr>
+          <w:color w:val="FF0000"/>
+        </w:rPr>
+        <w:t xml:space="preserve">Resposta, Resposta) </w:t>
+      </w:r>
+      <w:proofErr w:type="spellStart"/>
+      <w:r>
+        <w:rPr>
+          <w:color w:val="FF0000"/>
+        </w:rPr>
+        <w:t>from</w:t>
+      </w:r>
+      <w:proofErr w:type="spellEnd"/>
+      <w:r>
+        <w:rPr>
+          <w:color w:val="FF0000"/>
+        </w:rPr>
+        <w:t xml:space="preserve"> </w:t>
+      </w:r>
+      <w:proofErr w:type="spellStart"/>
+      <w:r>
+        <w:rPr>
+          <w:color w:val="FF0000"/>
+        </w:rPr>
+        <w:t>tthe</w:t>
+      </w:r>
+      <w:proofErr w:type="spellEnd"/>
+      <w:r>
+        <w:rPr>
+          <w:color w:val="FF0000"/>
+        </w:rPr>
+        <w:t xml:space="preserve"> </w:t>
+      </w:r>
+      <w:proofErr w:type="spellStart"/>
+      <w:r>
+        <w:rPr>
+          <w:color w:val="FF0000"/>
+        </w:rPr>
+        <w:t>type</w:t>
+      </w:r>
+      <w:proofErr w:type="spellEnd"/>
+      <w:r>
+        <w:rPr>
+          <w:color w:val="FF0000"/>
+        </w:rPr>
+        <w:t xml:space="preserve"> </w:t>
+      </w:r>
+      <w:proofErr w:type="spellStart"/>
+      <w:r>
+        <w:rPr>
+          <w:color w:val="FF0000"/>
+        </w:rPr>
+        <w:t>JulgamnetoPrisioneiro</w:t>
+      </w:r>
+      <w:proofErr w:type="spellEnd"/>
+      <w:r>
+        <w:rPr>
+          <w:color w:val="FF0000"/>
+        </w:rPr>
+        <w:t xml:space="preserve"> </w:t>
+      </w:r>
+      <w:proofErr w:type="spellStart"/>
+      <w:r>
+        <w:rPr>
+          <w:color w:val="FF0000"/>
+        </w:rPr>
+        <w:t>refers</w:t>
+      </w:r>
+      <w:proofErr w:type="spellEnd"/>
+      <w:r>
+        <w:rPr>
+          <w:color w:val="FF0000"/>
+        </w:rPr>
+        <w:t xml:space="preserve"> </w:t>
+      </w:r>
+      <w:proofErr w:type="spellStart"/>
+      <w:r>
+        <w:rPr>
+          <w:color w:val="FF0000"/>
+        </w:rPr>
+        <w:t>to</w:t>
+      </w:r>
+      <w:proofErr w:type="spellEnd"/>
+      <w:r>
+        <w:rPr>
+          <w:color w:val="FF0000"/>
+        </w:rPr>
+        <w:t xml:space="preserve"> </w:t>
+      </w:r>
+      <w:proofErr w:type="spellStart"/>
+      <w:r>
+        <w:rPr>
+          <w:color w:val="FF0000"/>
+        </w:rPr>
+        <w:t>the</w:t>
+      </w:r>
+      <w:proofErr w:type="spellEnd"/>
+      <w:r>
+        <w:rPr>
+          <w:color w:val="FF0000"/>
+        </w:rPr>
+        <w:t xml:space="preserve"> </w:t>
+      </w:r>
+      <w:proofErr w:type="spellStart"/>
+      <w:r>
+        <w:rPr>
+          <w:color w:val="FF0000"/>
+        </w:rPr>
+        <w:t>missing</w:t>
+      </w:r>
+      <w:proofErr w:type="spellEnd"/>
+      <w:r>
+        <w:rPr>
+          <w:color w:val="FF0000"/>
+        </w:rPr>
+        <w:t xml:space="preserve"> </w:t>
+      </w:r>
+      <w:proofErr w:type="spellStart"/>
+      <w:r>
+        <w:rPr>
+          <w:color w:val="FF0000"/>
+        </w:rPr>
+        <w:t>type</w:t>
+      </w:r>
+      <w:proofErr w:type="spellEnd"/>
+      <w:r>
+        <w:rPr>
+          <w:color w:val="FF0000"/>
+        </w:rPr>
+        <w:t xml:space="preserve"> Resposta.</w:t>
+      </w:r>
+    </w:p>
+    <w:p>
+      <w:r>
+        <w:t xml:space="preserve">Classe utilizada: </w:t>
+      </w:r>
+    </w:p>
+    <w:p>
+      <w:pPr>
+        <w:autoSpaceDE w:val="0"/>
+        <w:autoSpaceDN w:val="0"/>
+        <w:adjustRightInd w:val="0"/>
+        <w:spacing w:after="0" w:line="240" w:lineRule="auto"/>
+        <w:rPr>
+          <w:rFonts w:ascii="Consolas" w:hAnsi="Consolas" w:cs="Consolas"/>
+          <w:sz w:val="20"/>
+          <w:szCs w:val="20"/>
+        </w:rPr>
+      </w:pPr>
+      <w:proofErr w:type="spellStart"/>
+      <w:r>
+        <w:rPr>
+          <w:rFonts w:ascii="Consolas" w:hAnsi="Consolas" w:cs="Consolas"/>
+          <w:b/>
+          <w:bCs/>
+          <w:color w:val="7F0055"/>
+          <w:sz w:val="20"/>
+          <w:szCs w:val="20"/>
+        </w:rPr>
+        <w:t>public</w:t>
+      </w:r>
+      <w:proofErr w:type="spellEnd"/>
+      <w:r>
+        <w:rPr>
+          <w:rFonts w:ascii="Consolas" w:hAnsi="Consolas" w:cs="Consolas"/>
+          <w:color w:val="000000"/>
+          <w:sz w:val="20"/>
+          <w:szCs w:val="20"/>
+        </w:rPr>
+        <w:t xml:space="preserve"> </w:t>
+      </w:r>
+      <w:proofErr w:type="spellStart"/>
+      <w:r>
+        <w:rPr>
+          <w:rFonts w:ascii="Consolas" w:hAnsi="Consolas" w:cs="Consolas"/>
+          <w:b/>
+          <w:bCs/>
+          <w:color w:val="7F0055"/>
+          <w:sz w:val="20"/>
+          <w:szCs w:val="20"/>
+        </w:rPr>
+        <w:t>class</w:t>
+      </w:r>
+      <w:proofErr w:type="spellEnd"/>
+      <w:r>
+        <w:rPr>
+          <w:rFonts w:ascii="Consolas" w:hAnsi="Consolas" w:cs="Consolas"/>
+          <w:color w:val="000000"/>
+          <w:sz w:val="20"/>
+          <w:szCs w:val="20"/>
+        </w:rPr>
+        <w:t xml:space="preserve"> </w:t>
+      </w:r>
+      <w:proofErr w:type="spellStart"/>
+      <w:r>
+        <w:rPr>
+          <w:rFonts w:ascii="Consolas" w:hAnsi="Consolas" w:cs="Consolas"/>
+          <w:color w:val="000000"/>
+          <w:sz w:val="20"/>
+          <w:szCs w:val="20"/>
+        </w:rPr>
+        <w:t>JulgamentoPrisioneiro</w:t>
+      </w:r>
+      <w:proofErr w:type="spellEnd"/>
+      <w:r>
+        <w:rPr>
+          <w:rFonts w:ascii="Consolas" w:hAnsi="Consolas" w:cs="Consolas"/>
+          <w:color w:val="000000"/>
+          <w:sz w:val="20"/>
+          <w:szCs w:val="20"/>
+        </w:rPr>
+        <w:t xml:space="preserve"> {</w:t>
+      </w:r>
+    </w:p>
+    <w:p>
+      <w:pPr>
+        <w:autoSpaceDE w:val="0"/>
+        <w:autoSpaceDN w:val="0"/>
+        <w:adjustRightInd w:val="0"/>
+        <w:spacing w:after="0" w:line="240" w:lineRule="auto"/>
+        <w:rPr>
+          <w:rFonts w:ascii="Consolas" w:hAnsi="Consolas" w:cs="Consolas"/>
+          <w:sz w:val="20"/>
+          <w:szCs w:val="20"/>
+        </w:rPr>
+      </w:pPr>
+      <w:r>
+        <w:rPr>
+          <w:rFonts w:ascii="Consolas" w:hAnsi="Consolas" w:cs="Consolas"/>
+          <w:color w:val="000000"/>
+          <w:sz w:val="20"/>
+          <w:szCs w:val="20"/>
+        </w:rPr>
+        <w:tab/>
+      </w:r>
+      <w:proofErr w:type="spellStart"/>
+      <w:r>
+        <w:rPr>
+          <w:rFonts w:ascii="Consolas" w:hAnsi="Consolas" w:cs="Consolas"/>
+          <w:b/>
+          <w:bCs/>
+          <w:color w:val="7F0055"/>
+          <w:sz w:val="20"/>
+          <w:szCs w:val="20"/>
+        </w:rPr>
+        <w:t>private</w:t>
+      </w:r>
+      <w:proofErr w:type="spellEnd"/>
+      <w:r>
+        <w:rPr>
+          <w:rFonts w:ascii="Consolas" w:hAnsi="Consolas" w:cs="Consolas"/>
+          <w:color w:val="000000"/>
+          <w:sz w:val="20"/>
+          <w:szCs w:val="20"/>
+        </w:rPr>
+        <w:t xml:space="preserve"> </w:t>
+      </w:r>
+      <w:proofErr w:type="spellStart"/>
+      <w:r>
+        <w:rPr>
+          <w:rFonts w:ascii="Consolas" w:hAnsi="Consolas" w:cs="Consolas"/>
+          <w:b/>
+          <w:bCs/>
+          <w:color w:val="7F0055"/>
+          <w:sz w:val="20"/>
+          <w:szCs w:val="20"/>
+        </w:rPr>
+        <w:t>int</w:t>
+      </w:r>
+      <w:proofErr w:type="spellEnd"/>
+      <w:r>
+        <w:rPr>
+          <w:rFonts w:ascii="Consolas" w:hAnsi="Consolas" w:cs="Consolas"/>
+          <w:color w:val="000000"/>
+          <w:sz w:val="20"/>
+          <w:szCs w:val="20"/>
+        </w:rPr>
+        <w:t xml:space="preserve"> </w:t>
+      </w:r>
+      <w:r>
+        <w:rPr>
+          <w:rFonts w:ascii="Consolas" w:hAnsi="Consolas" w:cs="Consolas"/>
+          <w:color w:val="0000C0"/>
+          <w:sz w:val="20"/>
+          <w:szCs w:val="20"/>
+        </w:rPr>
+        <w:t>PENA_INOCENCIA</w:t>
+      </w:r>
+      <w:r>
+        <w:rPr>
+          <w:rFonts w:ascii="Consolas" w:hAnsi="Consolas" w:cs="Consolas"/>
+          <w:color w:val="000000"/>
+          <w:sz w:val="20"/>
+          <w:szCs w:val="20"/>
+        </w:rPr>
+        <w:t xml:space="preserve"> = 13;</w:t>
+      </w:r>
+    </w:p>
+    <w:p>
+      <w:pPr>
+        <w:autoSpaceDE w:val="0"/>
+        <w:autoSpaceDN w:val="0"/>
+        <w:adjustRightInd w:val="0"/>
+        <w:spacing w:after="0" w:line="240" w:lineRule="auto"/>
+        <w:rPr>
+          <w:rFonts w:ascii="Consolas" w:hAnsi="Consolas" w:cs="Consolas"/>
+          <w:sz w:val="20"/>
+          <w:szCs w:val="20"/>
+        </w:rPr>
+      </w:pPr>
+      <w:r>
+        <w:rPr>
+          <w:rFonts w:ascii="Consolas" w:hAnsi="Consolas" w:cs="Consolas"/>
+          <w:color w:val="000000"/>
+          <w:sz w:val="20"/>
+          <w:szCs w:val="20"/>
+        </w:rPr>
+        <w:tab/>
+      </w:r>
+      <w:proofErr w:type="spellStart"/>
+      <w:r>
+        <w:rPr>
+          <w:rFonts w:ascii="Consolas" w:hAnsi="Consolas" w:cs="Consolas"/>
+          <w:b/>
+          <w:bCs/>
+          <w:color w:val="7F0055"/>
+          <w:sz w:val="20"/>
+          <w:szCs w:val="20"/>
+        </w:rPr>
+        <w:t>private</w:t>
+      </w:r>
+      <w:proofErr w:type="spellEnd"/>
+      <w:r>
+        <w:rPr>
+          <w:rFonts w:ascii="Consolas" w:hAnsi="Consolas" w:cs="Consolas"/>
+          <w:color w:val="000000"/>
+          <w:sz w:val="20"/>
+          <w:szCs w:val="20"/>
+        </w:rPr>
+        <w:t xml:space="preserve"> </w:t>
+      </w:r>
+      <w:proofErr w:type="spellStart"/>
+      <w:r>
+        <w:rPr>
+          <w:rFonts w:ascii="Consolas" w:hAnsi="Consolas" w:cs="Consolas"/>
+          <w:b/>
+          <w:bCs/>
+          <w:color w:val="7F0055"/>
+          <w:sz w:val="20"/>
+          <w:szCs w:val="20"/>
+        </w:rPr>
+        <w:t>int</w:t>
+      </w:r>
+      <w:proofErr w:type="spellEnd"/>
+      <w:r>
+        <w:rPr>
+          <w:rFonts w:ascii="Consolas" w:hAnsi="Consolas" w:cs="Consolas"/>
+          <w:color w:val="000000"/>
+          <w:sz w:val="20"/>
+          <w:szCs w:val="20"/>
+        </w:rPr>
+        <w:t xml:space="preserve"> </w:t>
+      </w:r>
+      <w:r>
+        <w:rPr>
+          <w:rFonts w:ascii="Consolas" w:hAnsi="Consolas" w:cs="Consolas"/>
+          <w:color w:val="0000C0"/>
+          <w:sz w:val="20"/>
+          <w:szCs w:val="20"/>
+        </w:rPr>
+        <w:t>PENA_CONDENACAO_</w:t>
+      </w:r>
+      <w:proofErr w:type="gramStart"/>
+      <w:r>
+        <w:rPr>
+          <w:rFonts w:ascii="Consolas" w:hAnsi="Consolas" w:cs="Consolas"/>
+          <w:color w:val="0000C0"/>
+          <w:sz w:val="20"/>
+          <w:szCs w:val="20"/>
+        </w:rPr>
+        <w:t>MUTUA</w:t>
+      </w:r>
+      <w:proofErr w:type="gramEnd"/>
+      <w:r>
+        <w:rPr>
+          <w:rFonts w:ascii="Consolas" w:hAnsi="Consolas" w:cs="Consolas"/>
+          <w:color w:val="000000"/>
+          <w:sz w:val="20"/>
+          <w:szCs w:val="20"/>
+        </w:rPr>
+        <w:t xml:space="preserve"> = 15;</w:t>
+      </w:r>
+    </w:p>
+    <w:p>
+      <w:pPr>
+        <w:autoSpaceDE w:val="0"/>
+        <w:autoSpaceDN w:val="0"/>
+        <w:adjustRightInd w:val="0"/>
+        <w:spacing w:after="0" w:line="240" w:lineRule="auto"/>
+        <w:rPr>
+          <w:rFonts w:ascii="Consolas" w:hAnsi="Consolas" w:cs="Consolas"/>
+          <w:sz w:val="20"/>
+          <w:szCs w:val="20"/>
+        </w:rPr>
+      </w:pPr>
+      <w:r>
+        <w:rPr>
+          <w:rFonts w:ascii="Consolas" w:hAnsi="Consolas" w:cs="Consolas"/>
+          <w:color w:val="000000"/>
+          <w:sz w:val="20"/>
+          <w:szCs w:val="20"/>
+        </w:rPr>
+        <w:tab/>
+      </w:r>
+      <w:proofErr w:type="spellStart"/>
+      <w:r>
+        <w:rPr>
+          <w:rFonts w:ascii="Consolas" w:hAnsi="Consolas" w:cs="Consolas"/>
+          <w:b/>
+          <w:bCs/>
+          <w:color w:val="7F0055"/>
+          <w:sz w:val="20"/>
+          <w:szCs w:val="20"/>
+        </w:rPr>
+        <w:t>private</w:t>
+      </w:r>
+      <w:proofErr w:type="spellEnd"/>
+      <w:r>
+        <w:rPr>
+          <w:rFonts w:ascii="Consolas" w:hAnsi="Consolas" w:cs="Consolas"/>
+          <w:color w:val="000000"/>
+          <w:sz w:val="20"/>
+          <w:szCs w:val="20"/>
+        </w:rPr>
+        <w:t xml:space="preserve"> </w:t>
+      </w:r>
+      <w:proofErr w:type="spellStart"/>
+      <w:r>
+        <w:rPr>
+          <w:rFonts w:ascii="Consolas" w:hAnsi="Consolas" w:cs="Consolas"/>
+          <w:b/>
+          <w:bCs/>
+          <w:color w:val="7F0055"/>
+          <w:sz w:val="20"/>
+          <w:szCs w:val="20"/>
+        </w:rPr>
+        <w:t>int</w:t>
+      </w:r>
+      <w:proofErr w:type="spellEnd"/>
+      <w:r>
+        <w:rPr>
+          <w:rFonts w:ascii="Consolas" w:hAnsi="Consolas" w:cs="Consolas"/>
+          <w:color w:val="000000"/>
+          <w:sz w:val="20"/>
+          <w:szCs w:val="20"/>
+        </w:rPr>
+        <w:t xml:space="preserve"> </w:t>
+      </w:r>
+      <w:r>
+        <w:rPr>
+          <w:rFonts w:ascii="Consolas" w:hAnsi="Consolas" w:cs="Consolas"/>
+          <w:color w:val="0000C0"/>
+          <w:sz w:val="20"/>
+          <w:szCs w:val="20"/>
+        </w:rPr>
+        <w:t>PENA_CONDENACAO_INDIVIDUAL</w:t>
+      </w:r>
+      <w:r>
+        <w:rPr>
+          <w:rFonts w:ascii="Consolas" w:hAnsi="Consolas" w:cs="Consolas"/>
+          <w:color w:val="000000"/>
+          <w:sz w:val="20"/>
+          <w:szCs w:val="20"/>
+        </w:rPr>
+        <w:t xml:space="preserve"> = 10;</w:t>
+      </w:r>
+    </w:p>
+    <w:p>
+      <w:pPr>
+        <w:autoSpaceDE w:val="0"/>
+        <w:autoSpaceDN w:val="0"/>
+        <w:adjustRightInd w:val="0"/>
+        <w:spacing w:after="0" w:line="240" w:lineRule="auto"/>
+        <w:rPr>
+          <w:rFonts w:ascii="Consolas" w:hAnsi="Consolas" w:cs="Consolas"/>
+          <w:sz w:val="20"/>
+          <w:szCs w:val="20"/>
+        </w:rPr>
+      </w:pPr>
+      <w:r>
+        <w:rPr>
+          <w:rFonts w:ascii="Consolas" w:hAnsi="Consolas" w:cs="Consolas"/>
+          <w:color w:val="000000"/>
+          <w:sz w:val="20"/>
+          <w:szCs w:val="20"/>
+        </w:rPr>
+        <w:tab/>
+      </w:r>
+      <w:proofErr w:type="spellStart"/>
+      <w:r>
+        <w:rPr>
+          <w:rFonts w:ascii="Consolas" w:hAnsi="Consolas" w:cs="Consolas"/>
+          <w:b/>
+          <w:bCs/>
+          <w:color w:val="7F0055"/>
+          <w:sz w:val="20"/>
+          <w:szCs w:val="20"/>
+        </w:rPr>
+        <w:t>private</w:t>
+      </w:r>
+      <w:proofErr w:type="spellEnd"/>
+      <w:r>
+        <w:rPr>
+          <w:rFonts w:ascii="Consolas" w:hAnsi="Consolas" w:cs="Consolas"/>
+          <w:color w:val="000000"/>
+          <w:sz w:val="20"/>
+          <w:szCs w:val="20"/>
+        </w:rPr>
+        <w:t xml:space="preserve"> </w:t>
+      </w:r>
+      <w:proofErr w:type="spellStart"/>
+      <w:r>
+        <w:rPr>
+          <w:rFonts w:ascii="Consolas" w:hAnsi="Consolas" w:cs="Consolas"/>
+          <w:b/>
+          <w:bCs/>
+          <w:color w:val="7F0055"/>
+          <w:sz w:val="20"/>
+          <w:szCs w:val="20"/>
+        </w:rPr>
+        <w:t>int</w:t>
+      </w:r>
+      <w:proofErr w:type="spellEnd"/>
+      <w:r>
+        <w:rPr>
+          <w:rFonts w:ascii="Consolas" w:hAnsi="Consolas" w:cs="Consolas"/>
+          <w:color w:val="000000"/>
+          <w:sz w:val="20"/>
+          <w:szCs w:val="20"/>
+        </w:rPr>
+        <w:t xml:space="preserve"> </w:t>
+      </w:r>
+      <w:r>
+        <w:rPr>
+          <w:rFonts w:ascii="Consolas" w:hAnsi="Consolas" w:cs="Consolas"/>
+          <w:color w:val="0000C0"/>
+          <w:sz w:val="20"/>
+          <w:szCs w:val="20"/>
+        </w:rPr>
+        <w:t>PENA_CONDENACAO_CUMPLICES</w:t>
+      </w:r>
+      <w:r>
+        <w:rPr>
+          <w:rFonts w:ascii="Consolas" w:hAnsi="Consolas" w:cs="Consolas"/>
+          <w:color w:val="000000"/>
+          <w:sz w:val="20"/>
+          <w:szCs w:val="20"/>
+        </w:rPr>
+        <w:t xml:space="preserve"> = 11;</w:t>
+      </w:r>
+    </w:p>
+    <w:p>
+      <w:pPr>
+        <w:autoSpaceDE w:val="0"/>
+        <w:autoSpaceDN w:val="0"/>
+        <w:adjustRightInd w:val="0"/>
+        <w:spacing w:after="0" w:line="240" w:lineRule="auto"/>
+        <w:rPr>
+          <w:rFonts w:ascii="Consolas" w:hAnsi="Consolas" w:cs="Consolas"/>
+          <w:sz w:val="20"/>
+          <w:szCs w:val="20"/>
+        </w:rPr>
+      </w:pPr>
+    </w:p>
+    <w:p>
+      <w:pPr>
+        <w:autoSpaceDE w:val="0"/>
+        <w:autoSpaceDN w:val="0"/>
+        <w:adjustRightInd w:val="0"/>
+        <w:spacing w:after="0" w:line="240" w:lineRule="auto"/>
+        <w:rPr>
+          <w:rFonts w:ascii="Consolas" w:hAnsi="Consolas" w:cs="Consolas"/>
+          <w:sz w:val="20"/>
+          <w:szCs w:val="20"/>
+        </w:rPr>
+      </w:pPr>
+      <w:r>
+        <w:rPr>
+          <w:rFonts w:ascii="Consolas" w:hAnsi="Consolas" w:cs="Consolas"/>
+          <w:color w:val="000000"/>
+          <w:sz w:val="20"/>
+          <w:szCs w:val="20"/>
+        </w:rPr>
+        <w:tab/>
+      </w:r>
+      <w:proofErr w:type="spellStart"/>
+      <w:r>
+        <w:rPr>
+          <w:rFonts w:ascii="Consolas" w:hAnsi="Consolas" w:cs="Consolas"/>
+          <w:b/>
+          <w:bCs/>
+          <w:color w:val="7F0055"/>
+          <w:sz w:val="20"/>
+          <w:szCs w:val="20"/>
+        </w:rPr>
+        <w:t>public</w:t>
+      </w:r>
+      <w:proofErr w:type="spellEnd"/>
+      <w:r>
+        <w:rPr>
+          <w:rFonts w:ascii="Consolas" w:hAnsi="Consolas" w:cs="Consolas"/>
+          <w:color w:val="000000"/>
+          <w:sz w:val="20"/>
+          <w:szCs w:val="20"/>
+        </w:rPr>
+        <w:t xml:space="preserve"> </w:t>
+      </w:r>
+      <w:proofErr w:type="spellStart"/>
+      <w:r>
+        <w:rPr>
+          <w:rFonts w:ascii="Consolas" w:hAnsi="Consolas" w:cs="Consolas"/>
+          <w:b/>
+          <w:bCs/>
+          <w:color w:val="7F0055"/>
+          <w:sz w:val="20"/>
+          <w:szCs w:val="20"/>
+        </w:rPr>
+        <w:t>int</w:t>
+      </w:r>
+      <w:proofErr w:type="spellEnd"/>
+      <w:r>
+        <w:rPr>
+          <w:rFonts w:ascii="Consolas" w:hAnsi="Consolas" w:cs="Consolas"/>
+          <w:color w:val="000000"/>
+          <w:sz w:val="20"/>
+          <w:szCs w:val="20"/>
+        </w:rPr>
+        <w:t xml:space="preserve"> </w:t>
+      </w:r>
+      <w:proofErr w:type="spellStart"/>
+      <w:proofErr w:type="gramStart"/>
+      <w:r>
+        <w:rPr>
+          <w:rFonts w:ascii="Consolas" w:hAnsi="Consolas" w:cs="Consolas"/>
+          <w:color w:val="000000"/>
+          <w:sz w:val="20"/>
+          <w:szCs w:val="20"/>
+        </w:rPr>
+        <w:t>calculaPena</w:t>
+      </w:r>
+      <w:proofErr w:type="spellEnd"/>
+      <w:r>
+        <w:rPr>
+          <w:rFonts w:ascii="Consolas" w:hAnsi="Consolas" w:cs="Consolas"/>
+          <w:color w:val="000000"/>
+          <w:sz w:val="20"/>
+          <w:szCs w:val="20"/>
+        </w:rPr>
+        <w:t>(</w:t>
+      </w:r>
+      <w:proofErr w:type="gramEnd"/>
+      <w:r>
+        <w:rPr>
+          <w:rFonts w:ascii="Consolas" w:hAnsi="Consolas" w:cs="Consolas"/>
+          <w:color w:val="000000"/>
+          <w:sz w:val="20"/>
+          <w:szCs w:val="20"/>
           <w:u w:val="single"/>
+        </w:rPr>
+        <w:t>Resposta</w:t>
+      </w:r>
+      <w:r>
+        <w:rPr>
+          <w:rFonts w:ascii="Consolas" w:hAnsi="Consolas" w:cs="Consolas"/>
+          <w:color w:val="000000"/>
+          <w:sz w:val="20"/>
+          <w:szCs w:val="20"/>
+        </w:rPr>
+        <w:t xml:space="preserve"> </w:t>
+      </w:r>
+      <w:proofErr w:type="spellStart"/>
+      <w:r>
+        <w:rPr>
+          <w:rFonts w:ascii="Consolas" w:hAnsi="Consolas" w:cs="Consolas"/>
+          <w:color w:val="6A3E3E"/>
+          <w:sz w:val="20"/>
+          <w:szCs w:val="20"/>
+        </w:rPr>
+        <w:t>respostaPrisioneiroA</w:t>
+      </w:r>
+      <w:proofErr w:type="spellEnd"/>
+      <w:r>
+        <w:rPr>
+          <w:rFonts w:ascii="Consolas" w:hAnsi="Consolas" w:cs="Consolas"/>
+          <w:color w:val="000000"/>
+          <w:sz w:val="20"/>
+          <w:szCs w:val="20"/>
+        </w:rPr>
+        <w:t xml:space="preserve">, </w:t>
+      </w:r>
+      <w:r>
+        <w:rPr>
+          <w:rFonts w:ascii="Consolas" w:hAnsi="Consolas" w:cs="Consolas"/>
+          <w:color w:val="000000"/>
+          <w:sz w:val="20"/>
+          <w:szCs w:val="20"/>
+          <w:u w:val="single"/>
+        </w:rPr>
+        <w:t>Resposta</w:t>
+      </w:r>
+      <w:r>
+        <w:rPr>
+          <w:rFonts w:ascii="Consolas" w:hAnsi="Consolas" w:cs="Consolas"/>
+          <w:color w:val="000000"/>
+          <w:sz w:val="20"/>
+          <w:szCs w:val="20"/>
+        </w:rPr>
+        <w:t xml:space="preserve"> </w:t>
+      </w:r>
+      <w:proofErr w:type="spellStart"/>
+      <w:r>
+        <w:rPr>
+          <w:rFonts w:ascii="Consolas" w:hAnsi="Consolas" w:cs="Consolas"/>
+          <w:color w:val="6A3E3E"/>
+          <w:sz w:val="20"/>
+          <w:szCs w:val="20"/>
+        </w:rPr>
+        <w:t>respostaPrisioneiroB</w:t>
+      </w:r>
+      <w:proofErr w:type="spellEnd"/>
+      <w:r>
+        <w:rPr>
+          <w:rFonts w:ascii="Consolas" w:hAnsi="Consolas" w:cs="Consolas"/>
+          <w:color w:val="000000"/>
+          <w:sz w:val="20"/>
+          <w:szCs w:val="20"/>
+        </w:rPr>
+        <w:t>) {</w:t>
+      </w:r>
+    </w:p>
+    <w:p>
+      <w:pPr>
+        <w:autoSpaceDE w:val="0"/>
+        <w:autoSpaceDN w:val="0"/>
+        <w:adjustRightInd w:val="0"/>
+        <w:spacing w:after="0" w:line="240" w:lineRule="auto"/>
+        <w:rPr>
+          <w:rFonts w:ascii="Consolas" w:hAnsi="Consolas" w:cs="Consolas"/>
+          <w:sz w:val="20"/>
+          <w:szCs w:val="20"/>
+        </w:rPr>
+      </w:pPr>
+      <w:r>
+        <w:rPr>
+          <w:rFonts w:ascii="Consolas" w:hAnsi="Consolas" w:cs="Consolas"/>
+          <w:color w:val="000000"/>
+          <w:sz w:val="20"/>
+          <w:szCs w:val="20"/>
+        </w:rPr>
+        <w:tab/>
+      </w:r>
+      <w:r>
+        <w:rPr>
+          <w:rFonts w:ascii="Consolas" w:hAnsi="Consolas" w:cs="Consolas"/>
+          <w:color w:val="000000"/>
+          <w:sz w:val="20"/>
+          <w:szCs w:val="20"/>
+        </w:rPr>
+        <w:tab/>
+      </w:r>
+      <w:proofErr w:type="spellStart"/>
+      <w:r>
+        <w:rPr>
+          <w:rFonts w:ascii="Consolas" w:hAnsi="Consolas" w:cs="Consolas"/>
+          <w:b/>
+          <w:bCs/>
+          <w:color w:val="7F0055"/>
+          <w:sz w:val="20"/>
+          <w:szCs w:val="20"/>
+        </w:rPr>
+        <w:t>if</w:t>
+      </w:r>
+      <w:proofErr w:type="spellEnd"/>
+      <w:r>
+        <w:rPr>
+          <w:rFonts w:ascii="Consolas" w:hAnsi="Consolas" w:cs="Consolas"/>
+          <w:color w:val="000000"/>
+          <w:sz w:val="20"/>
+          <w:szCs w:val="20"/>
+        </w:rPr>
+        <w:t xml:space="preserve"> (</w:t>
+      </w:r>
+      <w:proofErr w:type="spellStart"/>
+      <w:r>
+        <w:rPr>
+          <w:rFonts w:ascii="Consolas" w:hAnsi="Consolas" w:cs="Consolas"/>
+          <w:color w:val="6A3E3E"/>
+          <w:sz w:val="20"/>
+          <w:szCs w:val="20"/>
+        </w:rPr>
+        <w:t>respostaPrisioneiroA</w:t>
+      </w:r>
+      <w:proofErr w:type="spellEnd"/>
+      <w:r>
+        <w:rPr>
+          <w:rFonts w:ascii="Consolas" w:hAnsi="Consolas" w:cs="Consolas"/>
+          <w:color w:val="000000"/>
+          <w:sz w:val="20"/>
+          <w:szCs w:val="20"/>
+        </w:rPr>
+        <w:t xml:space="preserve"> == </w:t>
+      </w:r>
+      <w:proofErr w:type="spellStart"/>
+      <w:r>
+        <w:rPr>
+          <w:rFonts w:ascii="Consolas" w:hAnsi="Consolas" w:cs="Consolas"/>
+          <w:color w:val="000000"/>
+          <w:sz w:val="20"/>
+          <w:szCs w:val="20"/>
+          <w:u w:val="single"/>
+        </w:rPr>
+        <w:t>Resposta</w:t>
+      </w:r>
+      <w:r>
+        <w:rPr>
+          <w:rFonts w:ascii="Consolas" w:hAnsi="Consolas" w:cs="Consolas"/>
+          <w:color w:val="000000"/>
+          <w:sz w:val="20"/>
+          <w:szCs w:val="20"/>
+        </w:rPr>
+        <w:t>.DELACAO</w:t>
+      </w:r>
+      <w:proofErr w:type="spellEnd"/>
+      <w:r>
+        <w:rPr>
+          <w:rFonts w:ascii="Consolas" w:hAnsi="Consolas" w:cs="Consolas"/>
+          <w:color w:val="000000"/>
+          <w:sz w:val="20"/>
+          <w:szCs w:val="20"/>
+        </w:rPr>
+        <w:t>) {</w:t>
+      </w:r>
+    </w:p>
+    <w:p>
+      <w:pPr>
+        <w:autoSpaceDE w:val="0"/>
+        <w:autoSpaceDN w:val="0"/>
+        <w:adjustRightInd w:val="0"/>
+        <w:spacing w:after="0" w:line="240" w:lineRule="auto"/>
+        <w:rPr>
+          <w:rFonts w:ascii="Consolas" w:hAnsi="Consolas" w:cs="Consolas"/>
+          <w:sz w:val="20"/>
+          <w:szCs w:val="20"/>
+        </w:rPr>
+      </w:pPr>
+      <w:r>
+        <w:rPr>
+          <w:rFonts w:ascii="Consolas" w:hAnsi="Consolas" w:cs="Consolas"/>
+          <w:color w:val="000000"/>
+          <w:sz w:val="20"/>
+          <w:szCs w:val="20"/>
+        </w:rPr>
+        <w:tab/>
+      </w:r>
+      <w:r>
+        <w:rPr>
+          <w:rFonts w:ascii="Consolas" w:hAnsi="Consolas" w:cs="Consolas"/>
+          <w:color w:val="000000"/>
+          <w:sz w:val="20"/>
+          <w:szCs w:val="20"/>
+        </w:rPr>
+        <w:tab/>
+      </w:r>
+      <w:r>
+        <w:rPr>
+          <w:rFonts w:ascii="Consolas" w:hAnsi="Consolas" w:cs="Consolas"/>
+          <w:color w:val="000000"/>
+          <w:sz w:val="20"/>
+          <w:szCs w:val="20"/>
+        </w:rPr>
+        <w:tab/>
+      </w:r>
+      <w:proofErr w:type="spellStart"/>
+      <w:r>
+        <w:rPr>
+          <w:rFonts w:ascii="Consolas" w:hAnsi="Consolas" w:cs="Consolas"/>
+          <w:b/>
+          <w:bCs/>
+          <w:color w:val="7F0055"/>
+          <w:sz w:val="20"/>
+          <w:szCs w:val="20"/>
+        </w:rPr>
+        <w:t>if</w:t>
+      </w:r>
+      <w:proofErr w:type="spellEnd"/>
+      <w:r>
+        <w:rPr>
+          <w:rFonts w:ascii="Consolas" w:hAnsi="Consolas" w:cs="Consolas"/>
+          <w:color w:val="000000"/>
+          <w:sz w:val="20"/>
+          <w:szCs w:val="20"/>
+        </w:rPr>
+        <w:t xml:space="preserve"> (</w:t>
+      </w:r>
+      <w:proofErr w:type="spellStart"/>
+      <w:r>
+        <w:rPr>
+          <w:rFonts w:ascii="Consolas" w:hAnsi="Consolas" w:cs="Consolas"/>
+          <w:color w:val="6A3E3E"/>
+          <w:sz w:val="20"/>
+          <w:szCs w:val="20"/>
+        </w:rPr>
+        <w:t>respostaPrisioneiroB</w:t>
+      </w:r>
+      <w:proofErr w:type="spellEnd"/>
+      <w:r>
+        <w:rPr>
+          <w:rFonts w:ascii="Consolas" w:hAnsi="Consolas" w:cs="Consolas"/>
+          <w:color w:val="000000"/>
+          <w:sz w:val="20"/>
+          <w:szCs w:val="20"/>
+        </w:rPr>
+        <w:t xml:space="preserve"> == </w:t>
+      </w:r>
+      <w:proofErr w:type="spellStart"/>
+      <w:r>
+        <w:rPr>
+          <w:rFonts w:ascii="Consolas" w:hAnsi="Consolas" w:cs="Consolas"/>
+          <w:color w:val="000000"/>
+          <w:sz w:val="20"/>
+          <w:szCs w:val="20"/>
+          <w:u w:val="single"/>
+        </w:rPr>
+        <w:t>Resposta</w:t>
+      </w:r>
+      <w:r>
+        <w:rPr>
+          <w:rFonts w:ascii="Consolas" w:hAnsi="Consolas" w:cs="Consolas"/>
+          <w:color w:val="000000"/>
+          <w:sz w:val="20"/>
+          <w:szCs w:val="20"/>
+        </w:rPr>
+        <w:t>.DELACAO</w:t>
+      </w:r>
+      <w:proofErr w:type="spellEnd"/>
+      <w:r>
+        <w:rPr>
+          <w:rFonts w:ascii="Consolas" w:hAnsi="Consolas" w:cs="Consolas"/>
+          <w:color w:val="000000"/>
+          <w:sz w:val="20"/>
+          <w:szCs w:val="20"/>
+        </w:rPr>
+        <w:t>) {</w:t>
+      </w:r>
+    </w:p>
+    <w:p>
+      <w:pPr>
+        <w:autoSpaceDE w:val="0"/>
+        <w:autoSpaceDN w:val="0"/>
+        <w:adjustRightInd w:val="0"/>
+        <w:spacing w:after="0" w:line="240" w:lineRule="auto"/>
+        <w:rPr>
+          <w:rFonts w:ascii="Consolas" w:hAnsi="Consolas" w:cs="Consolas"/>
+          <w:sz w:val="20"/>
+          <w:szCs w:val="20"/>
+        </w:rPr>
+      </w:pPr>
+      <w:r>
+        <w:rPr>
+          <w:rFonts w:ascii="Consolas" w:hAnsi="Consolas" w:cs="Consolas"/>
+          <w:color w:val="000000"/>
+          <w:sz w:val="20"/>
+          <w:szCs w:val="20"/>
+        </w:rPr>
+        <w:tab/>
+      </w:r>
+      <w:r>
+        <w:rPr>
+          <w:rFonts w:ascii="Consolas" w:hAnsi="Consolas" w:cs="Consolas"/>
+          <w:color w:val="000000"/>
+          <w:sz w:val="20"/>
+          <w:szCs w:val="20"/>
+        </w:rPr>
+        <w:tab/>
+      </w:r>
+      <w:r>
+        <w:rPr>
+          <w:rFonts w:ascii="Consolas" w:hAnsi="Consolas" w:cs="Consolas"/>
+          <w:color w:val="000000"/>
+          <w:sz w:val="20"/>
+          <w:szCs w:val="20"/>
+        </w:rPr>
+        <w:tab/>
+      </w:r>
+      <w:r>
+        <w:rPr>
+          <w:rFonts w:ascii="Consolas" w:hAnsi="Consolas" w:cs="Consolas"/>
+          <w:color w:val="000000"/>
+          <w:sz w:val="20"/>
+          <w:szCs w:val="20"/>
+        </w:rPr>
+        <w:tab/>
+      </w:r>
+      <w:proofErr w:type="spellStart"/>
+      <w:r>
+        <w:rPr>
+          <w:rFonts w:ascii="Consolas" w:hAnsi="Consolas" w:cs="Consolas"/>
+          <w:b/>
+          <w:bCs/>
+          <w:color w:val="7F0055"/>
+          <w:sz w:val="20"/>
+          <w:szCs w:val="20"/>
+        </w:rPr>
+        <w:t>return</w:t>
+      </w:r>
+      <w:proofErr w:type="spellEnd"/>
+      <w:r>
+        <w:rPr>
+          <w:rFonts w:ascii="Consolas" w:hAnsi="Consolas" w:cs="Consolas"/>
+          <w:color w:val="000000"/>
+          <w:sz w:val="20"/>
+          <w:szCs w:val="20"/>
+        </w:rPr>
+        <w:t xml:space="preserve"> </w:t>
+      </w:r>
+      <w:r>
+        <w:rPr>
+          <w:rFonts w:ascii="Consolas" w:hAnsi="Consolas" w:cs="Consolas"/>
+          <w:color w:val="0000C0"/>
+          <w:sz w:val="20"/>
+          <w:szCs w:val="20"/>
+        </w:rPr>
+        <w:t>PENA_CONDENACAO_</w:t>
+      </w:r>
+      <w:proofErr w:type="gramStart"/>
+      <w:r>
+        <w:rPr>
+          <w:rFonts w:ascii="Consolas" w:hAnsi="Consolas" w:cs="Consolas"/>
+          <w:color w:val="0000C0"/>
+          <w:sz w:val="20"/>
+          <w:szCs w:val="20"/>
+        </w:rPr>
+        <w:t>MUTUA</w:t>
+      </w:r>
+      <w:proofErr w:type="gramEnd"/>
+      <w:r>
+        <w:rPr>
+          <w:rFonts w:ascii="Consolas" w:hAnsi="Consolas" w:cs="Consolas"/>
+          <w:color w:val="000000"/>
+          <w:sz w:val="20"/>
+          <w:szCs w:val="20"/>
+        </w:rPr>
+        <w:t>;</w:t>
+      </w:r>
+    </w:p>
+    <w:p>
+      <w:pPr>
+        <w:autoSpaceDE w:val="0"/>
+        <w:autoSpaceDN w:val="0"/>
+        <w:adjustRightInd w:val="0"/>
+        <w:spacing w:after="0" w:line="240" w:lineRule="auto"/>
+        <w:rPr>
+          <w:rFonts w:ascii="Consolas" w:hAnsi="Consolas" w:cs="Consolas"/>
+          <w:sz w:val="20"/>
+          <w:szCs w:val="20"/>
+        </w:rPr>
+      </w:pPr>
+      <w:r>
+        <w:rPr>
+          <w:rFonts w:ascii="Consolas" w:hAnsi="Consolas" w:cs="Consolas"/>
+          <w:color w:val="000000"/>
+          <w:sz w:val="20"/>
+          <w:szCs w:val="20"/>
+        </w:rPr>
+        <w:tab/>
+      </w:r>
+      <w:r>
+        <w:rPr>
+          <w:rFonts w:ascii="Consolas" w:hAnsi="Consolas" w:cs="Consolas"/>
+          <w:color w:val="000000"/>
+          <w:sz w:val="20"/>
+          <w:szCs w:val="20"/>
+        </w:rPr>
+        <w:tab/>
+      </w:r>
+      <w:r>
+        <w:rPr>
+          <w:rFonts w:ascii="Consolas" w:hAnsi="Consolas" w:cs="Consolas"/>
+          <w:color w:val="000000"/>
+          <w:sz w:val="20"/>
+          <w:szCs w:val="20"/>
+        </w:rPr>
+        <w:tab/>
+        <w:t xml:space="preserve">} </w:t>
+      </w:r>
+      <w:proofErr w:type="spellStart"/>
+      <w:r>
+        <w:rPr>
+          <w:rFonts w:ascii="Consolas" w:hAnsi="Consolas" w:cs="Consolas"/>
+          <w:b/>
+          <w:bCs/>
+          <w:color w:val="7F0055"/>
+          <w:sz w:val="20"/>
+          <w:szCs w:val="20"/>
+        </w:rPr>
+        <w:t>else</w:t>
+      </w:r>
+      <w:proofErr w:type="spellEnd"/>
+      <w:r>
+        <w:rPr>
+          <w:rFonts w:ascii="Consolas" w:hAnsi="Consolas" w:cs="Consolas"/>
+          <w:color w:val="000000"/>
+          <w:sz w:val="20"/>
+          <w:szCs w:val="20"/>
+        </w:rPr>
+        <w:t xml:space="preserve"> {</w:t>
+      </w:r>
+    </w:p>
+    <w:p>
+      <w:pPr>
+        <w:autoSpaceDE w:val="0"/>
+        <w:autoSpaceDN w:val="0"/>
+        <w:adjustRightInd w:val="0"/>
+        <w:spacing w:after="0" w:line="240" w:lineRule="auto"/>
+        <w:rPr>
+          <w:rFonts w:ascii="Consolas" w:hAnsi="Consolas" w:cs="Consolas"/>
+          <w:sz w:val="20"/>
+          <w:szCs w:val="20"/>
+        </w:rPr>
+      </w:pPr>
+      <w:r>
+        <w:rPr>
+          <w:rFonts w:ascii="Consolas" w:hAnsi="Consolas" w:cs="Consolas"/>
+          <w:color w:val="000000"/>
+          <w:sz w:val="20"/>
+          <w:szCs w:val="20"/>
+        </w:rPr>
+        <w:tab/>
+      </w:r>
+      <w:r>
+        <w:rPr>
+          <w:rFonts w:ascii="Consolas" w:hAnsi="Consolas" w:cs="Consolas"/>
+          <w:color w:val="000000"/>
+          <w:sz w:val="20"/>
+          <w:szCs w:val="20"/>
+        </w:rPr>
+        <w:tab/>
+      </w:r>
+      <w:r>
+        <w:rPr>
+          <w:rFonts w:ascii="Consolas" w:hAnsi="Consolas" w:cs="Consolas"/>
+          <w:color w:val="000000"/>
+          <w:sz w:val="20"/>
+          <w:szCs w:val="20"/>
+        </w:rPr>
+        <w:tab/>
+      </w:r>
+      <w:r>
+        <w:rPr>
+          <w:rFonts w:ascii="Consolas" w:hAnsi="Consolas" w:cs="Consolas"/>
+          <w:color w:val="000000"/>
+          <w:sz w:val="20"/>
+          <w:szCs w:val="20"/>
+        </w:rPr>
+        <w:tab/>
+      </w:r>
+      <w:proofErr w:type="spellStart"/>
+      <w:r>
+        <w:rPr>
+          <w:rFonts w:ascii="Consolas" w:hAnsi="Consolas" w:cs="Consolas"/>
+          <w:b/>
+          <w:bCs/>
+          <w:color w:val="7F0055"/>
+          <w:sz w:val="20"/>
+          <w:szCs w:val="20"/>
+        </w:rPr>
+        <w:t>return</w:t>
+      </w:r>
+      <w:proofErr w:type="spellEnd"/>
+      <w:r>
+        <w:rPr>
+          <w:rFonts w:ascii="Consolas" w:hAnsi="Consolas" w:cs="Consolas"/>
+          <w:color w:val="000000"/>
+          <w:sz w:val="20"/>
+          <w:szCs w:val="20"/>
+        </w:rPr>
+        <w:t xml:space="preserve"> </w:t>
+      </w:r>
+      <w:r>
+        <w:rPr>
+          <w:rFonts w:ascii="Consolas" w:hAnsi="Consolas" w:cs="Consolas"/>
+          <w:color w:val="0000C0"/>
+          <w:sz w:val="20"/>
+          <w:szCs w:val="20"/>
+        </w:rPr>
+        <w:t>PENA_INOCENCIA</w:t>
+      </w:r>
+      <w:r>
+        <w:rPr>
+          <w:rFonts w:ascii="Consolas" w:hAnsi="Consolas" w:cs="Consolas"/>
+          <w:color w:val="000000"/>
+          <w:sz w:val="20"/>
+          <w:szCs w:val="20"/>
+        </w:rPr>
+        <w:t>;</w:t>
+      </w:r>
+    </w:p>
+    <w:p>
+      <w:pPr>
+        <w:autoSpaceDE w:val="0"/>
+        <w:autoSpaceDN w:val="0"/>
+        <w:adjustRightInd w:val="0"/>
+        <w:spacing w:after="0" w:line="240" w:lineRule="auto"/>
+        <w:rPr>
+          <w:rFonts w:ascii="Consolas" w:hAnsi="Consolas" w:cs="Consolas"/>
+          <w:sz w:val="20"/>
+          <w:szCs w:val="20"/>
+        </w:rPr>
+      </w:pPr>
+      <w:r>
+        <w:rPr>
+          <w:rFonts w:ascii="Consolas" w:hAnsi="Consolas" w:cs="Consolas"/>
+          <w:color w:val="000000"/>
+          <w:sz w:val="20"/>
+          <w:szCs w:val="20"/>
+        </w:rPr>
+        <w:tab/>
+      </w:r>
+      <w:r>
+        <w:rPr>
+          <w:rFonts w:ascii="Consolas" w:hAnsi="Consolas" w:cs="Consolas"/>
+          <w:color w:val="000000"/>
+          <w:sz w:val="20"/>
+          <w:szCs w:val="20"/>
+        </w:rPr>
+        <w:tab/>
+      </w:r>
+      <w:r>
+        <w:rPr>
+          <w:rFonts w:ascii="Consolas" w:hAnsi="Consolas" w:cs="Consolas"/>
+          <w:color w:val="000000"/>
+          <w:sz w:val="20"/>
+          <w:szCs w:val="20"/>
+        </w:rPr>
+        <w:tab/>
+        <w:t>}</w:t>
+      </w:r>
+    </w:p>
+    <w:p>
+      <w:pPr>
+        <w:autoSpaceDE w:val="0"/>
+        <w:autoSpaceDN w:val="0"/>
+        <w:adjustRightInd w:val="0"/>
+        <w:spacing w:after="0" w:line="240" w:lineRule="auto"/>
+        <w:rPr>
+          <w:rFonts w:ascii="Consolas" w:hAnsi="Consolas" w:cs="Consolas"/>
+          <w:sz w:val="20"/>
+          <w:szCs w:val="20"/>
+        </w:rPr>
+      </w:pPr>
+      <w:r>
+        <w:rPr>
+          <w:rFonts w:ascii="Consolas" w:hAnsi="Consolas" w:cs="Consolas"/>
+          <w:color w:val="000000"/>
+          <w:sz w:val="20"/>
+          <w:szCs w:val="20"/>
+        </w:rPr>
+        <w:tab/>
+      </w:r>
+      <w:r>
+        <w:rPr>
+          <w:rFonts w:ascii="Consolas" w:hAnsi="Consolas" w:cs="Consolas"/>
+          <w:color w:val="000000"/>
+          <w:sz w:val="20"/>
+          <w:szCs w:val="20"/>
+        </w:rPr>
+        <w:tab/>
+        <w:t xml:space="preserve">} </w:t>
+      </w:r>
+      <w:proofErr w:type="spellStart"/>
+      <w:r>
+        <w:rPr>
+          <w:rFonts w:ascii="Consolas" w:hAnsi="Consolas" w:cs="Consolas"/>
+          <w:b/>
+          <w:bCs/>
+          <w:color w:val="7F0055"/>
+          <w:sz w:val="20"/>
+          <w:szCs w:val="20"/>
+        </w:rPr>
+        <w:t>else</w:t>
+      </w:r>
+      <w:proofErr w:type="spellEnd"/>
+      <w:r>
+        <w:rPr>
+          <w:rFonts w:ascii="Consolas" w:hAnsi="Consolas" w:cs="Consolas"/>
+          <w:color w:val="000000"/>
+          <w:sz w:val="20"/>
+          <w:szCs w:val="20"/>
+        </w:rPr>
+        <w:t xml:space="preserve"> {</w:t>
+      </w:r>
+    </w:p>
+    <w:p>
+      <w:pPr>
+        <w:autoSpaceDE w:val="0"/>
+        <w:autoSpaceDN w:val="0"/>
+        <w:adjustRightInd w:val="0"/>
+        <w:spacing w:after="0" w:line="240" w:lineRule="auto"/>
+        <w:rPr>
+          <w:rFonts w:ascii="Consolas" w:hAnsi="Consolas" w:cs="Consolas"/>
+          <w:sz w:val="20"/>
+          <w:szCs w:val="20"/>
+        </w:rPr>
+      </w:pPr>
+      <w:r>
+        <w:rPr>
+          <w:rFonts w:ascii="Consolas" w:hAnsi="Consolas" w:cs="Consolas"/>
+          <w:color w:val="000000"/>
+          <w:sz w:val="20"/>
+          <w:szCs w:val="20"/>
+        </w:rPr>
+        <w:tab/>
+      </w:r>
+      <w:r>
+        <w:rPr>
+          <w:rFonts w:ascii="Consolas" w:hAnsi="Consolas" w:cs="Consolas"/>
+          <w:color w:val="000000"/>
+          <w:sz w:val="20"/>
+          <w:szCs w:val="20"/>
+        </w:rPr>
+        <w:tab/>
+      </w:r>
+      <w:r>
+        <w:rPr>
+          <w:rFonts w:ascii="Consolas" w:hAnsi="Consolas" w:cs="Consolas"/>
+          <w:color w:val="000000"/>
+          <w:sz w:val="20"/>
+          <w:szCs w:val="20"/>
+        </w:rPr>
+        <w:tab/>
+      </w:r>
+      <w:proofErr w:type="spellStart"/>
+      <w:r>
+        <w:rPr>
+          <w:rFonts w:ascii="Consolas" w:hAnsi="Consolas" w:cs="Consolas"/>
+          <w:b/>
+          <w:bCs/>
+          <w:color w:val="7F0055"/>
+          <w:sz w:val="20"/>
+          <w:szCs w:val="20"/>
+        </w:rPr>
+        <w:t>if</w:t>
+      </w:r>
+      <w:proofErr w:type="spellEnd"/>
+      <w:r>
+        <w:rPr>
+          <w:rFonts w:ascii="Consolas" w:hAnsi="Consolas" w:cs="Consolas"/>
+          <w:color w:val="000000"/>
+          <w:sz w:val="20"/>
+          <w:szCs w:val="20"/>
+        </w:rPr>
+        <w:t xml:space="preserve"> (</w:t>
+      </w:r>
+      <w:proofErr w:type="spellStart"/>
+      <w:r>
+        <w:rPr>
+          <w:rFonts w:ascii="Consolas" w:hAnsi="Consolas" w:cs="Consolas"/>
+          <w:color w:val="6A3E3E"/>
+          <w:sz w:val="20"/>
+          <w:szCs w:val="20"/>
+        </w:rPr>
+        <w:t>respostaPrisioneiroB</w:t>
+      </w:r>
+      <w:proofErr w:type="spellEnd"/>
+      <w:r>
+        <w:rPr>
+          <w:rFonts w:ascii="Consolas" w:hAnsi="Consolas" w:cs="Consolas"/>
+          <w:color w:val="000000"/>
+          <w:sz w:val="20"/>
+          <w:szCs w:val="20"/>
+        </w:rPr>
+        <w:t xml:space="preserve"> == </w:t>
+      </w:r>
+      <w:proofErr w:type="spellStart"/>
+      <w:r>
+        <w:rPr>
+          <w:rFonts w:ascii="Consolas" w:hAnsi="Consolas" w:cs="Consolas"/>
+          <w:color w:val="000000"/>
+          <w:sz w:val="20"/>
+          <w:szCs w:val="20"/>
+          <w:u w:val="single"/>
+        </w:rPr>
+        <w:t>Resposta</w:t>
+      </w:r>
+      <w:r>
+        <w:rPr>
+          <w:rFonts w:ascii="Consolas" w:hAnsi="Consolas" w:cs="Consolas"/>
+          <w:color w:val="000000"/>
+          <w:sz w:val="20"/>
+          <w:szCs w:val="20"/>
+        </w:rPr>
+        <w:t>.DELACAO</w:t>
+      </w:r>
+      <w:proofErr w:type="spellEnd"/>
+      <w:r>
+        <w:rPr>
+          <w:rFonts w:ascii="Consolas" w:hAnsi="Consolas" w:cs="Consolas"/>
+          <w:color w:val="000000"/>
+          <w:sz w:val="20"/>
+          <w:szCs w:val="20"/>
+        </w:rPr>
+        <w:t>) {</w:t>
+      </w:r>
+    </w:p>
+    <w:p>
+      <w:pPr>
+        <w:autoSpaceDE w:val="0"/>
+        <w:autoSpaceDN w:val="0"/>
+        <w:adjustRightInd w:val="0"/>
+        <w:spacing w:after="0" w:line="240" w:lineRule="auto"/>
+        <w:rPr>
+          <w:rFonts w:ascii="Consolas" w:hAnsi="Consolas" w:cs="Consolas"/>
+          <w:sz w:val="20"/>
+          <w:szCs w:val="20"/>
+        </w:rPr>
+      </w:pPr>
+      <w:r>
+        <w:rPr>
+          <w:rFonts w:ascii="Consolas" w:hAnsi="Consolas" w:cs="Consolas"/>
+          <w:color w:val="000000"/>
+          <w:sz w:val="20"/>
+          <w:szCs w:val="20"/>
+        </w:rPr>
+        <w:tab/>
+      </w:r>
+      <w:r>
+        <w:rPr>
+          <w:rFonts w:ascii="Consolas" w:hAnsi="Consolas" w:cs="Consolas"/>
+          <w:color w:val="000000"/>
+          <w:sz w:val="20"/>
+          <w:szCs w:val="20"/>
+        </w:rPr>
+        <w:tab/>
+      </w:r>
+      <w:r>
+        <w:rPr>
+          <w:rFonts w:ascii="Consolas" w:hAnsi="Consolas" w:cs="Consolas"/>
+          <w:color w:val="000000"/>
+          <w:sz w:val="20"/>
+          <w:szCs w:val="20"/>
+        </w:rPr>
+        <w:tab/>
+      </w:r>
+      <w:r>
+        <w:rPr>
+          <w:rFonts w:ascii="Consolas" w:hAnsi="Consolas" w:cs="Consolas"/>
+          <w:color w:val="000000"/>
+          <w:sz w:val="20"/>
+          <w:szCs w:val="20"/>
+        </w:rPr>
+        <w:tab/>
+      </w:r>
+      <w:proofErr w:type="spellStart"/>
+      <w:r>
+        <w:rPr>
+          <w:rFonts w:ascii="Consolas" w:hAnsi="Consolas" w:cs="Consolas"/>
+          <w:b/>
+          <w:bCs/>
+          <w:color w:val="7F0055"/>
+          <w:sz w:val="20"/>
+          <w:szCs w:val="20"/>
+        </w:rPr>
+        <w:t>return</w:t>
+      </w:r>
+      <w:proofErr w:type="spellEnd"/>
+      <w:r>
+        <w:rPr>
+          <w:rFonts w:ascii="Consolas" w:hAnsi="Consolas" w:cs="Consolas"/>
+          <w:color w:val="000000"/>
+          <w:sz w:val="20"/>
+          <w:szCs w:val="20"/>
+        </w:rPr>
+        <w:t xml:space="preserve"> </w:t>
+      </w:r>
+      <w:r>
+        <w:rPr>
+          <w:rFonts w:ascii="Consolas" w:hAnsi="Consolas" w:cs="Consolas"/>
+          <w:color w:val="0000C0"/>
+          <w:sz w:val="20"/>
+          <w:szCs w:val="20"/>
+        </w:rPr>
+        <w:t>PENA_CONDENACAO_INDIVIDUAL</w:t>
+      </w:r>
+      <w:r>
+        <w:rPr>
+          <w:rFonts w:ascii="Consolas" w:hAnsi="Consolas" w:cs="Consolas"/>
+          <w:color w:val="000000"/>
+          <w:sz w:val="20"/>
+          <w:szCs w:val="20"/>
+        </w:rPr>
+        <w:t>;</w:t>
+      </w:r>
+    </w:p>
+    <w:p>
+      <w:pPr>
+        <w:autoSpaceDE w:val="0"/>
+        <w:autoSpaceDN w:val="0"/>
+        <w:adjustRightInd w:val="0"/>
+        <w:spacing w:after="0" w:line="240" w:lineRule="auto"/>
+        <w:rPr>
+          <w:rFonts w:ascii="Consolas" w:hAnsi="Consolas" w:cs="Consolas"/>
+          <w:sz w:val="20"/>
+          <w:szCs w:val="20"/>
+        </w:rPr>
+      </w:pPr>
+      <w:r>
+        <w:rPr>
+          <w:rFonts w:ascii="Consolas" w:hAnsi="Consolas" w:cs="Consolas"/>
+          <w:color w:val="000000"/>
+          <w:sz w:val="20"/>
+          <w:szCs w:val="20"/>
+        </w:rPr>
+        <w:tab/>
+      </w:r>
+      <w:r>
+        <w:rPr>
+          <w:rFonts w:ascii="Consolas" w:hAnsi="Consolas" w:cs="Consolas"/>
+          <w:color w:val="000000"/>
+          <w:sz w:val="20"/>
+          <w:szCs w:val="20"/>
+        </w:rPr>
+        <w:tab/>
+      </w:r>
+      <w:r>
+        <w:rPr>
+          <w:rFonts w:ascii="Consolas" w:hAnsi="Consolas" w:cs="Consolas"/>
+          <w:color w:val="000000"/>
+          <w:sz w:val="20"/>
+          <w:szCs w:val="20"/>
+        </w:rPr>
+        <w:tab/>
+        <w:t xml:space="preserve">} </w:t>
+      </w:r>
+      <w:proofErr w:type="spellStart"/>
+      <w:r>
+        <w:rPr>
+          <w:rFonts w:ascii="Consolas" w:hAnsi="Consolas" w:cs="Consolas"/>
+          <w:b/>
+          <w:bCs/>
+          <w:color w:val="7F0055"/>
+          <w:sz w:val="20"/>
+          <w:szCs w:val="20"/>
+        </w:rPr>
+        <w:t>else</w:t>
+      </w:r>
+      <w:proofErr w:type="spellEnd"/>
+      <w:r>
+        <w:rPr>
+          <w:rFonts w:ascii="Consolas" w:hAnsi="Consolas" w:cs="Consolas"/>
+          <w:color w:val="000000"/>
+          <w:sz w:val="20"/>
+          <w:szCs w:val="20"/>
+        </w:rPr>
+        <w:t xml:space="preserve"> {</w:t>
+      </w:r>
+    </w:p>
+    <w:p>
+      <w:pPr>
+        <w:autoSpaceDE w:val="0"/>
+        <w:autoSpaceDN w:val="0"/>
+        <w:adjustRightInd w:val="0"/>
+        <w:spacing w:after="0" w:line="240" w:lineRule="auto"/>
+        <w:rPr>
+          <w:rFonts w:ascii="Consolas" w:hAnsi="Consolas" w:cs="Consolas"/>
+          <w:sz w:val="20"/>
+          <w:szCs w:val="20"/>
+        </w:rPr>
+      </w:pPr>
+      <w:r>
+        <w:rPr>
+          <w:rFonts w:ascii="Consolas" w:hAnsi="Consolas" w:cs="Consolas"/>
+          <w:color w:val="000000"/>
+          <w:sz w:val="20"/>
+          <w:szCs w:val="20"/>
+        </w:rPr>
+        <w:tab/>
+      </w:r>
+      <w:r>
+        <w:rPr>
+          <w:rFonts w:ascii="Consolas" w:hAnsi="Consolas" w:cs="Consolas"/>
+          <w:color w:val="000000"/>
+          <w:sz w:val="20"/>
+          <w:szCs w:val="20"/>
+        </w:rPr>
+        <w:tab/>
+      </w:r>
+      <w:r>
+        <w:rPr>
+          <w:rFonts w:ascii="Consolas" w:hAnsi="Consolas" w:cs="Consolas"/>
+          <w:color w:val="000000"/>
+          <w:sz w:val="20"/>
+          <w:szCs w:val="20"/>
+        </w:rPr>
+        <w:tab/>
+      </w:r>
+      <w:r>
+        <w:rPr>
+          <w:rFonts w:ascii="Consolas" w:hAnsi="Consolas" w:cs="Consolas"/>
+          <w:color w:val="000000"/>
+          <w:sz w:val="20"/>
+          <w:szCs w:val="20"/>
+        </w:rPr>
+        <w:tab/>
+      </w:r>
+      <w:proofErr w:type="spellStart"/>
+      <w:r>
+        <w:rPr>
+          <w:rFonts w:ascii="Consolas" w:hAnsi="Consolas" w:cs="Consolas"/>
+          <w:b/>
+          <w:bCs/>
+          <w:color w:val="7F0055"/>
+          <w:sz w:val="20"/>
+          <w:szCs w:val="20"/>
+        </w:rPr>
+        <w:t>return</w:t>
+      </w:r>
+      <w:proofErr w:type="spellEnd"/>
+      <w:r>
+        <w:rPr>
+          <w:rFonts w:ascii="Consolas" w:hAnsi="Consolas" w:cs="Consolas"/>
+          <w:color w:val="000000"/>
+          <w:sz w:val="20"/>
+          <w:szCs w:val="20"/>
+        </w:rPr>
+        <w:t xml:space="preserve"> </w:t>
+      </w:r>
+      <w:r>
+        <w:rPr>
+          <w:rFonts w:ascii="Consolas" w:hAnsi="Consolas" w:cs="Consolas"/>
+          <w:color w:val="0000C0"/>
+          <w:sz w:val="20"/>
+          <w:szCs w:val="20"/>
+        </w:rPr>
+        <w:t>PENA_CONDENACAO_CUMPLICES</w:t>
+      </w:r>
+      <w:r>
+        <w:rPr>
+          <w:rFonts w:ascii="Consolas" w:hAnsi="Consolas" w:cs="Consolas"/>
+          <w:color w:val="000000"/>
+          <w:sz w:val="20"/>
+          <w:szCs w:val="20"/>
+        </w:rPr>
+        <w:t>;</w:t>
+      </w:r>
+    </w:p>
+    <w:p>
+      <w:pPr>
+        <w:autoSpaceDE w:val="0"/>
+        <w:autoSpaceDN w:val="0"/>
+        <w:adjustRightInd w:val="0"/>
+        <w:spacing w:after="0" w:line="240" w:lineRule="auto"/>
+        <w:rPr>
+          <w:rFonts w:ascii="Consolas" w:hAnsi="Consolas" w:cs="Consolas"/>
+          <w:sz w:val="20"/>
+          <w:szCs w:val="20"/>
+        </w:rPr>
+      </w:pPr>
+      <w:r>
+        <w:rPr>
+          <w:rFonts w:ascii="Consolas" w:hAnsi="Consolas" w:cs="Consolas"/>
+          <w:color w:val="000000"/>
+          <w:sz w:val="20"/>
+          <w:szCs w:val="20"/>
+        </w:rPr>
+        <w:tab/>
+      </w:r>
+      <w:r>
+        <w:rPr>
+          <w:rFonts w:ascii="Consolas" w:hAnsi="Consolas" w:cs="Consolas"/>
+          <w:color w:val="000000"/>
+          <w:sz w:val="20"/>
+          <w:szCs w:val="20"/>
+        </w:rPr>
+        <w:tab/>
+      </w:r>
+      <w:r>
+        <w:rPr>
+          <w:rFonts w:ascii="Consolas" w:hAnsi="Consolas" w:cs="Consolas"/>
+          <w:color w:val="000000"/>
+          <w:sz w:val="20"/>
+          <w:szCs w:val="20"/>
+        </w:rPr>
+        <w:tab/>
+        <w:t>}</w:t>
+      </w:r>
+    </w:p>
+    <w:p>
+      <w:pPr>
+        <w:autoSpaceDE w:val="0"/>
+        <w:autoSpaceDN w:val="0"/>
+        <w:adjustRightInd w:val="0"/>
+        <w:spacing w:after="0" w:line="240" w:lineRule="auto"/>
+        <w:rPr>
+          <w:rFonts w:ascii="Consolas" w:hAnsi="Consolas" w:cs="Consolas"/>
+          <w:sz w:val="20"/>
+          <w:szCs w:val="20"/>
+        </w:rPr>
+      </w:pPr>
+      <w:r>
+        <w:rPr>
+          <w:rFonts w:ascii="Consolas" w:hAnsi="Consolas" w:cs="Consolas"/>
+          <w:color w:val="000000"/>
+          <w:sz w:val="20"/>
+          <w:szCs w:val="20"/>
+        </w:rPr>
+        <w:tab/>
+      </w:r>
+      <w:r>
+        <w:rPr>
+          <w:rFonts w:ascii="Consolas" w:hAnsi="Consolas" w:cs="Consolas"/>
+          <w:color w:val="000000"/>
+          <w:sz w:val="20"/>
+          <w:szCs w:val="20"/>
+        </w:rPr>
+        <w:tab/>
+        <w:t>}</w:t>
+      </w:r>
+    </w:p>
+    <w:p>
+      <w:pPr>
+        <w:autoSpaceDE w:val="0"/>
+        <w:autoSpaceDN w:val="0"/>
+        <w:adjustRightInd w:val="0"/>
+        <w:spacing w:after="0" w:line="240" w:lineRule="auto"/>
+        <w:rPr>
+          <w:rFonts w:ascii="Consolas" w:hAnsi="Consolas" w:cs="Consolas"/>
+          <w:sz w:val="20"/>
+          <w:szCs w:val="20"/>
+        </w:rPr>
+      </w:pPr>
+      <w:r>
+        <w:rPr>
+          <w:rFonts w:ascii="Consolas" w:hAnsi="Consolas" w:cs="Consolas"/>
+          <w:color w:val="000000"/>
+          <w:sz w:val="20"/>
+          <w:szCs w:val="20"/>
+        </w:rPr>
+        <w:tab/>
+        <w:t>}</w:t>
+      </w:r>
+    </w:p>
+    <w:p>
+      <w:r>
+        <w:rPr>
+          <w:rFonts w:ascii="Consolas" w:hAnsi="Consolas" w:cs="Consolas"/>
+          <w:color w:val="000000"/>
+          <w:sz w:val="20"/>
+          <w:szCs w:val="20"/>
+        </w:rPr>
+        <w:t>}</w:t>
+      </w:r>
+    </w:p>
+    <w:p>
+      <w:pPr>
+        <w:rPr>
+          <w:u w:val="single"/>
+        </w:rPr>
+      </w:pPr>
+    </w:p>
+    <w:p>
+      <w:pPr>
+        <w:rPr>
+          <w:u w:val="single"/>
+        </w:rPr>
+      </w:pPr>
+    </w:p>
+    <w:p>
+      <w:r>
+        <w:rPr>
+          <w:u w:val="single"/>
+        </w:rPr>
+        <w:lastRenderedPageBreak/>
+        <w:t>3</w:t>
+      </w:r>
+      <w:r>
+        <w:t>) Classe concertada, mas continua exibindo o seguinte erro:</w:t>
+      </w:r>
+    </w:p>
+    <w:p>
+      <w:pPr>
+        <w:rPr>
+          <w:color w:val="FF0000"/>
+        </w:rPr>
+      </w:pPr>
+      <w:r>
+        <w:rPr>
+          <w:color w:val="FF0000"/>
+        </w:rPr>
+        <w:t xml:space="preserve">The </w:t>
+      </w:r>
+      <w:proofErr w:type="spellStart"/>
+      <w:r>
+        <w:rPr>
+          <w:color w:val="FF0000"/>
+        </w:rPr>
+        <w:t>method</w:t>
+      </w:r>
+      <w:proofErr w:type="spellEnd"/>
+      <w:r>
+        <w:rPr>
+          <w:color w:val="FF0000"/>
+        </w:rPr>
+        <w:t xml:space="preserve"> </w:t>
+      </w:r>
+      <w:proofErr w:type="spellStart"/>
+      <w:proofErr w:type="gramStart"/>
+      <w:r>
+        <w:rPr>
+          <w:color w:val="FF0000"/>
+        </w:rPr>
+        <w:t>calculaPena</w:t>
+      </w:r>
+      <w:proofErr w:type="spellEnd"/>
+      <w:r>
+        <w:rPr>
+          <w:color w:val="FF0000"/>
+        </w:rPr>
+        <w:t>(</w:t>
+      </w:r>
+      <w:proofErr w:type="spellStart"/>
+      <w:proofErr w:type="gramEnd"/>
+      <w:r>
+        <w:rPr>
+          <w:color w:val="FF0000"/>
+        </w:rPr>
+        <w:t>JulgamentoPrisioneiro.Resposta</w:t>
+      </w:r>
+      <w:proofErr w:type="spellEnd"/>
+      <w:r>
+        <w:rPr>
+          <w:color w:val="FF0000"/>
+        </w:rPr>
+        <w:t xml:space="preserve">, </w:t>
+      </w:r>
+      <w:proofErr w:type="spellStart"/>
+      <w:r>
+        <w:rPr>
+          <w:color w:val="FF0000"/>
+        </w:rPr>
+        <w:t>JulgamentoPrisioneiro.Resposta</w:t>
+      </w:r>
+      <w:proofErr w:type="spellEnd"/>
+      <w:r>
+        <w:rPr>
+          <w:color w:val="FF0000"/>
+        </w:rPr>
+        <w:t xml:space="preserve">) </w:t>
+      </w:r>
+      <w:r>
+        <w:rPr>
+          <w:color w:val="FF0000"/>
+        </w:rPr>
+        <w:t xml:space="preserve">in </w:t>
+      </w:r>
+      <w:proofErr w:type="spellStart"/>
+      <w:r>
+        <w:rPr>
+          <w:color w:val="FF0000"/>
+        </w:rPr>
+        <w:t>the</w:t>
+      </w:r>
+      <w:proofErr w:type="spellEnd"/>
+      <w:r>
+        <w:rPr>
+          <w:color w:val="FF0000"/>
+        </w:rPr>
+        <w:t xml:space="preserve"> </w:t>
+      </w:r>
+      <w:proofErr w:type="spellStart"/>
+      <w:r>
+        <w:rPr>
+          <w:color w:val="FF0000"/>
+        </w:rPr>
+        <w:t>type</w:t>
+      </w:r>
+      <w:proofErr w:type="spellEnd"/>
+      <w:r>
+        <w:rPr>
+          <w:color w:val="FF0000"/>
+        </w:rPr>
+        <w:t xml:space="preserve"> </w:t>
+      </w:r>
+      <w:proofErr w:type="spellStart"/>
+      <w:r>
+        <w:rPr>
+          <w:color w:val="FF0000"/>
+        </w:rPr>
+        <w:t>JulgamnetoPrisioneiro</w:t>
+      </w:r>
+      <w:proofErr w:type="spellEnd"/>
+      <w:r>
+        <w:rPr>
+          <w:color w:val="FF0000"/>
+        </w:rPr>
+        <w:t xml:space="preserve"> </w:t>
+      </w:r>
+      <w:proofErr w:type="spellStart"/>
+      <w:r>
+        <w:rPr>
+          <w:color w:val="FF0000"/>
+        </w:rPr>
+        <w:t>is</w:t>
+      </w:r>
+      <w:proofErr w:type="spellEnd"/>
+      <w:r>
+        <w:rPr>
+          <w:color w:val="FF0000"/>
+        </w:rPr>
+        <w:t xml:space="preserve"> </w:t>
+      </w:r>
+      <w:proofErr w:type="spellStart"/>
+      <w:r>
+        <w:rPr>
+          <w:color w:val="FF0000"/>
+        </w:rPr>
+        <w:t>not</w:t>
+      </w:r>
+      <w:proofErr w:type="spellEnd"/>
+      <w:r>
+        <w:rPr>
+          <w:color w:val="FF0000"/>
+        </w:rPr>
+        <w:t xml:space="preserve"> </w:t>
+      </w:r>
+      <w:proofErr w:type="spellStart"/>
+      <w:r>
+        <w:rPr>
+          <w:color w:val="FF0000"/>
+        </w:rPr>
+        <w:t>applicable</w:t>
+      </w:r>
+      <w:proofErr w:type="spellEnd"/>
+      <w:r>
+        <w:rPr>
+          <w:color w:val="FF0000"/>
+        </w:rPr>
+        <w:t xml:space="preserve"> for </w:t>
+      </w:r>
+      <w:proofErr w:type="spellStart"/>
+      <w:r>
+        <w:rPr>
+          <w:color w:val="FF0000"/>
+        </w:rPr>
+        <w:t>the</w:t>
+      </w:r>
+      <w:proofErr w:type="spellEnd"/>
+      <w:r>
+        <w:rPr>
+          <w:color w:val="FF0000"/>
+        </w:rPr>
+        <w:t xml:space="preserve"> </w:t>
+      </w:r>
+      <w:proofErr w:type="spellStart"/>
+      <w:r>
+        <w:rPr>
+          <w:color w:val="FF0000"/>
+        </w:rPr>
+        <w:t>arguments</w:t>
+      </w:r>
+      <w:proofErr w:type="spellEnd"/>
+      <w:r>
+        <w:rPr>
+          <w:color w:val="FF0000"/>
+        </w:rPr>
+        <w:t xml:space="preserve"> (</w:t>
+      </w:r>
+      <w:proofErr w:type="spellStart"/>
+      <w:r>
+        <w:rPr>
+          <w:color w:val="FF0000"/>
+        </w:rPr>
+        <w:t>String</w:t>
+      </w:r>
+      <w:proofErr w:type="spellEnd"/>
+      <w:r>
+        <w:rPr>
+          <w:color w:val="FF0000"/>
+        </w:rPr>
+        <w:t xml:space="preserve">, </w:t>
+      </w:r>
+      <w:proofErr w:type="spellStart"/>
+      <w:r>
+        <w:rPr>
+          <w:color w:val="FF0000"/>
+        </w:rPr>
+        <w:t>String</w:t>
+      </w:r>
+      <w:proofErr w:type="spellEnd"/>
+      <w:r>
+        <w:rPr>
+          <w:color w:val="FF0000"/>
+        </w:rPr>
+        <w:t>)</w:t>
+      </w:r>
+    </w:p>
+    <w:p>
+      <w:pPr>
+        <w:rPr>
+          <w:color w:val="FF0000"/>
+        </w:rPr>
+      </w:pPr>
+    </w:p>
+    <w:p>
+      <w:r>
+        <w:t>Classe arrumada:</w:t>
+      </w:r>
+    </w:p>
+    <w:p>
+      <w:pPr>
+        <w:autoSpaceDE w:val="0"/>
+        <w:autoSpaceDN w:val="0"/>
+        <w:adjustRightInd w:val="0"/>
+        <w:spacing w:after="0" w:line="240" w:lineRule="auto"/>
+        <w:rPr>
+          <w:rFonts w:ascii="Consolas" w:hAnsi="Consolas" w:cs="Consolas"/>
+          <w:sz w:val="20"/>
+          <w:szCs w:val="20"/>
+        </w:rPr>
+      </w:pPr>
+      <w:proofErr w:type="spellStart"/>
+      <w:r>
+        <w:rPr>
+          <w:rFonts w:ascii="Consolas" w:hAnsi="Consolas" w:cs="Consolas"/>
+          <w:b/>
+          <w:bCs/>
+          <w:color w:val="7F0055"/>
+          <w:sz w:val="20"/>
+          <w:szCs w:val="20"/>
+        </w:rPr>
+        <w:t>public</w:t>
+      </w:r>
+      <w:proofErr w:type="spellEnd"/>
+      <w:r>
+        <w:rPr>
+          <w:rFonts w:ascii="Consolas" w:hAnsi="Consolas" w:cs="Consolas"/>
+          <w:color w:val="000000"/>
+          <w:sz w:val="20"/>
+          <w:szCs w:val="20"/>
+        </w:rPr>
+        <w:t xml:space="preserve"> </w:t>
+      </w:r>
+      <w:proofErr w:type="spellStart"/>
+      <w:r>
+        <w:rPr>
+          <w:rFonts w:ascii="Consolas" w:hAnsi="Consolas" w:cs="Consolas"/>
+          <w:b/>
+          <w:bCs/>
+          <w:color w:val="7F0055"/>
+          <w:sz w:val="20"/>
+          <w:szCs w:val="20"/>
+        </w:rPr>
+        <w:t>class</w:t>
+      </w:r>
+      <w:proofErr w:type="spellEnd"/>
+      <w:r>
+        <w:rPr>
+          <w:rFonts w:ascii="Consolas" w:hAnsi="Consolas" w:cs="Consolas"/>
+          <w:color w:val="000000"/>
+          <w:sz w:val="20"/>
+          <w:szCs w:val="20"/>
+        </w:rPr>
+        <w:t xml:space="preserve"> </w:t>
+      </w:r>
+      <w:proofErr w:type="spellStart"/>
+      <w:r>
+        <w:rPr>
+          <w:rFonts w:ascii="Consolas" w:hAnsi="Consolas" w:cs="Consolas"/>
+          <w:color w:val="000000"/>
+          <w:sz w:val="20"/>
+          <w:szCs w:val="20"/>
+        </w:rPr>
+        <w:t>JulgamentoPrisioneiro</w:t>
+      </w:r>
+      <w:proofErr w:type="spellEnd"/>
+      <w:r>
+        <w:rPr>
+          <w:rFonts w:ascii="Consolas" w:hAnsi="Consolas" w:cs="Consolas"/>
+          <w:color w:val="000000"/>
+          <w:sz w:val="20"/>
+          <w:szCs w:val="20"/>
+        </w:rPr>
+        <w:t xml:space="preserve"> {</w:t>
+      </w:r>
+    </w:p>
+    <w:p>
+      <w:pPr>
+        <w:autoSpaceDE w:val="0"/>
+        <w:autoSpaceDN w:val="0"/>
+        <w:adjustRightInd w:val="0"/>
+        <w:spacing w:after="0" w:line="240" w:lineRule="auto"/>
+        <w:rPr>
+          <w:rFonts w:ascii="Consolas" w:hAnsi="Consolas" w:cs="Consolas"/>
+          <w:sz w:val="20"/>
+          <w:szCs w:val="20"/>
+        </w:rPr>
+      </w:pPr>
+      <w:r>
+        <w:rPr>
+          <w:rFonts w:ascii="Consolas" w:hAnsi="Consolas" w:cs="Consolas"/>
+          <w:color w:val="000000"/>
+          <w:sz w:val="20"/>
+          <w:szCs w:val="20"/>
+        </w:rPr>
+        <w:tab/>
+      </w:r>
+      <w:proofErr w:type="spellStart"/>
+      <w:r>
+        <w:rPr>
+          <w:rFonts w:ascii="Consolas" w:hAnsi="Consolas" w:cs="Consolas"/>
+          <w:b/>
+          <w:bCs/>
+          <w:color w:val="7F0055"/>
+          <w:sz w:val="20"/>
+          <w:szCs w:val="20"/>
+        </w:rPr>
+        <w:t>private</w:t>
+      </w:r>
+      <w:proofErr w:type="spellEnd"/>
+      <w:r>
+        <w:rPr>
+          <w:rFonts w:ascii="Consolas" w:hAnsi="Consolas" w:cs="Consolas"/>
+          <w:color w:val="000000"/>
+          <w:sz w:val="20"/>
+          <w:szCs w:val="20"/>
+        </w:rPr>
+        <w:t xml:space="preserve"> </w:t>
+      </w:r>
+      <w:proofErr w:type="spellStart"/>
+      <w:r>
+        <w:rPr>
+          <w:rFonts w:ascii="Consolas" w:hAnsi="Consolas" w:cs="Consolas"/>
+          <w:b/>
+          <w:bCs/>
+          <w:color w:val="7F0055"/>
+          <w:sz w:val="20"/>
+          <w:szCs w:val="20"/>
+        </w:rPr>
+        <w:t>int</w:t>
+      </w:r>
+      <w:proofErr w:type="spellEnd"/>
+      <w:r>
+        <w:rPr>
+          <w:rFonts w:ascii="Consolas" w:hAnsi="Consolas" w:cs="Consolas"/>
+          <w:color w:val="000000"/>
+          <w:sz w:val="20"/>
+          <w:szCs w:val="20"/>
+        </w:rPr>
+        <w:t xml:space="preserve"> </w:t>
+      </w:r>
+      <w:r>
+        <w:rPr>
+          <w:rFonts w:ascii="Consolas" w:hAnsi="Consolas" w:cs="Consolas"/>
+          <w:color w:val="0000C0"/>
+          <w:sz w:val="20"/>
+          <w:szCs w:val="20"/>
+        </w:rPr>
+        <w:t>PENA_INOCENCIA</w:t>
+      </w:r>
+      <w:r>
+        <w:rPr>
+          <w:rFonts w:ascii="Consolas" w:hAnsi="Consolas" w:cs="Consolas"/>
+          <w:color w:val="000000"/>
+          <w:sz w:val="20"/>
+          <w:szCs w:val="20"/>
+        </w:rPr>
+        <w:t xml:space="preserve"> = 13;</w:t>
+      </w:r>
+    </w:p>
+    <w:p>
+      <w:pPr>
+        <w:autoSpaceDE w:val="0"/>
+        <w:autoSpaceDN w:val="0"/>
+        <w:adjustRightInd w:val="0"/>
+        <w:spacing w:after="0" w:line="240" w:lineRule="auto"/>
+        <w:rPr>
+          <w:rFonts w:ascii="Consolas" w:hAnsi="Consolas" w:cs="Consolas"/>
+          <w:sz w:val="20"/>
+          <w:szCs w:val="20"/>
+        </w:rPr>
+      </w:pPr>
+      <w:r>
+        <w:rPr>
+          <w:rFonts w:ascii="Consolas" w:hAnsi="Consolas" w:cs="Consolas"/>
+          <w:color w:val="000000"/>
+          <w:sz w:val="20"/>
+          <w:szCs w:val="20"/>
+        </w:rPr>
+        <w:tab/>
+      </w:r>
+      <w:proofErr w:type="spellStart"/>
+      <w:r>
+        <w:rPr>
+          <w:rFonts w:ascii="Consolas" w:hAnsi="Consolas" w:cs="Consolas"/>
+          <w:b/>
+          <w:bCs/>
+          <w:color w:val="7F0055"/>
+          <w:sz w:val="20"/>
+          <w:szCs w:val="20"/>
+        </w:rPr>
+        <w:t>private</w:t>
+      </w:r>
+      <w:proofErr w:type="spellEnd"/>
+      <w:r>
+        <w:rPr>
+          <w:rFonts w:ascii="Consolas" w:hAnsi="Consolas" w:cs="Consolas"/>
+          <w:color w:val="000000"/>
+          <w:sz w:val="20"/>
+          <w:szCs w:val="20"/>
+        </w:rPr>
+        <w:t xml:space="preserve"> </w:t>
+      </w:r>
+      <w:proofErr w:type="spellStart"/>
+      <w:r>
+        <w:rPr>
+          <w:rFonts w:ascii="Consolas" w:hAnsi="Consolas" w:cs="Consolas"/>
+          <w:b/>
+          <w:bCs/>
+          <w:color w:val="7F0055"/>
+          <w:sz w:val="20"/>
+          <w:szCs w:val="20"/>
+        </w:rPr>
+        <w:t>int</w:t>
+      </w:r>
+      <w:proofErr w:type="spellEnd"/>
+      <w:r>
+        <w:rPr>
+          <w:rFonts w:ascii="Consolas" w:hAnsi="Consolas" w:cs="Consolas"/>
+          <w:color w:val="000000"/>
+          <w:sz w:val="20"/>
+          <w:szCs w:val="20"/>
+        </w:rPr>
+        <w:t xml:space="preserve"> </w:t>
+      </w:r>
+      <w:r>
+        <w:rPr>
+          <w:rFonts w:ascii="Consolas" w:hAnsi="Consolas" w:cs="Consolas"/>
+          <w:color w:val="0000C0"/>
+          <w:sz w:val="20"/>
+          <w:szCs w:val="20"/>
+        </w:rPr>
+        <w:t>PENA_CONDENACAO_</w:t>
+      </w:r>
+      <w:proofErr w:type="gramStart"/>
+      <w:r>
+        <w:rPr>
+          <w:rFonts w:ascii="Consolas" w:hAnsi="Consolas" w:cs="Consolas"/>
+          <w:color w:val="0000C0"/>
+          <w:sz w:val="20"/>
+          <w:szCs w:val="20"/>
+        </w:rPr>
+        <w:t>MUTUA</w:t>
+      </w:r>
+      <w:proofErr w:type="gramEnd"/>
+      <w:r>
+        <w:rPr>
+          <w:rFonts w:ascii="Consolas" w:hAnsi="Consolas" w:cs="Consolas"/>
+          <w:color w:val="000000"/>
+          <w:sz w:val="20"/>
+          <w:szCs w:val="20"/>
+        </w:rPr>
+        <w:t xml:space="preserve"> = 15;</w:t>
+      </w:r>
+    </w:p>
+    <w:p>
+      <w:pPr>
+        <w:autoSpaceDE w:val="0"/>
+        <w:autoSpaceDN w:val="0"/>
+        <w:adjustRightInd w:val="0"/>
+        <w:spacing w:after="0" w:line="240" w:lineRule="auto"/>
+        <w:rPr>
+          <w:rFonts w:ascii="Consolas" w:hAnsi="Consolas" w:cs="Consolas"/>
+          <w:sz w:val="20"/>
+          <w:szCs w:val="20"/>
+        </w:rPr>
+      </w:pPr>
+      <w:r>
+        <w:rPr>
+          <w:rFonts w:ascii="Consolas" w:hAnsi="Consolas" w:cs="Consolas"/>
+          <w:color w:val="000000"/>
+          <w:sz w:val="20"/>
+          <w:szCs w:val="20"/>
+        </w:rPr>
+        <w:tab/>
+      </w:r>
+      <w:proofErr w:type="spellStart"/>
+      <w:r>
+        <w:rPr>
+          <w:rFonts w:ascii="Consolas" w:hAnsi="Consolas" w:cs="Consolas"/>
+          <w:b/>
+          <w:bCs/>
+          <w:color w:val="7F0055"/>
+          <w:sz w:val="20"/>
+          <w:szCs w:val="20"/>
+        </w:rPr>
+        <w:t>private</w:t>
+      </w:r>
+      <w:proofErr w:type="spellEnd"/>
+      <w:r>
+        <w:rPr>
+          <w:rFonts w:ascii="Consolas" w:hAnsi="Consolas" w:cs="Consolas"/>
+          <w:color w:val="000000"/>
+          <w:sz w:val="20"/>
+          <w:szCs w:val="20"/>
+        </w:rPr>
+        <w:t xml:space="preserve"> </w:t>
+      </w:r>
+      <w:proofErr w:type="spellStart"/>
+      <w:r>
+        <w:rPr>
+          <w:rFonts w:ascii="Consolas" w:hAnsi="Consolas" w:cs="Consolas"/>
+          <w:b/>
+          <w:bCs/>
+          <w:color w:val="7F0055"/>
+          <w:sz w:val="20"/>
+          <w:szCs w:val="20"/>
+        </w:rPr>
+        <w:t>int</w:t>
+      </w:r>
+      <w:proofErr w:type="spellEnd"/>
+      <w:r>
+        <w:rPr>
+          <w:rFonts w:ascii="Consolas" w:hAnsi="Consolas" w:cs="Consolas"/>
+          <w:color w:val="000000"/>
+          <w:sz w:val="20"/>
+          <w:szCs w:val="20"/>
+        </w:rPr>
+        <w:t xml:space="preserve"> </w:t>
+      </w:r>
+      <w:r>
+        <w:rPr>
+          <w:rFonts w:ascii="Consolas" w:hAnsi="Consolas" w:cs="Consolas"/>
+          <w:color w:val="0000C0"/>
+          <w:sz w:val="20"/>
+          <w:szCs w:val="20"/>
+        </w:rPr>
+        <w:t>PENA_CONDENACAO_INDIVIDUAL</w:t>
+      </w:r>
+      <w:r>
+        <w:rPr>
+          <w:rFonts w:ascii="Consolas" w:hAnsi="Consolas" w:cs="Consolas"/>
+          <w:color w:val="000000"/>
+          <w:sz w:val="20"/>
+          <w:szCs w:val="20"/>
+        </w:rPr>
+        <w:t xml:space="preserve"> = 10;</w:t>
+      </w:r>
+    </w:p>
+    <w:p>
+      <w:pPr>
+        <w:autoSpaceDE w:val="0"/>
+        <w:autoSpaceDN w:val="0"/>
+        <w:adjustRightInd w:val="0"/>
+        <w:spacing w:after="0" w:line="240" w:lineRule="auto"/>
+        <w:rPr>
+          <w:rFonts w:ascii="Consolas" w:hAnsi="Consolas" w:cs="Consolas"/>
+          <w:sz w:val="20"/>
+          <w:szCs w:val="20"/>
+        </w:rPr>
+      </w:pPr>
+      <w:r>
+        <w:rPr>
+          <w:rFonts w:ascii="Consolas" w:hAnsi="Consolas" w:cs="Consolas"/>
+          <w:color w:val="000000"/>
+          <w:sz w:val="20"/>
+          <w:szCs w:val="20"/>
+        </w:rPr>
+        <w:tab/>
+      </w:r>
+      <w:proofErr w:type="spellStart"/>
+      <w:r>
+        <w:rPr>
+          <w:rFonts w:ascii="Consolas" w:hAnsi="Consolas" w:cs="Consolas"/>
+          <w:b/>
+          <w:bCs/>
+          <w:color w:val="7F0055"/>
+          <w:sz w:val="20"/>
+          <w:szCs w:val="20"/>
+        </w:rPr>
+        <w:t>private</w:t>
+      </w:r>
+      <w:proofErr w:type="spellEnd"/>
+      <w:r>
+        <w:rPr>
+          <w:rFonts w:ascii="Consolas" w:hAnsi="Consolas" w:cs="Consolas"/>
+          <w:color w:val="000000"/>
+          <w:sz w:val="20"/>
+          <w:szCs w:val="20"/>
+        </w:rPr>
+        <w:t xml:space="preserve"> </w:t>
+      </w:r>
+      <w:proofErr w:type="spellStart"/>
+      <w:r>
+        <w:rPr>
+          <w:rFonts w:ascii="Consolas" w:hAnsi="Consolas" w:cs="Consolas"/>
+          <w:b/>
+          <w:bCs/>
+          <w:color w:val="7F0055"/>
+          <w:sz w:val="20"/>
+          <w:szCs w:val="20"/>
+        </w:rPr>
+        <w:t>int</w:t>
+      </w:r>
+      <w:proofErr w:type="spellEnd"/>
+      <w:r>
+        <w:rPr>
+          <w:rFonts w:ascii="Consolas" w:hAnsi="Consolas" w:cs="Consolas"/>
+          <w:color w:val="000000"/>
+          <w:sz w:val="20"/>
+          <w:szCs w:val="20"/>
+        </w:rPr>
+        <w:t xml:space="preserve"> </w:t>
+      </w:r>
+      <w:r>
+        <w:rPr>
+          <w:rFonts w:ascii="Consolas" w:hAnsi="Consolas" w:cs="Consolas"/>
+          <w:color w:val="0000C0"/>
+          <w:sz w:val="20"/>
+          <w:szCs w:val="20"/>
+        </w:rPr>
+        <w:t>PENA_CONDENACAO_CUMPLICES</w:t>
+      </w:r>
+      <w:r>
+        <w:rPr>
+          <w:rFonts w:ascii="Consolas" w:hAnsi="Consolas" w:cs="Consolas"/>
+          <w:color w:val="000000"/>
+          <w:sz w:val="20"/>
+          <w:szCs w:val="20"/>
+        </w:rPr>
+        <w:t xml:space="preserve"> = 11;</w:t>
+      </w:r>
+    </w:p>
+    <w:p>
+      <w:pPr>
+        <w:autoSpaceDE w:val="0"/>
+        <w:autoSpaceDN w:val="0"/>
+        <w:adjustRightInd w:val="0"/>
+        <w:spacing w:after="0" w:line="240" w:lineRule="auto"/>
+        <w:rPr>
+          <w:rFonts w:ascii="Consolas" w:hAnsi="Consolas" w:cs="Consolas"/>
+          <w:sz w:val="20"/>
+          <w:szCs w:val="20"/>
+        </w:rPr>
+      </w:pPr>
+      <w:r>
+        <w:rPr>
+          <w:rFonts w:ascii="Consolas" w:hAnsi="Consolas" w:cs="Consolas"/>
+          <w:color w:val="000000"/>
+          <w:sz w:val="20"/>
+          <w:szCs w:val="20"/>
+        </w:rPr>
+        <w:tab/>
+      </w:r>
+    </w:p>
+    <w:p>
+      <w:pPr>
+        <w:autoSpaceDE w:val="0"/>
+        <w:autoSpaceDN w:val="0"/>
+        <w:adjustRightInd w:val="0"/>
+        <w:spacing w:after="0" w:line="240" w:lineRule="auto"/>
+        <w:rPr>
+          <w:rFonts w:ascii="Consolas" w:hAnsi="Consolas" w:cs="Consolas"/>
+          <w:sz w:val="20"/>
+          <w:szCs w:val="20"/>
+        </w:rPr>
+      </w:pPr>
+      <w:r>
+        <w:rPr>
+          <w:rFonts w:ascii="Consolas" w:hAnsi="Consolas" w:cs="Consolas"/>
+          <w:color w:val="000000"/>
+          <w:sz w:val="20"/>
+          <w:szCs w:val="20"/>
+        </w:rPr>
+        <w:tab/>
+      </w:r>
+      <w:proofErr w:type="spellStart"/>
+      <w:r>
+        <w:rPr>
+          <w:rFonts w:ascii="Consolas" w:hAnsi="Consolas" w:cs="Consolas"/>
+          <w:b/>
+          <w:bCs/>
+          <w:color w:val="7F0055"/>
+          <w:sz w:val="20"/>
+          <w:szCs w:val="20"/>
+        </w:rPr>
+        <w:t>public</w:t>
+      </w:r>
+      <w:proofErr w:type="spellEnd"/>
+      <w:r>
+        <w:rPr>
+          <w:rFonts w:ascii="Consolas" w:hAnsi="Consolas" w:cs="Consolas"/>
+          <w:color w:val="000000"/>
+          <w:sz w:val="20"/>
+          <w:szCs w:val="20"/>
+        </w:rPr>
+        <w:t xml:space="preserve"> </w:t>
+      </w:r>
+      <w:proofErr w:type="spellStart"/>
+      <w:r>
+        <w:rPr>
+          <w:rFonts w:ascii="Consolas" w:hAnsi="Consolas" w:cs="Consolas"/>
+          <w:b/>
+          <w:bCs/>
+          <w:color w:val="7F0055"/>
+          <w:sz w:val="20"/>
+          <w:szCs w:val="20"/>
+        </w:rPr>
+        <w:t>enum</w:t>
+      </w:r>
+      <w:proofErr w:type="spellEnd"/>
+      <w:r>
+        <w:rPr>
+          <w:rFonts w:ascii="Consolas" w:hAnsi="Consolas" w:cs="Consolas"/>
+          <w:color w:val="000000"/>
+          <w:sz w:val="20"/>
+          <w:szCs w:val="20"/>
+        </w:rPr>
+        <w:t xml:space="preserve"> </w:t>
+      </w:r>
+      <w:proofErr w:type="gramStart"/>
+      <w:r>
+        <w:rPr>
+          <w:rFonts w:ascii="Consolas" w:hAnsi="Consolas" w:cs="Consolas"/>
+          <w:color w:val="000000"/>
+          <w:sz w:val="20"/>
+          <w:szCs w:val="20"/>
+        </w:rPr>
+        <w:t>Resposta{</w:t>
+      </w:r>
+      <w:proofErr w:type="gramEnd"/>
+    </w:p>
+    <w:p>
+      <w:pPr>
+        <w:autoSpaceDE w:val="0"/>
+        <w:autoSpaceDN w:val="0"/>
+        <w:adjustRightInd w:val="0"/>
+        <w:spacing w:after="0" w:line="240" w:lineRule="auto"/>
+        <w:rPr>
+          <w:rFonts w:ascii="Consolas" w:hAnsi="Consolas" w:cs="Consolas"/>
+          <w:sz w:val="20"/>
+          <w:szCs w:val="20"/>
+        </w:rPr>
+      </w:pPr>
+      <w:r>
+        <w:rPr>
+          <w:rFonts w:ascii="Consolas" w:hAnsi="Consolas" w:cs="Consolas"/>
+          <w:color w:val="000000"/>
+          <w:sz w:val="20"/>
+          <w:szCs w:val="20"/>
+        </w:rPr>
+        <w:tab/>
+      </w:r>
+      <w:r>
+        <w:rPr>
+          <w:rFonts w:ascii="Consolas" w:hAnsi="Consolas" w:cs="Consolas"/>
+          <w:color w:val="000000"/>
+          <w:sz w:val="20"/>
+          <w:szCs w:val="20"/>
+        </w:rPr>
+        <w:tab/>
+      </w:r>
+      <w:r>
+        <w:rPr>
+          <w:rFonts w:ascii="Consolas" w:hAnsi="Consolas" w:cs="Consolas"/>
+          <w:b/>
+          <w:bCs/>
+          <w:i/>
+          <w:iCs/>
+          <w:color w:val="0000C0"/>
+          <w:sz w:val="20"/>
+          <w:szCs w:val="20"/>
+        </w:rPr>
+        <w:t>NEGACAO</w:t>
+      </w:r>
+      <w:r>
+        <w:rPr>
+          <w:rFonts w:ascii="Consolas" w:hAnsi="Consolas" w:cs="Consolas"/>
+          <w:color w:val="000000"/>
+          <w:sz w:val="20"/>
+          <w:szCs w:val="20"/>
+        </w:rPr>
+        <w:t xml:space="preserve">, </w:t>
+      </w:r>
+      <w:r>
+        <w:rPr>
+          <w:rFonts w:ascii="Consolas" w:hAnsi="Consolas" w:cs="Consolas"/>
+          <w:b/>
+          <w:bCs/>
+          <w:i/>
+          <w:iCs/>
+          <w:color w:val="0000C0"/>
+          <w:sz w:val="20"/>
+          <w:szCs w:val="20"/>
+          <w:shd w:val="clear" w:color="auto" w:fill="D4D4D4"/>
+        </w:rPr>
+        <w:t>DELACAO</w:t>
+      </w:r>
+    </w:p>
+    <w:p>
+      <w:pPr>
+        <w:autoSpaceDE w:val="0"/>
+        <w:autoSpaceDN w:val="0"/>
+        <w:adjustRightInd w:val="0"/>
+        <w:spacing w:after="0" w:line="240" w:lineRule="auto"/>
+        <w:rPr>
+          <w:rFonts w:ascii="Consolas" w:hAnsi="Consolas" w:cs="Consolas"/>
+          <w:sz w:val="20"/>
+          <w:szCs w:val="20"/>
+        </w:rPr>
+      </w:pPr>
+      <w:r>
+        <w:rPr>
+          <w:rFonts w:ascii="Consolas" w:hAnsi="Consolas" w:cs="Consolas"/>
+          <w:color w:val="000000"/>
+          <w:sz w:val="20"/>
+          <w:szCs w:val="20"/>
+        </w:rPr>
+        <w:tab/>
+        <w:t>}</w:t>
+      </w:r>
+    </w:p>
+    <w:p>
+      <w:pPr>
+        <w:autoSpaceDE w:val="0"/>
+        <w:autoSpaceDN w:val="0"/>
+        <w:adjustRightInd w:val="0"/>
+        <w:spacing w:after="0" w:line="240" w:lineRule="auto"/>
+        <w:rPr>
+          <w:rFonts w:ascii="Consolas" w:hAnsi="Consolas" w:cs="Consolas"/>
+          <w:sz w:val="20"/>
+          <w:szCs w:val="20"/>
+        </w:rPr>
+      </w:pPr>
+    </w:p>
+    <w:p>
+      <w:pPr>
+        <w:autoSpaceDE w:val="0"/>
+        <w:autoSpaceDN w:val="0"/>
+        <w:adjustRightInd w:val="0"/>
+        <w:spacing w:after="0" w:line="240" w:lineRule="auto"/>
+        <w:rPr>
+          <w:rFonts w:ascii="Consolas" w:hAnsi="Consolas" w:cs="Consolas"/>
+          <w:sz w:val="20"/>
+          <w:szCs w:val="20"/>
+        </w:rPr>
+      </w:pPr>
+      <w:r>
+        <w:rPr>
+          <w:rFonts w:ascii="Consolas" w:hAnsi="Consolas" w:cs="Consolas"/>
+          <w:color w:val="000000"/>
+          <w:sz w:val="20"/>
+          <w:szCs w:val="20"/>
+        </w:rPr>
+        <w:tab/>
+      </w:r>
+      <w:proofErr w:type="spellStart"/>
+      <w:r>
+        <w:rPr>
+          <w:rFonts w:ascii="Consolas" w:hAnsi="Consolas" w:cs="Consolas"/>
+          <w:b/>
+          <w:bCs/>
+          <w:color w:val="7F0055"/>
+          <w:sz w:val="20"/>
+          <w:szCs w:val="20"/>
+        </w:rPr>
+        <w:t>public</w:t>
+      </w:r>
+      <w:proofErr w:type="spellEnd"/>
+      <w:r>
+        <w:rPr>
+          <w:rFonts w:ascii="Consolas" w:hAnsi="Consolas" w:cs="Consolas"/>
+          <w:color w:val="000000"/>
+          <w:sz w:val="20"/>
+          <w:szCs w:val="20"/>
+        </w:rPr>
+        <w:t xml:space="preserve"> </w:t>
+      </w:r>
+      <w:proofErr w:type="spellStart"/>
+      <w:r>
+        <w:rPr>
+          <w:rFonts w:ascii="Consolas" w:hAnsi="Consolas" w:cs="Consolas"/>
+          <w:b/>
+          <w:bCs/>
+          <w:color w:val="7F0055"/>
+          <w:sz w:val="20"/>
+          <w:szCs w:val="20"/>
+        </w:rPr>
+        <w:t>int</w:t>
+      </w:r>
+      <w:proofErr w:type="spellEnd"/>
+      <w:r>
+        <w:rPr>
+          <w:rFonts w:ascii="Consolas" w:hAnsi="Consolas" w:cs="Consolas"/>
+          <w:color w:val="000000"/>
+          <w:sz w:val="20"/>
+          <w:szCs w:val="20"/>
+        </w:rPr>
+        <w:t xml:space="preserve"> </w:t>
+      </w:r>
+      <w:proofErr w:type="spellStart"/>
+      <w:proofErr w:type="gramStart"/>
+      <w:r>
+        <w:rPr>
+          <w:rFonts w:ascii="Consolas" w:hAnsi="Consolas" w:cs="Consolas"/>
+          <w:color w:val="000000"/>
+          <w:sz w:val="20"/>
+          <w:szCs w:val="20"/>
+        </w:rPr>
+        <w:t>calculaPena</w:t>
+      </w:r>
+      <w:proofErr w:type="spellEnd"/>
+      <w:r>
+        <w:rPr>
+          <w:rFonts w:ascii="Consolas" w:hAnsi="Consolas" w:cs="Consolas"/>
+          <w:color w:val="000000"/>
+          <w:sz w:val="20"/>
+          <w:szCs w:val="20"/>
+        </w:rPr>
+        <w:t>(</w:t>
+      </w:r>
+      <w:proofErr w:type="gramEnd"/>
+      <w:r>
+        <w:rPr>
+          <w:rFonts w:ascii="Consolas" w:hAnsi="Consolas" w:cs="Consolas"/>
+          <w:color w:val="000000"/>
+          <w:sz w:val="20"/>
+          <w:szCs w:val="20"/>
+        </w:rPr>
+        <w:t xml:space="preserve">Resposta </w:t>
+      </w:r>
+      <w:proofErr w:type="spellStart"/>
+      <w:r>
+        <w:rPr>
+          <w:rFonts w:ascii="Consolas" w:hAnsi="Consolas" w:cs="Consolas"/>
+          <w:color w:val="6A3E3E"/>
+          <w:sz w:val="20"/>
+          <w:szCs w:val="20"/>
+        </w:rPr>
+        <w:t>respostaPrisioneiroA</w:t>
+      </w:r>
+      <w:proofErr w:type="spellEnd"/>
+      <w:r>
+        <w:rPr>
+          <w:rFonts w:ascii="Consolas" w:hAnsi="Consolas" w:cs="Consolas"/>
+          <w:color w:val="000000"/>
+          <w:sz w:val="20"/>
+          <w:szCs w:val="20"/>
+        </w:rPr>
+        <w:t xml:space="preserve">, Resposta </w:t>
+      </w:r>
+      <w:proofErr w:type="spellStart"/>
+      <w:r>
+        <w:rPr>
+          <w:rFonts w:ascii="Consolas" w:hAnsi="Consolas" w:cs="Consolas"/>
+          <w:color w:val="6A3E3E"/>
+          <w:sz w:val="20"/>
+          <w:szCs w:val="20"/>
+        </w:rPr>
+        <w:t>respostaPrisioneiroB</w:t>
+      </w:r>
+      <w:proofErr w:type="spellEnd"/>
+      <w:r>
+        <w:rPr>
+          <w:rFonts w:ascii="Consolas" w:hAnsi="Consolas" w:cs="Consolas"/>
+          <w:color w:val="000000"/>
+          <w:sz w:val="20"/>
+          <w:szCs w:val="20"/>
+        </w:rPr>
+        <w:t>) {</w:t>
+      </w:r>
+    </w:p>
+    <w:p>
+      <w:pPr>
+        <w:autoSpaceDE w:val="0"/>
+        <w:autoSpaceDN w:val="0"/>
+        <w:adjustRightInd w:val="0"/>
+        <w:spacing w:after="0" w:line="240" w:lineRule="auto"/>
+        <w:rPr>
+          <w:rFonts w:ascii="Consolas" w:hAnsi="Consolas" w:cs="Consolas"/>
+          <w:sz w:val="20"/>
+          <w:szCs w:val="20"/>
+        </w:rPr>
+      </w:pPr>
+      <w:r>
+        <w:rPr>
+          <w:rFonts w:ascii="Consolas" w:hAnsi="Consolas" w:cs="Consolas"/>
+          <w:color w:val="000000"/>
+          <w:sz w:val="20"/>
+          <w:szCs w:val="20"/>
+        </w:rPr>
+        <w:tab/>
+      </w:r>
+      <w:r>
+        <w:rPr>
+          <w:rFonts w:ascii="Consolas" w:hAnsi="Consolas" w:cs="Consolas"/>
+          <w:color w:val="000000"/>
+          <w:sz w:val="20"/>
+          <w:szCs w:val="20"/>
+        </w:rPr>
+        <w:tab/>
+      </w:r>
+      <w:proofErr w:type="spellStart"/>
+      <w:r>
+        <w:rPr>
+          <w:rFonts w:ascii="Consolas" w:hAnsi="Consolas" w:cs="Consolas"/>
+          <w:b/>
+          <w:bCs/>
+          <w:color w:val="7F0055"/>
+          <w:sz w:val="20"/>
+          <w:szCs w:val="20"/>
+        </w:rPr>
+        <w:t>if</w:t>
+      </w:r>
+      <w:proofErr w:type="spellEnd"/>
+      <w:r>
+        <w:rPr>
+          <w:rFonts w:ascii="Consolas" w:hAnsi="Consolas" w:cs="Consolas"/>
+          <w:color w:val="000000"/>
+          <w:sz w:val="20"/>
+          <w:szCs w:val="20"/>
+        </w:rPr>
+        <w:t xml:space="preserve"> (</w:t>
+      </w:r>
+      <w:proofErr w:type="spellStart"/>
+      <w:r>
+        <w:rPr>
+          <w:rFonts w:ascii="Consolas" w:hAnsi="Consolas" w:cs="Consolas"/>
+          <w:color w:val="6A3E3E"/>
+          <w:sz w:val="20"/>
+          <w:szCs w:val="20"/>
+        </w:rPr>
+        <w:t>respostaPrisioneiroA</w:t>
+      </w:r>
+      <w:proofErr w:type="spellEnd"/>
+      <w:r>
+        <w:rPr>
+          <w:rFonts w:ascii="Consolas" w:hAnsi="Consolas" w:cs="Consolas"/>
+          <w:color w:val="000000"/>
+          <w:sz w:val="20"/>
+          <w:szCs w:val="20"/>
+        </w:rPr>
+        <w:t xml:space="preserve"> == </w:t>
+      </w:r>
+      <w:proofErr w:type="spellStart"/>
+      <w:r>
+        <w:rPr>
+          <w:rFonts w:ascii="Consolas" w:hAnsi="Consolas" w:cs="Consolas"/>
+          <w:color w:val="000000"/>
+          <w:sz w:val="20"/>
+          <w:szCs w:val="20"/>
+        </w:rPr>
+        <w:t>Resposta.</w:t>
+      </w:r>
+      <w:r>
+        <w:rPr>
+          <w:rFonts w:ascii="Consolas" w:hAnsi="Consolas" w:cs="Consolas"/>
+          <w:b/>
+          <w:bCs/>
+          <w:i/>
+          <w:iCs/>
+          <w:color w:val="0000C0"/>
+          <w:sz w:val="20"/>
+          <w:szCs w:val="20"/>
+          <w:shd w:val="clear" w:color="auto" w:fill="D4D4D4"/>
+        </w:rPr>
+        <w:t>DELACAO</w:t>
+      </w:r>
+      <w:proofErr w:type="spellEnd"/>
+      <w:r>
+        <w:rPr>
+          <w:rFonts w:ascii="Consolas" w:hAnsi="Consolas" w:cs="Consolas"/>
+          <w:color w:val="000000"/>
+          <w:sz w:val="20"/>
+          <w:szCs w:val="20"/>
+        </w:rPr>
+        <w:t>) {</w:t>
+      </w:r>
+    </w:p>
+    <w:p>
+      <w:pPr>
+        <w:autoSpaceDE w:val="0"/>
+        <w:autoSpaceDN w:val="0"/>
+        <w:adjustRightInd w:val="0"/>
+        <w:spacing w:after="0" w:line="240" w:lineRule="auto"/>
+        <w:rPr>
+          <w:rFonts w:ascii="Consolas" w:hAnsi="Consolas" w:cs="Consolas"/>
+          <w:sz w:val="20"/>
+          <w:szCs w:val="20"/>
+        </w:rPr>
+      </w:pPr>
+      <w:r>
+        <w:rPr>
+          <w:rFonts w:ascii="Consolas" w:hAnsi="Consolas" w:cs="Consolas"/>
+          <w:color w:val="000000"/>
+          <w:sz w:val="20"/>
+          <w:szCs w:val="20"/>
+        </w:rPr>
+        <w:tab/>
+      </w:r>
+      <w:r>
+        <w:rPr>
+          <w:rFonts w:ascii="Consolas" w:hAnsi="Consolas" w:cs="Consolas"/>
+          <w:color w:val="000000"/>
+          <w:sz w:val="20"/>
+          <w:szCs w:val="20"/>
+        </w:rPr>
+        <w:tab/>
+      </w:r>
+      <w:r>
+        <w:rPr>
+          <w:rFonts w:ascii="Consolas" w:hAnsi="Consolas" w:cs="Consolas"/>
+          <w:color w:val="000000"/>
+          <w:sz w:val="20"/>
+          <w:szCs w:val="20"/>
+        </w:rPr>
+        <w:tab/>
+      </w:r>
+      <w:proofErr w:type="spellStart"/>
+      <w:r>
+        <w:rPr>
+          <w:rFonts w:ascii="Consolas" w:hAnsi="Consolas" w:cs="Consolas"/>
+          <w:b/>
+          <w:bCs/>
+          <w:color w:val="7F0055"/>
+          <w:sz w:val="20"/>
+          <w:szCs w:val="20"/>
+        </w:rPr>
+        <w:t>if</w:t>
+      </w:r>
+      <w:proofErr w:type="spellEnd"/>
+      <w:r>
+        <w:rPr>
+          <w:rFonts w:ascii="Consolas" w:hAnsi="Consolas" w:cs="Consolas"/>
+          <w:color w:val="000000"/>
+          <w:sz w:val="20"/>
+          <w:szCs w:val="20"/>
+        </w:rPr>
+        <w:t xml:space="preserve"> (</w:t>
+      </w:r>
+      <w:proofErr w:type="spellStart"/>
+      <w:r>
+        <w:rPr>
+          <w:rFonts w:ascii="Consolas" w:hAnsi="Consolas" w:cs="Consolas"/>
+          <w:color w:val="6A3E3E"/>
+          <w:sz w:val="20"/>
+          <w:szCs w:val="20"/>
+        </w:rPr>
+        <w:t>respostaPrisioneiroB</w:t>
+      </w:r>
+      <w:proofErr w:type="spellEnd"/>
+      <w:r>
+        <w:rPr>
+          <w:rFonts w:ascii="Consolas" w:hAnsi="Consolas" w:cs="Consolas"/>
+          <w:color w:val="000000"/>
+          <w:sz w:val="20"/>
+          <w:szCs w:val="20"/>
+        </w:rPr>
+        <w:t xml:space="preserve"> == </w:t>
+      </w:r>
+      <w:proofErr w:type="spellStart"/>
+      <w:r>
+        <w:rPr>
+          <w:rFonts w:ascii="Consolas" w:hAnsi="Consolas" w:cs="Consolas"/>
+          <w:color w:val="000000"/>
+          <w:sz w:val="20"/>
+          <w:szCs w:val="20"/>
+        </w:rPr>
+        <w:t>Resposta.</w:t>
+      </w:r>
+      <w:r>
+        <w:rPr>
+          <w:rFonts w:ascii="Consolas" w:hAnsi="Consolas" w:cs="Consolas"/>
+          <w:b/>
+          <w:bCs/>
+          <w:i/>
+          <w:iCs/>
+          <w:color w:val="0000C0"/>
+          <w:sz w:val="20"/>
+          <w:szCs w:val="20"/>
+          <w:shd w:val="clear" w:color="auto" w:fill="D4D4D4"/>
+        </w:rPr>
+        <w:t>DELACAO</w:t>
+      </w:r>
+      <w:proofErr w:type="spellEnd"/>
+      <w:r>
+        <w:rPr>
+          <w:rFonts w:ascii="Consolas" w:hAnsi="Consolas" w:cs="Consolas"/>
+          <w:color w:val="000000"/>
+          <w:sz w:val="20"/>
+          <w:szCs w:val="20"/>
+        </w:rPr>
+        <w:t>) {</w:t>
+      </w:r>
+    </w:p>
+    <w:p>
+      <w:pPr>
+        <w:autoSpaceDE w:val="0"/>
+        <w:autoSpaceDN w:val="0"/>
+        <w:adjustRightInd w:val="0"/>
+        <w:spacing w:after="0" w:line="240" w:lineRule="auto"/>
+        <w:rPr>
+          <w:rFonts w:ascii="Consolas" w:hAnsi="Consolas" w:cs="Consolas"/>
+          <w:sz w:val="20"/>
+          <w:szCs w:val="20"/>
+        </w:rPr>
+      </w:pPr>
+      <w:r>
+        <w:rPr>
+          <w:rFonts w:ascii="Consolas" w:hAnsi="Consolas" w:cs="Consolas"/>
+          <w:color w:val="000000"/>
+          <w:sz w:val="20"/>
+          <w:szCs w:val="20"/>
+        </w:rPr>
+        <w:tab/>
+      </w:r>
+      <w:r>
+        <w:rPr>
+          <w:rFonts w:ascii="Consolas" w:hAnsi="Consolas" w:cs="Consolas"/>
+          <w:color w:val="000000"/>
+          <w:sz w:val="20"/>
+          <w:szCs w:val="20"/>
+        </w:rPr>
+        <w:tab/>
+      </w:r>
+      <w:r>
+        <w:rPr>
+          <w:rFonts w:ascii="Consolas" w:hAnsi="Consolas" w:cs="Consolas"/>
+          <w:color w:val="000000"/>
+          <w:sz w:val="20"/>
+          <w:szCs w:val="20"/>
+        </w:rPr>
+        <w:tab/>
+      </w:r>
+      <w:r>
+        <w:rPr>
+          <w:rFonts w:ascii="Consolas" w:hAnsi="Consolas" w:cs="Consolas"/>
+          <w:color w:val="000000"/>
+          <w:sz w:val="20"/>
+          <w:szCs w:val="20"/>
+        </w:rPr>
+        <w:tab/>
+      </w:r>
+      <w:proofErr w:type="spellStart"/>
+      <w:r>
+        <w:rPr>
+          <w:rFonts w:ascii="Consolas" w:hAnsi="Consolas" w:cs="Consolas"/>
+          <w:b/>
+          <w:bCs/>
+          <w:color w:val="7F0055"/>
+          <w:sz w:val="20"/>
+          <w:szCs w:val="20"/>
+        </w:rPr>
+        <w:t>return</w:t>
+      </w:r>
+      <w:proofErr w:type="spellEnd"/>
+      <w:r>
+        <w:rPr>
+          <w:rFonts w:ascii="Consolas" w:hAnsi="Consolas" w:cs="Consolas"/>
+          <w:color w:val="000000"/>
+          <w:sz w:val="20"/>
+          <w:szCs w:val="20"/>
+        </w:rPr>
+        <w:t xml:space="preserve"> </w:t>
+      </w:r>
+      <w:r>
+        <w:rPr>
+          <w:rFonts w:ascii="Consolas" w:hAnsi="Consolas" w:cs="Consolas"/>
+          <w:color w:val="0000C0"/>
+          <w:sz w:val="20"/>
+          <w:szCs w:val="20"/>
+        </w:rPr>
+        <w:t>PENA_CONDENACAO_</w:t>
+      </w:r>
+      <w:proofErr w:type="gramStart"/>
+      <w:r>
+        <w:rPr>
+          <w:rFonts w:ascii="Consolas" w:hAnsi="Consolas" w:cs="Consolas"/>
+          <w:color w:val="0000C0"/>
+          <w:sz w:val="20"/>
+          <w:szCs w:val="20"/>
+        </w:rPr>
+        <w:t>MUTUA</w:t>
+      </w:r>
+      <w:proofErr w:type="gramEnd"/>
+      <w:r>
+        <w:rPr>
+          <w:rFonts w:ascii="Consolas" w:hAnsi="Consolas" w:cs="Consolas"/>
+          <w:color w:val="000000"/>
+          <w:sz w:val="20"/>
+          <w:szCs w:val="20"/>
+        </w:rPr>
+        <w:t>;</w:t>
+      </w:r>
+    </w:p>
+    <w:p>
+      <w:pPr>
+        <w:autoSpaceDE w:val="0"/>
+        <w:autoSpaceDN w:val="0"/>
+        <w:adjustRightInd w:val="0"/>
+        <w:spacing w:after="0" w:line="240" w:lineRule="auto"/>
+        <w:rPr>
+          <w:rFonts w:ascii="Consolas" w:hAnsi="Consolas" w:cs="Consolas"/>
+          <w:sz w:val="20"/>
+          <w:szCs w:val="20"/>
+        </w:rPr>
+      </w:pPr>
+      <w:r>
+        <w:rPr>
+          <w:rFonts w:ascii="Consolas" w:hAnsi="Consolas" w:cs="Consolas"/>
+          <w:color w:val="000000"/>
+          <w:sz w:val="20"/>
+          <w:szCs w:val="20"/>
+        </w:rPr>
+        <w:tab/>
+      </w:r>
+      <w:r>
+        <w:rPr>
+          <w:rFonts w:ascii="Consolas" w:hAnsi="Consolas" w:cs="Consolas"/>
+          <w:color w:val="000000"/>
+          <w:sz w:val="20"/>
+          <w:szCs w:val="20"/>
+        </w:rPr>
+        <w:tab/>
+      </w:r>
+      <w:r>
+        <w:rPr>
+          <w:rFonts w:ascii="Consolas" w:hAnsi="Consolas" w:cs="Consolas"/>
+          <w:color w:val="000000"/>
+          <w:sz w:val="20"/>
+          <w:szCs w:val="20"/>
+        </w:rPr>
+        <w:tab/>
+        <w:t xml:space="preserve">} </w:t>
+      </w:r>
+      <w:proofErr w:type="spellStart"/>
+      <w:r>
+        <w:rPr>
+          <w:rFonts w:ascii="Consolas" w:hAnsi="Consolas" w:cs="Consolas"/>
+          <w:b/>
+          <w:bCs/>
+          <w:color w:val="7F0055"/>
+          <w:sz w:val="20"/>
+          <w:szCs w:val="20"/>
+        </w:rPr>
+        <w:t>else</w:t>
+      </w:r>
+      <w:proofErr w:type="spellEnd"/>
+      <w:r>
+        <w:rPr>
+          <w:rFonts w:ascii="Consolas" w:hAnsi="Consolas" w:cs="Consolas"/>
+          <w:color w:val="000000"/>
+          <w:sz w:val="20"/>
+          <w:szCs w:val="20"/>
+        </w:rPr>
+        <w:t xml:space="preserve"> {</w:t>
+      </w:r>
+    </w:p>
+    <w:p>
+      <w:pPr>
+        <w:autoSpaceDE w:val="0"/>
+        <w:autoSpaceDN w:val="0"/>
+        <w:adjustRightInd w:val="0"/>
+        <w:spacing w:after="0" w:line="240" w:lineRule="auto"/>
+        <w:rPr>
+          <w:rFonts w:ascii="Consolas" w:hAnsi="Consolas" w:cs="Consolas"/>
+          <w:sz w:val="20"/>
+          <w:szCs w:val="20"/>
+        </w:rPr>
+      </w:pPr>
+      <w:r>
+        <w:rPr>
+          <w:rFonts w:ascii="Consolas" w:hAnsi="Consolas" w:cs="Consolas"/>
+          <w:color w:val="000000"/>
+          <w:sz w:val="20"/>
+          <w:szCs w:val="20"/>
+        </w:rPr>
+        <w:tab/>
+      </w:r>
+      <w:r>
+        <w:rPr>
+          <w:rFonts w:ascii="Consolas" w:hAnsi="Consolas" w:cs="Consolas"/>
+          <w:color w:val="000000"/>
+          <w:sz w:val="20"/>
+          <w:szCs w:val="20"/>
+        </w:rPr>
+        <w:tab/>
+      </w:r>
+      <w:r>
+        <w:rPr>
+          <w:rFonts w:ascii="Consolas" w:hAnsi="Consolas" w:cs="Consolas"/>
+          <w:color w:val="000000"/>
+          <w:sz w:val="20"/>
+          <w:szCs w:val="20"/>
+        </w:rPr>
+        <w:tab/>
+      </w:r>
+      <w:r>
+        <w:rPr>
+          <w:rFonts w:ascii="Consolas" w:hAnsi="Consolas" w:cs="Consolas"/>
+          <w:color w:val="000000"/>
+          <w:sz w:val="20"/>
+          <w:szCs w:val="20"/>
+        </w:rPr>
+        <w:tab/>
+      </w:r>
+      <w:proofErr w:type="spellStart"/>
+      <w:r>
+        <w:rPr>
+          <w:rFonts w:ascii="Consolas" w:hAnsi="Consolas" w:cs="Consolas"/>
+          <w:b/>
+          <w:bCs/>
+          <w:color w:val="7F0055"/>
+          <w:sz w:val="20"/>
+          <w:szCs w:val="20"/>
+        </w:rPr>
+        <w:t>return</w:t>
+      </w:r>
+      <w:proofErr w:type="spellEnd"/>
+      <w:r>
+        <w:rPr>
+          <w:rFonts w:ascii="Consolas" w:hAnsi="Consolas" w:cs="Consolas"/>
+          <w:color w:val="000000"/>
+          <w:sz w:val="20"/>
+          <w:szCs w:val="20"/>
+        </w:rPr>
+        <w:t xml:space="preserve"> </w:t>
+      </w:r>
+      <w:r>
+        <w:rPr>
+          <w:rFonts w:ascii="Consolas" w:hAnsi="Consolas" w:cs="Consolas"/>
+          <w:color w:val="0000C0"/>
+          <w:sz w:val="20"/>
+          <w:szCs w:val="20"/>
+        </w:rPr>
+        <w:t>PENA_INOCENCIA</w:t>
+      </w:r>
+      <w:r>
+        <w:rPr>
+          <w:rFonts w:ascii="Consolas" w:hAnsi="Consolas" w:cs="Consolas"/>
+          <w:color w:val="000000"/>
+          <w:sz w:val="20"/>
+          <w:szCs w:val="20"/>
+        </w:rPr>
+        <w:t>;</w:t>
+      </w:r>
+    </w:p>
+    <w:p>
+      <w:pPr>
+        <w:autoSpaceDE w:val="0"/>
+        <w:autoSpaceDN w:val="0"/>
+        <w:adjustRightInd w:val="0"/>
+        <w:spacing w:after="0" w:line="240" w:lineRule="auto"/>
+        <w:rPr>
+          <w:rFonts w:ascii="Consolas" w:hAnsi="Consolas" w:cs="Consolas"/>
+          <w:sz w:val="20"/>
+          <w:szCs w:val="20"/>
+        </w:rPr>
+      </w:pPr>
+      <w:r>
+        <w:rPr>
+          <w:rFonts w:ascii="Consolas" w:hAnsi="Consolas" w:cs="Consolas"/>
+          <w:color w:val="000000"/>
+          <w:sz w:val="20"/>
+          <w:szCs w:val="20"/>
+        </w:rPr>
+        <w:tab/>
+      </w:r>
+      <w:r>
+        <w:rPr>
+          <w:rFonts w:ascii="Consolas" w:hAnsi="Consolas" w:cs="Consolas"/>
+          <w:color w:val="000000"/>
+          <w:sz w:val="20"/>
+          <w:szCs w:val="20"/>
+        </w:rPr>
+        <w:tab/>
+      </w:r>
+      <w:r>
+        <w:rPr>
+          <w:rFonts w:ascii="Consolas" w:hAnsi="Consolas" w:cs="Consolas"/>
+          <w:color w:val="000000"/>
+          <w:sz w:val="20"/>
+          <w:szCs w:val="20"/>
+        </w:rPr>
+        <w:tab/>
+        <w:t>}</w:t>
+      </w:r>
+    </w:p>
+    <w:p>
+      <w:pPr>
+        <w:autoSpaceDE w:val="0"/>
+        <w:autoSpaceDN w:val="0"/>
+        <w:adjustRightInd w:val="0"/>
+        <w:spacing w:after="0" w:line="240" w:lineRule="auto"/>
+        <w:rPr>
+          <w:rFonts w:ascii="Consolas" w:hAnsi="Consolas" w:cs="Consolas"/>
+          <w:sz w:val="20"/>
+          <w:szCs w:val="20"/>
+        </w:rPr>
+      </w:pPr>
+      <w:r>
+        <w:rPr>
+          <w:rFonts w:ascii="Consolas" w:hAnsi="Consolas" w:cs="Consolas"/>
+          <w:color w:val="000000"/>
+          <w:sz w:val="20"/>
+          <w:szCs w:val="20"/>
+        </w:rPr>
+        <w:tab/>
+      </w:r>
+      <w:r>
+        <w:rPr>
+          <w:rFonts w:ascii="Consolas" w:hAnsi="Consolas" w:cs="Consolas"/>
+          <w:color w:val="000000"/>
+          <w:sz w:val="20"/>
+          <w:szCs w:val="20"/>
+        </w:rPr>
+        <w:tab/>
+        <w:t xml:space="preserve">} </w:t>
+      </w:r>
+      <w:proofErr w:type="spellStart"/>
+      <w:r>
+        <w:rPr>
+          <w:rFonts w:ascii="Consolas" w:hAnsi="Consolas" w:cs="Consolas"/>
+          <w:b/>
+          <w:bCs/>
+          <w:color w:val="7F0055"/>
+          <w:sz w:val="20"/>
+          <w:szCs w:val="20"/>
+        </w:rPr>
+        <w:t>else</w:t>
+      </w:r>
+      <w:proofErr w:type="spellEnd"/>
+      <w:r>
+        <w:rPr>
+          <w:rFonts w:ascii="Consolas" w:hAnsi="Consolas" w:cs="Consolas"/>
+          <w:color w:val="000000"/>
+          <w:sz w:val="20"/>
+          <w:szCs w:val="20"/>
+        </w:rPr>
+        <w:t xml:space="preserve"> {</w:t>
+      </w:r>
+    </w:p>
+    <w:p>
+      <w:pPr>
+        <w:autoSpaceDE w:val="0"/>
+        <w:autoSpaceDN w:val="0"/>
+        <w:adjustRightInd w:val="0"/>
+        <w:spacing w:after="0" w:line="240" w:lineRule="auto"/>
+        <w:rPr>
+          <w:rFonts w:ascii="Consolas" w:hAnsi="Consolas" w:cs="Consolas"/>
+          <w:sz w:val="20"/>
+          <w:szCs w:val="20"/>
+        </w:rPr>
+      </w:pPr>
+      <w:r>
+        <w:rPr>
+          <w:rFonts w:ascii="Consolas" w:hAnsi="Consolas" w:cs="Consolas"/>
+          <w:color w:val="000000"/>
+          <w:sz w:val="20"/>
+          <w:szCs w:val="20"/>
+        </w:rPr>
+        <w:tab/>
+      </w:r>
+      <w:r>
+        <w:rPr>
+          <w:rFonts w:ascii="Consolas" w:hAnsi="Consolas" w:cs="Consolas"/>
+          <w:color w:val="000000"/>
+          <w:sz w:val="20"/>
+          <w:szCs w:val="20"/>
+        </w:rPr>
+        <w:tab/>
+      </w:r>
+      <w:r>
+        <w:rPr>
+          <w:rFonts w:ascii="Consolas" w:hAnsi="Consolas" w:cs="Consolas"/>
+          <w:color w:val="000000"/>
+          <w:sz w:val="20"/>
+          <w:szCs w:val="20"/>
+        </w:rPr>
+        <w:tab/>
+      </w:r>
+      <w:proofErr w:type="spellStart"/>
+      <w:r>
+        <w:rPr>
+          <w:rFonts w:ascii="Consolas" w:hAnsi="Consolas" w:cs="Consolas"/>
+          <w:b/>
+          <w:bCs/>
+          <w:color w:val="7F0055"/>
+          <w:sz w:val="20"/>
+          <w:szCs w:val="20"/>
+        </w:rPr>
+        <w:t>if</w:t>
+      </w:r>
+      <w:proofErr w:type="spellEnd"/>
+      <w:r>
+        <w:rPr>
+          <w:rFonts w:ascii="Consolas" w:hAnsi="Consolas" w:cs="Consolas"/>
+          <w:color w:val="000000"/>
+          <w:sz w:val="20"/>
+          <w:szCs w:val="20"/>
+        </w:rPr>
+        <w:t xml:space="preserve"> (</w:t>
+      </w:r>
+      <w:proofErr w:type="spellStart"/>
+      <w:r>
+        <w:rPr>
+          <w:rFonts w:ascii="Consolas" w:hAnsi="Consolas" w:cs="Consolas"/>
+          <w:color w:val="6A3E3E"/>
+          <w:sz w:val="20"/>
+          <w:szCs w:val="20"/>
+        </w:rPr>
+        <w:t>respostaPrisioneiroB</w:t>
+      </w:r>
+      <w:proofErr w:type="spellEnd"/>
+      <w:r>
+        <w:rPr>
+          <w:rFonts w:ascii="Consolas" w:hAnsi="Consolas" w:cs="Consolas"/>
+          <w:color w:val="000000"/>
+          <w:sz w:val="20"/>
+          <w:szCs w:val="20"/>
+        </w:rPr>
+        <w:t xml:space="preserve"> == </w:t>
+      </w:r>
+      <w:proofErr w:type="spellStart"/>
+      <w:r>
+        <w:rPr>
+          <w:rFonts w:ascii="Consolas" w:hAnsi="Consolas" w:cs="Consolas"/>
+          <w:color w:val="000000"/>
+          <w:sz w:val="20"/>
+          <w:szCs w:val="20"/>
+        </w:rPr>
+        <w:t>Resposta.</w:t>
+      </w:r>
+      <w:r>
+        <w:rPr>
+          <w:rFonts w:ascii="Consolas" w:hAnsi="Consolas" w:cs="Consolas"/>
+          <w:b/>
+          <w:bCs/>
+          <w:i/>
+          <w:iCs/>
+          <w:color w:val="0000C0"/>
+          <w:sz w:val="20"/>
+          <w:szCs w:val="20"/>
+          <w:shd w:val="clear" w:color="auto" w:fill="D4D4D4"/>
+        </w:rPr>
+        <w:t>DELACAO</w:t>
+      </w:r>
+      <w:proofErr w:type="spellEnd"/>
+      <w:r>
+        <w:rPr>
+          <w:rFonts w:ascii="Consolas" w:hAnsi="Consolas" w:cs="Consolas"/>
+          <w:color w:val="000000"/>
+          <w:sz w:val="20"/>
+          <w:szCs w:val="20"/>
+        </w:rPr>
+        <w:t>) {</w:t>
+      </w:r>
+    </w:p>
+    <w:p>
+      <w:pPr>
+        <w:autoSpaceDE w:val="0"/>
+        <w:autoSpaceDN w:val="0"/>
+        <w:adjustRightInd w:val="0"/>
+        <w:spacing w:after="0" w:line="240" w:lineRule="auto"/>
+        <w:rPr>
+          <w:rFonts w:ascii="Consolas" w:hAnsi="Consolas" w:cs="Consolas"/>
+          <w:sz w:val="20"/>
+          <w:szCs w:val="20"/>
+        </w:rPr>
+      </w:pPr>
+      <w:r>
+        <w:rPr>
+          <w:rFonts w:ascii="Consolas" w:hAnsi="Consolas" w:cs="Consolas"/>
+          <w:color w:val="000000"/>
+          <w:sz w:val="20"/>
+          <w:szCs w:val="20"/>
+        </w:rPr>
+        <w:tab/>
+      </w:r>
+      <w:r>
+        <w:rPr>
+          <w:rFonts w:ascii="Consolas" w:hAnsi="Consolas" w:cs="Consolas"/>
+          <w:color w:val="000000"/>
+          <w:sz w:val="20"/>
+          <w:szCs w:val="20"/>
+        </w:rPr>
+        <w:tab/>
+      </w:r>
+      <w:r>
+        <w:rPr>
+          <w:rFonts w:ascii="Consolas" w:hAnsi="Consolas" w:cs="Consolas"/>
+          <w:color w:val="000000"/>
+          <w:sz w:val="20"/>
+          <w:szCs w:val="20"/>
+        </w:rPr>
+        <w:tab/>
+      </w:r>
+      <w:r>
+        <w:rPr>
+          <w:rFonts w:ascii="Consolas" w:hAnsi="Consolas" w:cs="Consolas"/>
+          <w:color w:val="000000"/>
+          <w:sz w:val="20"/>
+          <w:szCs w:val="20"/>
+        </w:rPr>
+        <w:tab/>
+      </w:r>
+      <w:proofErr w:type="spellStart"/>
+      <w:r>
+        <w:rPr>
+          <w:rFonts w:ascii="Consolas" w:hAnsi="Consolas" w:cs="Consolas"/>
+          <w:b/>
+          <w:bCs/>
+          <w:color w:val="7F0055"/>
+          <w:sz w:val="20"/>
+          <w:szCs w:val="20"/>
+        </w:rPr>
+        <w:t>return</w:t>
+      </w:r>
+      <w:proofErr w:type="spellEnd"/>
+      <w:r>
+        <w:rPr>
+          <w:rFonts w:ascii="Consolas" w:hAnsi="Consolas" w:cs="Consolas"/>
+          <w:color w:val="000000"/>
+          <w:sz w:val="20"/>
+          <w:szCs w:val="20"/>
+        </w:rPr>
+        <w:t xml:space="preserve"> </w:t>
+      </w:r>
+      <w:r>
+        <w:rPr>
+          <w:rFonts w:ascii="Consolas" w:hAnsi="Consolas" w:cs="Consolas"/>
+          <w:color w:val="0000C0"/>
+          <w:sz w:val="20"/>
+          <w:szCs w:val="20"/>
+        </w:rPr>
+        <w:t>PENA_CONDENACAO_INDIVIDUAL</w:t>
+      </w:r>
+      <w:r>
+        <w:rPr>
+          <w:rFonts w:ascii="Consolas" w:hAnsi="Consolas" w:cs="Consolas"/>
+          <w:color w:val="000000"/>
+          <w:sz w:val="20"/>
+          <w:szCs w:val="20"/>
+        </w:rPr>
+        <w:t>;</w:t>
+      </w:r>
+    </w:p>
+    <w:p>
+      <w:pPr>
+        <w:autoSpaceDE w:val="0"/>
+        <w:autoSpaceDN w:val="0"/>
+        <w:adjustRightInd w:val="0"/>
+        <w:spacing w:after="0" w:line="240" w:lineRule="auto"/>
+        <w:rPr>
+          <w:rFonts w:ascii="Consolas" w:hAnsi="Consolas" w:cs="Consolas"/>
+          <w:sz w:val="20"/>
+          <w:szCs w:val="20"/>
+        </w:rPr>
+      </w:pPr>
+      <w:r>
+        <w:rPr>
+          <w:rFonts w:ascii="Consolas" w:hAnsi="Consolas" w:cs="Consolas"/>
+          <w:color w:val="000000"/>
+          <w:sz w:val="20"/>
+          <w:szCs w:val="20"/>
+        </w:rPr>
+        <w:tab/>
+      </w:r>
+      <w:r>
+        <w:rPr>
+          <w:rFonts w:ascii="Consolas" w:hAnsi="Consolas" w:cs="Consolas"/>
+          <w:color w:val="000000"/>
+          <w:sz w:val="20"/>
+          <w:szCs w:val="20"/>
+        </w:rPr>
+        <w:tab/>
+      </w:r>
+      <w:r>
+        <w:rPr>
+          <w:rFonts w:ascii="Consolas" w:hAnsi="Consolas" w:cs="Consolas"/>
+          <w:color w:val="000000"/>
+          <w:sz w:val="20"/>
+          <w:szCs w:val="20"/>
+        </w:rPr>
+        <w:tab/>
+        <w:t xml:space="preserve">} </w:t>
+      </w:r>
+      <w:proofErr w:type="spellStart"/>
+      <w:r>
+        <w:rPr>
+          <w:rFonts w:ascii="Consolas" w:hAnsi="Consolas" w:cs="Consolas"/>
+          <w:b/>
+          <w:bCs/>
+          <w:color w:val="7F0055"/>
+          <w:sz w:val="20"/>
+          <w:szCs w:val="20"/>
+        </w:rPr>
+        <w:t>else</w:t>
+      </w:r>
+      <w:proofErr w:type="spellEnd"/>
+      <w:r>
+        <w:rPr>
+          <w:rFonts w:ascii="Consolas" w:hAnsi="Consolas" w:cs="Consolas"/>
+          <w:color w:val="000000"/>
+          <w:sz w:val="20"/>
+          <w:szCs w:val="20"/>
+        </w:rPr>
+        <w:t xml:space="preserve"> {</w:t>
+      </w:r>
+    </w:p>
+    <w:p>
+      <w:pPr>
+        <w:autoSpaceDE w:val="0"/>
+        <w:autoSpaceDN w:val="0"/>
+        <w:adjustRightInd w:val="0"/>
+        <w:spacing w:after="0" w:line="240" w:lineRule="auto"/>
+        <w:rPr>
+          <w:rFonts w:ascii="Consolas" w:hAnsi="Consolas" w:cs="Consolas"/>
+          <w:sz w:val="20"/>
+          <w:szCs w:val="20"/>
+        </w:rPr>
+      </w:pPr>
+      <w:r>
+        <w:rPr>
+          <w:rFonts w:ascii="Consolas" w:hAnsi="Consolas" w:cs="Consolas"/>
+          <w:color w:val="000000"/>
+          <w:sz w:val="20"/>
+          <w:szCs w:val="20"/>
+        </w:rPr>
+        <w:tab/>
+      </w:r>
+      <w:r>
+        <w:rPr>
+          <w:rFonts w:ascii="Consolas" w:hAnsi="Consolas" w:cs="Consolas"/>
+          <w:color w:val="000000"/>
+          <w:sz w:val="20"/>
+          <w:szCs w:val="20"/>
+        </w:rPr>
+        <w:tab/>
+      </w:r>
+      <w:r>
+        <w:rPr>
+          <w:rFonts w:ascii="Consolas" w:hAnsi="Consolas" w:cs="Consolas"/>
+          <w:color w:val="000000"/>
+          <w:sz w:val="20"/>
+          <w:szCs w:val="20"/>
+        </w:rPr>
+        <w:tab/>
+      </w:r>
+      <w:r>
+        <w:rPr>
+          <w:rFonts w:ascii="Consolas" w:hAnsi="Consolas" w:cs="Consolas"/>
+          <w:color w:val="000000"/>
+          <w:sz w:val="20"/>
+          <w:szCs w:val="20"/>
+        </w:rPr>
+        <w:tab/>
+      </w:r>
+      <w:proofErr w:type="spellStart"/>
+      <w:r>
+        <w:rPr>
+          <w:rFonts w:ascii="Consolas" w:hAnsi="Consolas" w:cs="Consolas"/>
+          <w:b/>
+          <w:bCs/>
+          <w:color w:val="7F0055"/>
+          <w:sz w:val="20"/>
+          <w:szCs w:val="20"/>
+        </w:rPr>
+        <w:t>return</w:t>
+      </w:r>
+      <w:proofErr w:type="spellEnd"/>
+      <w:r>
+        <w:rPr>
+          <w:rFonts w:ascii="Consolas" w:hAnsi="Consolas" w:cs="Consolas"/>
+          <w:color w:val="000000"/>
+          <w:sz w:val="20"/>
+          <w:szCs w:val="20"/>
+        </w:rPr>
+        <w:t xml:space="preserve"> </w:t>
+      </w:r>
+      <w:r>
+        <w:rPr>
+          <w:rFonts w:ascii="Consolas" w:hAnsi="Consolas" w:cs="Consolas"/>
+          <w:color w:val="0000C0"/>
+          <w:sz w:val="20"/>
+          <w:szCs w:val="20"/>
+        </w:rPr>
+        <w:t>PENA_CONDENACAO_CUMPLICES</w:t>
+      </w:r>
+      <w:r>
+        <w:rPr>
+          <w:rFonts w:ascii="Consolas" w:hAnsi="Consolas" w:cs="Consolas"/>
+          <w:color w:val="000000"/>
+          <w:sz w:val="20"/>
+          <w:szCs w:val="20"/>
+        </w:rPr>
+        <w:t>;</w:t>
+      </w:r>
+    </w:p>
+    <w:p>
+      <w:pPr>
+        <w:autoSpaceDE w:val="0"/>
+        <w:autoSpaceDN w:val="0"/>
+        <w:adjustRightInd w:val="0"/>
+        <w:spacing w:after="0" w:line="240" w:lineRule="auto"/>
+        <w:rPr>
+          <w:rFonts w:ascii="Consolas" w:hAnsi="Consolas" w:cs="Consolas"/>
+          <w:sz w:val="20"/>
+          <w:szCs w:val="20"/>
+        </w:rPr>
+      </w:pPr>
+      <w:r>
+        <w:rPr>
+          <w:rFonts w:ascii="Consolas" w:hAnsi="Consolas" w:cs="Consolas"/>
+          <w:color w:val="000000"/>
+          <w:sz w:val="20"/>
+          <w:szCs w:val="20"/>
+        </w:rPr>
+        <w:tab/>
+      </w:r>
+      <w:r>
+        <w:rPr>
+          <w:rFonts w:ascii="Consolas" w:hAnsi="Consolas" w:cs="Consolas"/>
+          <w:color w:val="000000"/>
+          <w:sz w:val="20"/>
+          <w:szCs w:val="20"/>
+        </w:rPr>
+        <w:tab/>
+      </w:r>
+      <w:r>
+        <w:rPr>
+          <w:rFonts w:ascii="Consolas" w:hAnsi="Consolas" w:cs="Consolas"/>
+          <w:color w:val="000000"/>
+          <w:sz w:val="20"/>
+          <w:szCs w:val="20"/>
+        </w:rPr>
+        <w:tab/>
+        <w:t>}</w:t>
+      </w:r>
+    </w:p>
+    <w:p>
+      <w:pPr>
+        <w:autoSpaceDE w:val="0"/>
+        <w:autoSpaceDN w:val="0"/>
+        <w:adjustRightInd w:val="0"/>
+        <w:spacing w:after="0" w:line="240" w:lineRule="auto"/>
+        <w:rPr>
+          <w:rFonts w:ascii="Consolas" w:hAnsi="Consolas" w:cs="Consolas"/>
+          <w:sz w:val="20"/>
+          <w:szCs w:val="20"/>
+        </w:rPr>
+      </w:pPr>
+      <w:r>
+        <w:rPr>
+          <w:rFonts w:ascii="Consolas" w:hAnsi="Consolas" w:cs="Consolas"/>
+          <w:color w:val="000000"/>
+          <w:sz w:val="20"/>
+          <w:szCs w:val="20"/>
+        </w:rPr>
+        <w:tab/>
+      </w:r>
+      <w:r>
+        <w:rPr>
+          <w:rFonts w:ascii="Consolas" w:hAnsi="Consolas" w:cs="Consolas"/>
+          <w:color w:val="000000"/>
+          <w:sz w:val="20"/>
+          <w:szCs w:val="20"/>
+        </w:rPr>
+        <w:tab/>
+        <w:t>}</w:t>
+      </w:r>
+    </w:p>
+    <w:p>
+      <w:pPr>
+        <w:rPr>
+          <w:rFonts w:ascii="Consolas" w:hAnsi="Consolas" w:cs="Consolas"/>
+          <w:color w:val="000000"/>
+          <w:sz w:val="20"/>
+          <w:szCs w:val="20"/>
+        </w:rPr>
+      </w:pPr>
+      <w:r>
+        <w:rPr>
+          <w:rFonts w:ascii="Consolas" w:hAnsi="Consolas" w:cs="Consolas"/>
+          <w:color w:val="000000"/>
+          <w:sz w:val="20"/>
+          <w:szCs w:val="20"/>
+        </w:rPr>
+        <w:tab/>
+        <w:t>}</w:t>
+      </w:r>
+    </w:p>
+    <w:p>
+      <w:pPr>
+        <w:rPr>
+          <w:rFonts w:ascii="Consolas" w:hAnsi="Consolas" w:cs="Consolas"/>
+          <w:color w:val="000000"/>
+          <w:sz w:val="20"/>
+          <w:szCs w:val="20"/>
         </w:rPr>
       </w:pPr>
       <w:bookmarkStart w:id="0" w:name="_GoBack"/>

</xml_diff>

<commit_message>
Classe de teste corrigida
Classe de teste corrigida, mas exibindo valores errados por conta da classe fornecida pelo professor
</commit_message>
<xml_diff>
--- a/Testes/RELATORIO-TESTE.docx
+++ b/Testes/RELATORIO-TESTE.docx
@@ -37,10 +37,12 @@
         <w:t xml:space="preserve"> </w:t>
       </w:r>
       <w:proofErr w:type="spellStart"/>
+      <w:proofErr w:type="gramStart"/>
       <w:r>
         <w:t>org.junit.jupiter.api.Assertions</w:t>
       </w:r>
       <w:proofErr w:type="spellEnd"/>
+      <w:proofErr w:type="gramEnd"/>
       <w:r>
         <w:t>.*;</w:t>
       </w:r>
@@ -55,22 +57,29 @@
         <w:t xml:space="preserve"> </w:t>
       </w:r>
       <w:proofErr w:type="spellStart"/>
+      <w:proofErr w:type="gramStart"/>
       <w:r>
         <w:t>org.junit.jupiter.api.Test</w:t>
       </w:r>
       <w:proofErr w:type="spellEnd"/>
+      <w:proofErr w:type="gramEnd"/>
       <w:r>
         <w:t>;</w:t>
       </w:r>
     </w:p>
     <w:p>
       <w:proofErr w:type="spellStart"/>
+      <w:proofErr w:type="gramStart"/>
       <w:r>
         <w:t>class</w:t>
       </w:r>
       <w:proofErr w:type="spellEnd"/>
       <w:r>
-        <w:t xml:space="preserve"> Prisioneiro {</w:t>
+        <w:t xml:space="preserve"> Prisioneiro</w:t>
+      </w:r>
+      <w:proofErr w:type="gramEnd"/>
+      <w:r>
+        <w:t xml:space="preserve"> {</w:t>
       </w:r>
     </w:p>
     <w:p>
@@ -100,12 +109,17 @@
         <w:t xml:space="preserve"> </w:t>
       </w:r>
       <w:proofErr w:type="spellStart"/>
+      <w:proofErr w:type="gramStart"/>
       <w:r>
         <w:t>testCondenacaoMutua</w:t>
       </w:r>
       <w:proofErr w:type="spellEnd"/>
       <w:r>
-        <w:t>() {</w:t>
+        <w:t>(</w:t>
+      </w:r>
+      <w:proofErr w:type="gramEnd"/>
+      <w:r>
+        <w:t>) {</w:t>
       </w:r>
     </w:p>
     <w:p>
@@ -181,12 +195,17 @@
         <w:t xml:space="preserve"> = new </w:t>
       </w:r>
       <w:proofErr w:type="spellStart"/>
+      <w:proofErr w:type="gramStart"/>
       <w:r>
         <w:t>JulgamentoPrisioneiro</w:t>
       </w:r>
       <w:proofErr w:type="spellEnd"/>
       <w:r>
-        <w:t>();</w:t>
+        <w:t>(</w:t>
+      </w:r>
+      <w:proofErr w:type="gramEnd"/>
+      <w:r>
+        <w:t>);</w:t>
       </w:r>
     </w:p>
     <w:p>
@@ -213,10 +232,12 @@
         <w:t xml:space="preserve"> = </w:t>
       </w:r>
       <w:proofErr w:type="spellStart"/>
+      <w:proofErr w:type="gramStart"/>
       <w:r>
         <w:t>jp.calculaPena</w:t>
       </w:r>
       <w:proofErr w:type="spellEnd"/>
+      <w:proofErr w:type="gramEnd"/>
       <w:r>
         <w:t>(</w:t>
       </w:r>
@@ -261,10 +282,12 @@
         <w:t xml:space="preserve"> = </w:t>
       </w:r>
       <w:proofErr w:type="spellStart"/>
+      <w:proofErr w:type="gramStart"/>
       <w:r>
         <w:t>jp.calculaPena</w:t>
       </w:r>
       <w:proofErr w:type="spellEnd"/>
+      <w:proofErr w:type="gramEnd"/>
       <w:r>
         <w:t>(</w:t>
       </w:r>
@@ -294,12 +317,17 @@
         <w:tab/>
       </w:r>
       <w:proofErr w:type="spellStart"/>
+      <w:proofErr w:type="gramStart"/>
       <w:r>
         <w:t>assertEquals</w:t>
       </w:r>
       <w:proofErr w:type="spellEnd"/>
       <w:r>
-        <w:t xml:space="preserve">(5, </w:t>
+        <w:t>(</w:t>
+      </w:r>
+      <w:proofErr w:type="gramEnd"/>
+      <w:r>
+        <w:t xml:space="preserve">5, </w:t>
       </w:r>
       <w:proofErr w:type="spellStart"/>
       <w:r>
@@ -318,12 +346,17 @@
         <w:tab/>
       </w:r>
       <w:proofErr w:type="spellStart"/>
+      <w:proofErr w:type="gramStart"/>
       <w:r>
         <w:t>assertEquals</w:t>
       </w:r>
       <w:proofErr w:type="spellEnd"/>
       <w:r>
-        <w:t xml:space="preserve">(5, </w:t>
+        <w:t>(</w:t>
+      </w:r>
+      <w:proofErr w:type="gramEnd"/>
+      <w:r>
+        <w:t xml:space="preserve">5, </w:t>
       </w:r>
       <w:proofErr w:type="spellStart"/>
       <w:r>
@@ -372,12 +405,17 @@
         <w:t xml:space="preserve"> </w:t>
       </w:r>
       <w:proofErr w:type="spellStart"/>
+      <w:proofErr w:type="gramStart"/>
       <w:r>
         <w:t>testCondenacaoIndidual</w:t>
       </w:r>
       <w:proofErr w:type="spellEnd"/>
       <w:r>
-        <w:t>() {</w:t>
+        <w:t>(</w:t>
+      </w:r>
+      <w:proofErr w:type="gramEnd"/>
+      <w:r>
+        <w:t>) {</w:t>
       </w:r>
     </w:p>
     <w:p>
@@ -453,12 +491,17 @@
         <w:t xml:space="preserve"> = new </w:t>
       </w:r>
       <w:proofErr w:type="spellStart"/>
+      <w:proofErr w:type="gramStart"/>
       <w:r>
         <w:t>JulgamentoPrisioneiro</w:t>
       </w:r>
       <w:proofErr w:type="spellEnd"/>
       <w:r>
-        <w:t>();</w:t>
+        <w:t>(</w:t>
+      </w:r>
+      <w:proofErr w:type="gramEnd"/>
+      <w:r>
+        <w:t>);</w:t>
       </w:r>
     </w:p>
     <w:p>
@@ -485,10 +528,12 @@
         <w:t xml:space="preserve"> = </w:t>
       </w:r>
       <w:proofErr w:type="spellStart"/>
+      <w:proofErr w:type="gramStart"/>
       <w:r>
         <w:t>jp.calculaPena</w:t>
       </w:r>
       <w:proofErr w:type="spellEnd"/>
+      <w:proofErr w:type="gramEnd"/>
       <w:r>
         <w:t>(</w:t>
       </w:r>
@@ -533,10 +578,12 @@
         <w:t xml:space="preserve"> = </w:t>
       </w:r>
       <w:proofErr w:type="spellStart"/>
+      <w:proofErr w:type="gramStart"/>
       <w:r>
         <w:t>jp.calculaPena</w:t>
       </w:r>
       <w:proofErr w:type="spellEnd"/>
+      <w:proofErr w:type="gramEnd"/>
       <w:r>
         <w:t>(</w:t>
       </w:r>
@@ -566,12 +613,17 @@
         <w:tab/>
       </w:r>
       <w:proofErr w:type="spellStart"/>
+      <w:proofErr w:type="gramStart"/>
       <w:r>
         <w:t>assertEquals</w:t>
       </w:r>
       <w:proofErr w:type="spellEnd"/>
       <w:r>
-        <w:t xml:space="preserve">(10, </w:t>
+        <w:t>(</w:t>
+      </w:r>
+      <w:proofErr w:type="gramEnd"/>
+      <w:r>
+        <w:t xml:space="preserve">10, </w:t>
       </w:r>
       <w:proofErr w:type="spellStart"/>
       <w:r>
@@ -590,12 +642,17 @@
         <w:tab/>
       </w:r>
       <w:proofErr w:type="spellStart"/>
+      <w:proofErr w:type="gramStart"/>
       <w:r>
         <w:t>assertEquals</w:t>
       </w:r>
       <w:proofErr w:type="spellEnd"/>
       <w:r>
-        <w:t xml:space="preserve">(0, </w:t>
+        <w:t>(</w:t>
+      </w:r>
+      <w:proofErr w:type="gramEnd"/>
+      <w:r>
+        <w:t xml:space="preserve">0, </w:t>
       </w:r>
       <w:proofErr w:type="spellStart"/>
       <w:r>
@@ -643,12 +700,17 @@
         <w:t xml:space="preserve"> </w:t>
       </w:r>
       <w:proofErr w:type="spellStart"/>
+      <w:proofErr w:type="gramStart"/>
       <w:r>
         <w:t>testCondenacaoCumplice</w:t>
       </w:r>
       <w:proofErr w:type="spellEnd"/>
       <w:r>
-        <w:t>() {</w:t>
+        <w:t>(</w:t>
+      </w:r>
+      <w:proofErr w:type="gramEnd"/>
+      <w:r>
+        <w:t>) {</w:t>
       </w:r>
     </w:p>
     <w:p>
@@ -724,12 +786,17 @@
         <w:t xml:space="preserve"> = new </w:t>
       </w:r>
       <w:proofErr w:type="spellStart"/>
+      <w:proofErr w:type="gramStart"/>
       <w:r>
         <w:t>JulgamentoPrisioneiro</w:t>
       </w:r>
       <w:proofErr w:type="spellEnd"/>
       <w:r>
-        <w:t>();</w:t>
+        <w:t>(</w:t>
+      </w:r>
+      <w:proofErr w:type="gramEnd"/>
+      <w:r>
+        <w:t>);</w:t>
       </w:r>
     </w:p>
     <w:p>
@@ -756,10 +823,12 @@
         <w:t xml:space="preserve"> = </w:t>
       </w:r>
       <w:proofErr w:type="spellStart"/>
+      <w:proofErr w:type="gramStart"/>
       <w:r>
         <w:t>jp.calculaPena</w:t>
       </w:r>
       <w:proofErr w:type="spellEnd"/>
+      <w:proofErr w:type="gramEnd"/>
       <w:r>
         <w:t>(</w:t>
       </w:r>
@@ -804,10 +873,12 @@
         <w:t xml:space="preserve"> = </w:t>
       </w:r>
       <w:proofErr w:type="spellStart"/>
+      <w:proofErr w:type="gramStart"/>
       <w:r>
         <w:t>jp.calculaPena</w:t>
       </w:r>
       <w:proofErr w:type="spellEnd"/>
+      <w:proofErr w:type="gramEnd"/>
       <w:r>
         <w:t>(</w:t>
       </w:r>
@@ -837,12 +908,17 @@
         <w:tab/>
       </w:r>
       <w:proofErr w:type="spellStart"/>
+      <w:proofErr w:type="gramStart"/>
       <w:r>
         <w:t>assertEquals</w:t>
       </w:r>
       <w:proofErr w:type="spellEnd"/>
       <w:r>
-        <w:t xml:space="preserve">(5, </w:t>
+        <w:t>(</w:t>
+      </w:r>
+      <w:proofErr w:type="gramEnd"/>
+      <w:r>
+        <w:t xml:space="preserve">5, </w:t>
       </w:r>
       <w:proofErr w:type="spellStart"/>
       <w:r>
@@ -861,12 +937,17 @@
         <w:tab/>
       </w:r>
       <w:proofErr w:type="spellStart"/>
+      <w:proofErr w:type="gramStart"/>
       <w:r>
         <w:t>assertEquals</w:t>
       </w:r>
       <w:proofErr w:type="spellEnd"/>
       <w:r>
-        <w:t xml:space="preserve">(1, </w:t>
+        <w:t>(</w:t>
+      </w:r>
+      <w:proofErr w:type="gramEnd"/>
+      <w:r>
+        <w:t xml:space="preserve">1, </w:t>
       </w:r>
       <w:proofErr w:type="spellStart"/>
       <w:r>
@@ -928,6 +1009,7 @@
         <w:t xml:space="preserve"> </w:t>
       </w:r>
       <w:proofErr w:type="spellStart"/>
+      <w:proofErr w:type="gramStart"/>
       <w:r>
         <w:rPr>
           <w:color w:val="FF0000"/>
@@ -939,7 +1021,14 @@
         <w:rPr>
           <w:color w:val="FF0000"/>
         </w:rPr>
-        <w:t xml:space="preserve">(Resposta, Resposta) </w:t>
+        <w:t>(</w:t>
+      </w:r>
+      <w:proofErr w:type="gramEnd"/>
+      <w:r>
+        <w:rPr>
+          <w:color w:val="FF0000"/>
+        </w:rPr>
+        <w:t xml:space="preserve">Resposta, Resposta) </w:t>
       </w:r>
       <w:proofErr w:type="spellStart"/>
       <w:r>
@@ -1306,8 +1395,19 @@
           <w:sz w:val="20"/>
           <w:szCs w:val="20"/>
         </w:rPr>
-        <w:t>PENA_CONDENACAO_MUTUA</w:t>
-      </w:r>
+        <w:t>PENA_CONDENACAO_</w:t>
+      </w:r>
+      <w:proofErr w:type="gramStart"/>
+      <w:r>
+        <w:rPr>
+          <w:rFonts w:ascii="Consolas" w:hAnsi="Consolas" w:cs="Consolas"/>
+          <w:color w:val="0000C0"/>
+          <w:sz w:val="20"/>
+          <w:szCs w:val="20"/>
+        </w:rPr>
+        <w:t>MUTUA</w:t>
+      </w:r>
+      <w:proofErr w:type="gramEnd"/>
       <w:r>
         <w:rPr>
           <w:rFonts w:ascii="Consolas" w:hAnsi="Consolas" w:cs="Consolas"/>
@@ -1565,6 +1665,7 @@
         <w:t xml:space="preserve"> </w:t>
       </w:r>
       <w:proofErr w:type="spellStart"/>
+      <w:proofErr w:type="gramStart"/>
       <w:r>
         <w:rPr>
           <w:rFonts w:ascii="Consolas" w:hAnsi="Consolas" w:cs="Consolas"/>
@@ -1584,6 +1685,7 @@
         </w:rPr>
         <w:t>(</w:t>
       </w:r>
+      <w:proofErr w:type="gramEnd"/>
       <w:r>
         <w:rPr>
           <w:rFonts w:ascii="Consolas" w:hAnsi="Consolas" w:cs="Consolas"/>
@@ -1955,8 +2057,19 @@
           <w:sz w:val="20"/>
           <w:szCs w:val="20"/>
         </w:rPr>
-        <w:t>PENA_CONDENACAO_MUTUA</w:t>
-      </w:r>
+        <w:t>PENA_CONDENACAO_</w:t>
+      </w:r>
+      <w:proofErr w:type="gramStart"/>
+      <w:r>
+        <w:rPr>
+          <w:rFonts w:ascii="Consolas" w:hAnsi="Consolas" w:cs="Consolas"/>
+          <w:color w:val="0000C0"/>
+          <w:sz w:val="20"/>
+          <w:szCs w:val="20"/>
+        </w:rPr>
+        <w:t>MUTUA</w:t>
+      </w:r>
+      <w:proofErr w:type="gramEnd"/>
       <w:r>
         <w:rPr>
           <w:rFonts w:ascii="Consolas" w:hAnsi="Consolas" w:cs="Consolas"/>
@@ -2727,6 +2840,7 @@
         <w:t xml:space="preserve"> </w:t>
       </w:r>
       <w:proofErr w:type="spellStart"/>
+      <w:proofErr w:type="gramStart"/>
       <w:r>
         <w:rPr>
           <w:color w:val="FF0000"/>
@@ -2741,6 +2855,7 @@
         <w:t>(</w:t>
       </w:r>
       <w:proofErr w:type="spellStart"/>
+      <w:proofErr w:type="gramEnd"/>
       <w:r>
         <w:rPr>
           <w:color w:val="FF0000"/>
@@ -3160,8 +3275,19 @@
           <w:sz w:val="20"/>
           <w:szCs w:val="20"/>
         </w:rPr>
-        <w:t>PENA_CONDENACAO_MUTUA</w:t>
-      </w:r>
+        <w:t>PENA_CONDENACAO_</w:t>
+      </w:r>
+      <w:proofErr w:type="gramStart"/>
+      <w:r>
+        <w:rPr>
+          <w:rFonts w:ascii="Consolas" w:hAnsi="Consolas" w:cs="Consolas"/>
+          <w:color w:val="0000C0"/>
+          <w:sz w:val="20"/>
+          <w:szCs w:val="20"/>
+        </w:rPr>
+        <w:t>MUTUA</w:t>
+      </w:r>
+      <w:proofErr w:type="gramEnd"/>
       <w:r>
         <w:rPr>
           <w:rFonts w:ascii="Consolas" w:hAnsi="Consolas" w:cs="Consolas"/>
@@ -3425,8 +3551,19 @@
           <w:sz w:val="20"/>
           <w:szCs w:val="20"/>
         </w:rPr>
-        <w:t xml:space="preserve"> Resposta{</w:t>
-      </w:r>
+        <w:t xml:space="preserve"> </w:t>
+      </w:r>
+      <w:proofErr w:type="gramStart"/>
+      <w:r>
+        <w:rPr>
+          <w:rFonts w:ascii="Consolas" w:hAnsi="Consolas" w:cs="Consolas"/>
+          <w:color w:val="000000"/>
+          <w:sz w:val="20"/>
+          <w:szCs w:val="20"/>
+        </w:rPr>
+        <w:t>Resposta{</w:t>
+      </w:r>
+      <w:proofErr w:type="gramEnd"/>
     </w:p>
     <w:p>
       <w:pPr>
@@ -3597,6 +3734,7 @@
         <w:t xml:space="preserve"> </w:t>
       </w:r>
       <w:proofErr w:type="spellStart"/>
+      <w:proofErr w:type="gramStart"/>
       <w:r>
         <w:rPr>
           <w:rFonts w:ascii="Consolas" w:hAnsi="Consolas" w:cs="Consolas"/>
@@ -3614,7 +3752,17 @@
           <w:sz w:val="20"/>
           <w:szCs w:val="20"/>
         </w:rPr>
-        <w:t xml:space="preserve">(Resposta </w:t>
+        <w:t>(</w:t>
+      </w:r>
+      <w:proofErr w:type="gramEnd"/>
+      <w:r>
+        <w:rPr>
+          <w:rFonts w:ascii="Consolas" w:hAnsi="Consolas" w:cs="Consolas"/>
+          <w:color w:val="000000"/>
+          <w:sz w:val="20"/>
+          <w:szCs w:val="20"/>
+        </w:rPr>
+        <w:t xml:space="preserve">Resposta </w:t>
       </w:r>
       <w:proofErr w:type="spellStart"/>
       <w:r>
@@ -3957,8 +4105,19 @@
           <w:sz w:val="20"/>
           <w:szCs w:val="20"/>
         </w:rPr>
-        <w:t>PENA_CONDENACAO_MUTUA</w:t>
-      </w:r>
+        <w:t>PENA_CONDENACAO_</w:t>
+      </w:r>
+      <w:proofErr w:type="gramStart"/>
+      <w:r>
+        <w:rPr>
+          <w:rFonts w:ascii="Consolas" w:hAnsi="Consolas" w:cs="Consolas"/>
+          <w:color w:val="0000C0"/>
+          <w:sz w:val="20"/>
+          <w:szCs w:val="20"/>
+        </w:rPr>
+        <w:t>MUTUA</w:t>
+      </w:r>
+      <w:proofErr w:type="gramEnd"/>
       <w:r>
         <w:rPr>
           <w:rFonts w:ascii="Consolas" w:hAnsi="Consolas" w:cs="Consolas"/>
@@ -4742,6 +4901,7 @@
         <w:t xml:space="preserve"> </w:t>
       </w:r>
       <w:proofErr w:type="spellStart"/>
+      <w:proofErr w:type="gramStart"/>
       <w:r>
         <w:rPr>
           <w:rFonts w:ascii="Consolas" w:hAnsi="Consolas" w:cs="Consolas"/>
@@ -4752,6 +4912,7 @@
         <w:t>org.junit.jupiter.api.Assertions</w:t>
       </w:r>
       <w:proofErr w:type="spellEnd"/>
+      <w:proofErr w:type="gramEnd"/>
       <w:r>
         <w:rPr>
           <w:rFonts w:ascii="Consolas" w:hAnsi="Consolas" w:cs="Consolas"/>
@@ -4810,14 +4971,25 @@
         <w:t xml:space="preserve"> </w:t>
       </w:r>
       <w:proofErr w:type="spellStart"/>
-      <w:r>
-        <w:rPr>
-          <w:rFonts w:ascii="Consolas" w:hAnsi="Consolas" w:cs="Consolas"/>
-          <w:color w:val="000000"/>
-          <w:sz w:val="20"/>
-          <w:szCs w:val="20"/>
-        </w:rPr>
-        <w:t>org.junit.Assert</w:t>
+      <w:proofErr w:type="gramStart"/>
+      <w:r>
+        <w:rPr>
+          <w:rFonts w:ascii="Consolas" w:hAnsi="Consolas" w:cs="Consolas"/>
+          <w:color w:val="000000"/>
+          <w:sz w:val="20"/>
+          <w:szCs w:val="20"/>
+        </w:rPr>
+        <w:t>org.junit</w:t>
+      </w:r>
+      <w:proofErr w:type="gramEnd"/>
+      <w:r>
+        <w:rPr>
+          <w:rFonts w:ascii="Consolas" w:hAnsi="Consolas" w:cs="Consolas"/>
+          <w:color w:val="000000"/>
+          <w:sz w:val="20"/>
+          <w:szCs w:val="20"/>
+        </w:rPr>
+        <w:t>.Assert</w:t>
       </w:r>
       <w:proofErr w:type="spellEnd"/>
       <w:r>
@@ -4865,6 +5037,7 @@
         <w:t xml:space="preserve"> </w:t>
       </w:r>
       <w:proofErr w:type="spellStart"/>
+      <w:proofErr w:type="gramStart"/>
       <w:r>
         <w:rPr>
           <w:rFonts w:ascii="Consolas" w:hAnsi="Consolas" w:cs="Consolas"/>
@@ -4875,6 +5048,7 @@
         <w:t>org.junit.jupiter.api.Test</w:t>
       </w:r>
       <w:proofErr w:type="spellEnd"/>
+      <w:proofErr w:type="gramEnd"/>
       <w:r>
         <w:rPr>
           <w:rFonts w:ascii="Consolas" w:hAnsi="Consolas" w:cs="Consolas"/>
@@ -4989,6 +5163,7 @@
         </w:rPr>
       </w:pPr>
       <w:proofErr w:type="spellStart"/>
+      <w:proofErr w:type="gramStart"/>
       <w:r>
         <w:rPr>
           <w:rFonts w:ascii="Consolas" w:hAnsi="Consolas" w:cs="Consolas"/>
@@ -5008,7 +5183,17 @@
           <w:sz w:val="20"/>
           <w:szCs w:val="20"/>
         </w:rPr>
-        <w:t xml:space="preserve"> Prisioneiro {</w:t>
+        <w:t xml:space="preserve"> Prisioneiro</w:t>
+      </w:r>
+      <w:proofErr w:type="gramEnd"/>
+      <w:r>
+        <w:rPr>
+          <w:rFonts w:ascii="Consolas" w:hAnsi="Consolas" w:cs="Consolas"/>
+          <w:color w:val="000000"/>
+          <w:sz w:val="20"/>
+          <w:szCs w:val="20"/>
+        </w:rPr>
+        <w:t xml:space="preserve"> {</w:t>
       </w:r>
     </w:p>
     <w:p>
@@ -5121,6 +5306,7 @@
         <w:t xml:space="preserve"> </w:t>
       </w:r>
       <w:proofErr w:type="spellStart"/>
+      <w:proofErr w:type="gramStart"/>
       <w:r>
         <w:rPr>
           <w:rFonts w:ascii="Consolas" w:hAnsi="Consolas" w:cs="Consolas"/>
@@ -5138,7 +5324,17 @@
           <w:sz w:val="20"/>
           <w:szCs w:val="20"/>
         </w:rPr>
-        <w:t>() {</w:t>
+        <w:t>(</w:t>
+      </w:r>
+      <w:proofErr w:type="gramEnd"/>
+      <w:r>
+        <w:rPr>
+          <w:rFonts w:ascii="Consolas" w:hAnsi="Consolas" w:cs="Consolas"/>
+          <w:color w:val="000000"/>
+          <w:sz w:val="20"/>
+          <w:szCs w:val="20"/>
+        </w:rPr>
+        <w:t>) {</w:t>
       </w:r>
     </w:p>
     <w:p>
@@ -5445,6 +5641,7 @@
         <w:t xml:space="preserve"> </w:t>
       </w:r>
       <w:proofErr w:type="spellStart"/>
+      <w:proofErr w:type="gramStart"/>
       <w:r>
         <w:rPr>
           <w:rFonts w:ascii="Consolas" w:hAnsi="Consolas" w:cs="Consolas"/>
@@ -5462,7 +5659,17 @@
           <w:sz w:val="20"/>
           <w:szCs w:val="20"/>
         </w:rPr>
-        <w:t>();</w:t>
+        <w:t>(</w:t>
+      </w:r>
+      <w:proofErr w:type="gramEnd"/>
+      <w:r>
+        <w:rPr>
+          <w:rFonts w:ascii="Consolas" w:hAnsi="Consolas" w:cs="Consolas"/>
+          <w:color w:val="000000"/>
+          <w:sz w:val="20"/>
+          <w:szCs w:val="20"/>
+        </w:rPr>
+        <w:t>);</w:t>
       </w:r>
     </w:p>
     <w:p>
@@ -5651,6 +5858,7 @@
         <w:t xml:space="preserve"> = </w:t>
       </w:r>
       <w:proofErr w:type="spellStart"/>
+      <w:proofErr w:type="gramStart"/>
       <w:r>
         <w:rPr>
           <w:rFonts w:ascii="Consolas" w:hAnsi="Consolas" w:cs="Consolas"/>
@@ -5670,6 +5878,7 @@
         <w:t>.calculaPena</w:t>
       </w:r>
       <w:proofErr w:type="spellEnd"/>
+      <w:proofErr w:type="gramEnd"/>
       <w:r>
         <w:rPr>
           <w:rFonts w:ascii="Consolas" w:hAnsi="Consolas" w:cs="Consolas"/>
@@ -5793,6 +6002,7 @@
         <w:t xml:space="preserve"> = </w:t>
       </w:r>
       <w:proofErr w:type="spellStart"/>
+      <w:proofErr w:type="gramStart"/>
       <w:r>
         <w:rPr>
           <w:rFonts w:ascii="Consolas" w:hAnsi="Consolas" w:cs="Consolas"/>
@@ -5812,6 +6022,7 @@
         <w:t>.calculaPena</w:t>
       </w:r>
       <w:proofErr w:type="spellEnd"/>
+      <w:proofErr w:type="gramEnd"/>
       <w:r>
         <w:rPr>
           <w:rFonts w:ascii="Consolas" w:hAnsi="Consolas" w:cs="Consolas"/>
@@ -5906,6 +6117,7 @@
         <w:tab/>
       </w:r>
       <w:proofErr w:type="spellStart"/>
+      <w:proofErr w:type="gramStart"/>
       <w:r>
         <w:rPr>
           <w:rFonts w:ascii="Consolas" w:hAnsi="Consolas" w:cs="Consolas"/>
@@ -5925,7 +6137,17 @@
           <w:sz w:val="20"/>
           <w:szCs w:val="20"/>
         </w:rPr>
-        <w:t xml:space="preserve">(5, </w:t>
+        <w:t>(</w:t>
+      </w:r>
+      <w:proofErr w:type="gramEnd"/>
+      <w:r>
+        <w:rPr>
+          <w:rFonts w:ascii="Consolas" w:hAnsi="Consolas" w:cs="Consolas"/>
+          <w:color w:val="000000"/>
+          <w:sz w:val="20"/>
+          <w:szCs w:val="20"/>
+        </w:rPr>
+        <w:t xml:space="preserve">5, </w:t>
       </w:r>
       <w:proofErr w:type="spellStart"/>
       <w:r>
@@ -5979,6 +6201,7 @@
         <w:tab/>
       </w:r>
       <w:proofErr w:type="spellStart"/>
+      <w:proofErr w:type="gramStart"/>
       <w:r>
         <w:rPr>
           <w:rFonts w:ascii="Consolas" w:hAnsi="Consolas" w:cs="Consolas"/>
@@ -5998,7 +6221,17 @@
           <w:sz w:val="20"/>
           <w:szCs w:val="20"/>
         </w:rPr>
-        <w:t xml:space="preserve">(5, </w:t>
+        <w:t>(</w:t>
+      </w:r>
+      <w:proofErr w:type="gramEnd"/>
+      <w:r>
+        <w:rPr>
+          <w:rFonts w:ascii="Consolas" w:hAnsi="Consolas" w:cs="Consolas"/>
+          <w:color w:val="000000"/>
+          <w:sz w:val="20"/>
+          <w:szCs w:val="20"/>
+        </w:rPr>
+        <w:t xml:space="preserve">5, </w:t>
       </w:r>
       <w:proofErr w:type="spellStart"/>
       <w:r>
@@ -6154,6 +6387,7 @@
         <w:t xml:space="preserve"> </w:t>
       </w:r>
       <w:proofErr w:type="spellStart"/>
+      <w:proofErr w:type="gramStart"/>
       <w:r>
         <w:rPr>
           <w:rFonts w:ascii="Consolas" w:hAnsi="Consolas" w:cs="Consolas"/>
@@ -6171,7 +6405,17 @@
           <w:sz w:val="20"/>
           <w:szCs w:val="20"/>
         </w:rPr>
-        <w:t>() {</w:t>
+        <w:t>(</w:t>
+      </w:r>
+      <w:proofErr w:type="gramEnd"/>
+      <w:r>
+        <w:rPr>
+          <w:rFonts w:ascii="Consolas" w:hAnsi="Consolas" w:cs="Consolas"/>
+          <w:color w:val="000000"/>
+          <w:sz w:val="20"/>
+          <w:szCs w:val="20"/>
+        </w:rPr>
+        <w:t>) {</w:t>
       </w:r>
     </w:p>
     <w:p>
@@ -6478,6 +6722,7 @@
         <w:t xml:space="preserve"> </w:t>
       </w:r>
       <w:proofErr w:type="spellStart"/>
+      <w:proofErr w:type="gramStart"/>
       <w:r>
         <w:rPr>
           <w:rFonts w:ascii="Consolas" w:hAnsi="Consolas" w:cs="Consolas"/>
@@ -6495,7 +6740,17 @@
           <w:sz w:val="20"/>
           <w:szCs w:val="20"/>
         </w:rPr>
-        <w:t>();</w:t>
+        <w:t>(</w:t>
+      </w:r>
+      <w:proofErr w:type="gramEnd"/>
+      <w:r>
+        <w:rPr>
+          <w:rFonts w:ascii="Consolas" w:hAnsi="Consolas" w:cs="Consolas"/>
+          <w:color w:val="000000"/>
+          <w:sz w:val="20"/>
+          <w:szCs w:val="20"/>
+        </w:rPr>
+        <w:t>);</w:t>
       </w:r>
     </w:p>
     <w:p>
@@ -6684,6 +6939,7 @@
         <w:t xml:space="preserve"> = </w:t>
       </w:r>
       <w:proofErr w:type="spellStart"/>
+      <w:proofErr w:type="gramStart"/>
       <w:r>
         <w:rPr>
           <w:rFonts w:ascii="Consolas" w:hAnsi="Consolas" w:cs="Consolas"/>
@@ -6703,6 +6959,7 @@
         <w:t>.calculaPena</w:t>
       </w:r>
       <w:proofErr w:type="spellEnd"/>
+      <w:proofErr w:type="gramEnd"/>
       <w:r>
         <w:rPr>
           <w:rFonts w:ascii="Consolas" w:hAnsi="Consolas" w:cs="Consolas"/>
@@ -6826,6 +7083,7 @@
         <w:t xml:space="preserve"> = </w:t>
       </w:r>
       <w:proofErr w:type="spellStart"/>
+      <w:proofErr w:type="gramStart"/>
       <w:r>
         <w:rPr>
           <w:rFonts w:ascii="Consolas" w:hAnsi="Consolas" w:cs="Consolas"/>
@@ -6845,6 +7103,7 @@
         <w:t>.calculaPena</w:t>
       </w:r>
       <w:proofErr w:type="spellEnd"/>
+      <w:proofErr w:type="gramEnd"/>
       <w:r>
         <w:rPr>
           <w:rFonts w:ascii="Consolas" w:hAnsi="Consolas" w:cs="Consolas"/>
@@ -6939,6 +7198,7 @@
         <w:tab/>
       </w:r>
       <w:proofErr w:type="spellStart"/>
+      <w:proofErr w:type="gramStart"/>
       <w:r>
         <w:rPr>
           <w:rFonts w:ascii="Consolas" w:hAnsi="Consolas" w:cs="Consolas"/>
@@ -6958,7 +7218,17 @@
           <w:sz w:val="20"/>
           <w:szCs w:val="20"/>
         </w:rPr>
-        <w:t xml:space="preserve">(10, </w:t>
+        <w:t>(</w:t>
+      </w:r>
+      <w:proofErr w:type="gramEnd"/>
+      <w:r>
+        <w:rPr>
+          <w:rFonts w:ascii="Consolas" w:hAnsi="Consolas" w:cs="Consolas"/>
+          <w:color w:val="000000"/>
+          <w:sz w:val="20"/>
+          <w:szCs w:val="20"/>
+        </w:rPr>
+        <w:t xml:space="preserve">10, </w:t>
       </w:r>
       <w:proofErr w:type="spellStart"/>
       <w:r>
@@ -7012,6 +7282,7 @@
         <w:tab/>
       </w:r>
       <w:proofErr w:type="spellStart"/>
+      <w:proofErr w:type="gramStart"/>
       <w:r>
         <w:rPr>
           <w:rFonts w:ascii="Consolas" w:hAnsi="Consolas" w:cs="Consolas"/>
@@ -7031,7 +7302,17 @@
           <w:sz w:val="20"/>
           <w:szCs w:val="20"/>
         </w:rPr>
-        <w:t xml:space="preserve">(0, </w:t>
+        <w:t>(</w:t>
+      </w:r>
+      <w:proofErr w:type="gramEnd"/>
+      <w:r>
+        <w:rPr>
+          <w:rFonts w:ascii="Consolas" w:hAnsi="Consolas" w:cs="Consolas"/>
+          <w:color w:val="000000"/>
+          <w:sz w:val="20"/>
+          <w:szCs w:val="20"/>
+        </w:rPr>
+        <w:t xml:space="preserve">0, </w:t>
       </w:r>
       <w:proofErr w:type="spellStart"/>
       <w:r>
@@ -7196,6 +7477,7 @@
         <w:t xml:space="preserve"> </w:t>
       </w:r>
       <w:proofErr w:type="spellStart"/>
+      <w:proofErr w:type="gramStart"/>
       <w:r>
         <w:rPr>
           <w:rFonts w:ascii="Consolas" w:hAnsi="Consolas" w:cs="Consolas"/>
@@ -7213,7 +7495,17 @@
           <w:sz w:val="20"/>
           <w:szCs w:val="20"/>
         </w:rPr>
-        <w:t>() {</w:t>
+        <w:t>(</w:t>
+      </w:r>
+      <w:proofErr w:type="gramEnd"/>
+      <w:r>
+        <w:rPr>
+          <w:rFonts w:ascii="Consolas" w:hAnsi="Consolas" w:cs="Consolas"/>
+          <w:color w:val="000000"/>
+          <w:sz w:val="20"/>
+          <w:szCs w:val="20"/>
+        </w:rPr>
+        <w:t>) {</w:t>
       </w:r>
     </w:p>
     <w:p>
@@ -7520,6 +7812,7 @@
         <w:t xml:space="preserve"> </w:t>
       </w:r>
       <w:proofErr w:type="spellStart"/>
+      <w:proofErr w:type="gramStart"/>
       <w:r>
         <w:rPr>
           <w:rFonts w:ascii="Consolas" w:hAnsi="Consolas" w:cs="Consolas"/>
@@ -7537,7 +7830,17 @@
           <w:sz w:val="20"/>
           <w:szCs w:val="20"/>
         </w:rPr>
-        <w:t>();</w:t>
+        <w:t>(</w:t>
+      </w:r>
+      <w:proofErr w:type="gramEnd"/>
+      <w:r>
+        <w:rPr>
+          <w:rFonts w:ascii="Consolas" w:hAnsi="Consolas" w:cs="Consolas"/>
+          <w:color w:val="000000"/>
+          <w:sz w:val="20"/>
+          <w:szCs w:val="20"/>
+        </w:rPr>
+        <w:t>);</w:t>
       </w:r>
     </w:p>
     <w:p>
@@ -7726,6 +8029,7 @@
         <w:t xml:space="preserve"> = </w:t>
       </w:r>
       <w:proofErr w:type="spellStart"/>
+      <w:proofErr w:type="gramStart"/>
       <w:r>
         <w:rPr>
           <w:rFonts w:ascii="Consolas" w:hAnsi="Consolas" w:cs="Consolas"/>
@@ -7745,6 +8049,7 @@
         <w:t>.calculaPena</w:t>
       </w:r>
       <w:proofErr w:type="spellEnd"/>
+      <w:proofErr w:type="gramEnd"/>
       <w:r>
         <w:rPr>
           <w:rFonts w:ascii="Consolas" w:hAnsi="Consolas" w:cs="Consolas"/>
@@ -7868,6 +8173,7 @@
         <w:t xml:space="preserve"> = </w:t>
       </w:r>
       <w:proofErr w:type="spellStart"/>
+      <w:proofErr w:type="gramStart"/>
       <w:r>
         <w:rPr>
           <w:rFonts w:ascii="Consolas" w:hAnsi="Consolas" w:cs="Consolas"/>
@@ -7887,6 +8193,7 @@
         <w:t>.calculaPena</w:t>
       </w:r>
       <w:proofErr w:type="spellEnd"/>
+      <w:proofErr w:type="gramEnd"/>
       <w:r>
         <w:rPr>
           <w:rFonts w:ascii="Consolas" w:hAnsi="Consolas" w:cs="Consolas"/>
@@ -7981,6 +8288,7 @@
         <w:tab/>
       </w:r>
       <w:proofErr w:type="spellStart"/>
+      <w:proofErr w:type="gramStart"/>
       <w:r>
         <w:rPr>
           <w:rFonts w:ascii="Consolas" w:hAnsi="Consolas" w:cs="Consolas"/>
@@ -8000,7 +8308,17 @@
           <w:sz w:val="20"/>
           <w:szCs w:val="20"/>
         </w:rPr>
-        <w:t xml:space="preserve">(5, </w:t>
+        <w:t>(</w:t>
+      </w:r>
+      <w:proofErr w:type="gramEnd"/>
+      <w:r>
+        <w:rPr>
+          <w:rFonts w:ascii="Consolas" w:hAnsi="Consolas" w:cs="Consolas"/>
+          <w:color w:val="000000"/>
+          <w:sz w:val="20"/>
+          <w:szCs w:val="20"/>
+        </w:rPr>
+        <w:t xml:space="preserve">5, </w:t>
       </w:r>
       <w:proofErr w:type="spellStart"/>
       <w:r>
@@ -8054,6 +8372,7 @@
         <w:tab/>
       </w:r>
       <w:proofErr w:type="spellStart"/>
+      <w:proofErr w:type="gramStart"/>
       <w:r>
         <w:rPr>
           <w:rFonts w:ascii="Consolas" w:hAnsi="Consolas" w:cs="Consolas"/>
@@ -8073,7 +8392,17 @@
           <w:sz w:val="20"/>
           <w:szCs w:val="20"/>
         </w:rPr>
-        <w:t xml:space="preserve">(1, </w:t>
+        <w:t>(</w:t>
+      </w:r>
+      <w:proofErr w:type="gramEnd"/>
+      <w:r>
+        <w:rPr>
+          <w:rFonts w:ascii="Consolas" w:hAnsi="Consolas" w:cs="Consolas"/>
+          <w:color w:val="000000"/>
+          <w:sz w:val="20"/>
+          <w:szCs w:val="20"/>
+        </w:rPr>
+        <w:t xml:space="preserve">1, </w:t>
       </w:r>
       <w:proofErr w:type="spellStart"/>
       <w:r>
@@ -8137,6 +8466,16 @@
         </w:rPr>
         <w:t>}</w:t>
       </w:r>
+    </w:p>
+    <w:p>
+      <w:pPr>
+        <w:rPr>
+          <w:rFonts w:ascii="Consolas" w:hAnsi="Consolas" w:cs="Consolas"/>
+          <w:color w:val="000000"/>
+          <w:sz w:val="20"/>
+          <w:szCs w:val="20"/>
+        </w:rPr>
+      </w:pPr>
       <w:bookmarkStart w:id="0" w:name="_GoBack"/>
       <w:bookmarkEnd w:id="0"/>
     </w:p>

</xml_diff>